<commit_message>
adding a little to assign\
</commit_message>
<xml_diff>
--- a/assignments/research&literature/assign_2/Maks_Drzezdzon_C15311966_assign_2.docx
+++ b/assignments/research&literature/assign_2/Maks_Drzezdzon_C15311966_assign_2.docx
@@ -2,13 +2,39 @@
 <file path=word/document.xml><?xml version="1.0" encoding="utf-8"?>
 <w:document xmlns:wpc="http://schemas.microsoft.com/office/word/2010/wordprocessingCanvas" xmlns:cx="http://schemas.microsoft.com/office/drawing/2014/chartex" xmlns:cx1="http://schemas.microsoft.com/office/drawing/2015/9/8/chartex" xmlns:cx2="http://schemas.microsoft.com/office/drawing/2015/10/21/chartex" xmlns:cx3="http://schemas.microsoft.com/office/drawing/2016/5/9/chartex" xmlns:cx4="http://schemas.microsoft.com/office/drawing/2016/5/10/chartex" xmlns:cx5="http://schemas.microsoft.com/office/drawing/2016/5/11/chartex" xmlns:cx6="http://schemas.microsoft.com/office/drawing/2016/5/12/chartex" xmlns:cx7="http://schemas.microsoft.com/office/drawing/2016/5/13/chartex" xmlns:cx8="http://schemas.microsoft.com/office/drawing/2016/5/14/chartex" xmlns:mc="http://schemas.openxmlformats.org/markup-compatibility/2006" xmlns:aink="http://schemas.microsoft.com/office/drawing/2016/ink" xmlns:am3d="http://schemas.microsoft.com/office/drawing/2017/model3d" xmlns:o="urn:schemas-microsoft-com:office:office" xmlns:r="http://schemas.openxmlformats.org/officeDocument/2006/relationships" xmlns:m="http://schemas.openxmlformats.org/officeDocument/2006/math" xmlns:v="urn:schemas-microsoft-com:vml" xmlns:wp14="http://schemas.microsoft.com/office/word/2010/wordprocessingDrawing" xmlns:wp="http://schemas.openxmlformats.org/drawingml/2006/wordprocessingDrawing" xmlns:w10="urn:schemas-microsoft-com:office:word" xmlns:w="http://schemas.openxmlformats.org/wordprocessingml/2006/main" xmlns:w14="http://schemas.microsoft.com/office/word/2010/wordml" xmlns:w15="http://schemas.microsoft.com/office/word/2012/wordml" xmlns:w16cex="http://schemas.microsoft.com/office/word/2018/wordml/cex" xmlns:w16cid="http://schemas.microsoft.com/office/word/2016/wordml/cid" xmlns:w16="http://schemas.microsoft.com/office/word/2018/wordml" xmlns:w16se="http://schemas.microsoft.com/office/word/2015/wordml/symex" xmlns:wpg="http://schemas.microsoft.com/office/word/2010/wordprocessingGroup" xmlns:wpi="http://schemas.microsoft.com/office/word/2010/wordprocessingInk" xmlns:wne="http://schemas.microsoft.com/office/word/2006/wordml" xmlns:wps="http://schemas.microsoft.com/office/word/2010/wordprocessingShape" mc:Ignorable="w14 w15 w16se w16cid w16 w16cex wp14">
   <w:body>
+    <w:bookmarkStart w:id="0" w:name="_Hlk57755128"/>
+    <w:bookmarkEnd w:id="0"/>
     <w:p>
       <w:pPr>
         <w:pStyle w:val="Title"/>
         <w:spacing w:line="360" w:lineRule="auto"/>
       </w:pPr>
-      <w:bookmarkStart w:id="0" w:name="_Hlk57755128"/>
-      <w:bookmarkEnd w:id="0"/>
+      <w:sdt>
+        <w:sdtPr>
+          <w:id w:val="1758483792"/>
+          <w:citation/>
+        </w:sdtPr>
+        <w:sdtContent>
+          <w:r>
+            <w:fldChar w:fldCharType="begin"/>
+          </w:r>
+          <w:r>
+            <w:instrText xml:space="preserve"> CITATION Yuh18 \l 1033 </w:instrText>
+          </w:r>
+          <w:r>
+            <w:fldChar w:fldCharType="separate"/>
+          </w:r>
+          <w:r>
+            <w:rPr>
+              <w:noProof/>
+            </w:rPr>
+            <w:t>(Yuhui Du1, 06 August 2018)</w:t>
+          </w:r>
+          <w:r>
+            <w:fldChar w:fldCharType="end"/>
+          </w:r>
+        </w:sdtContent>
+      </w:sdt>
       <w:r>
         <w:rPr>
           <w:noProof/>
@@ -910,9 +936,18 @@
           <w:szCs w:val="22"/>
           <w:shd w:val="clear" w:color="auto" w:fill="FFFFFF"/>
         </w:rPr>
-        <w:t xml:space="preserve">The British journal of </w:t>
-      </w:r>
-      <w:proofErr w:type="gramStart"/>
+        <w:t>The British journal of psychiatry : the journal of mental science</w:t>
+      </w:r>
+      <w:r>
+        <w:rPr>
+          <w:rFonts w:cs="Calibri"/>
+          <w:color w:val="212121"/>
+          <w:sz w:val="22"/>
+          <w:szCs w:val="22"/>
+          <w:shd w:val="clear" w:color="auto" w:fill="FFFFFF"/>
+        </w:rPr>
+        <w:t>, </w:t>
+      </w:r>
       <w:r>
         <w:rPr>
           <w:rFonts w:cs="Calibri"/>
@@ -923,41 +958,6 @@
           <w:szCs w:val="22"/>
           <w:shd w:val="clear" w:color="auto" w:fill="FFFFFF"/>
         </w:rPr>
-        <w:t>psychiatry :</w:t>
-      </w:r>
-      <w:proofErr w:type="gramEnd"/>
-      <w:r>
-        <w:rPr>
-          <w:rFonts w:cs="Calibri"/>
-          <w:i/>
-          <w:iCs/>
-          <w:color w:val="212121"/>
-          <w:sz w:val="22"/>
-          <w:szCs w:val="22"/>
-          <w:shd w:val="clear" w:color="auto" w:fill="FFFFFF"/>
-        </w:rPr>
-        <w:t xml:space="preserve"> the journal of mental science</w:t>
-      </w:r>
-      <w:r>
-        <w:rPr>
-          <w:rFonts w:cs="Calibri"/>
-          <w:color w:val="212121"/>
-          <w:sz w:val="22"/>
-          <w:szCs w:val="22"/>
-          <w:shd w:val="clear" w:color="auto" w:fill="FFFFFF"/>
-        </w:rPr>
-        <w:t>, </w:t>
-      </w:r>
-      <w:r>
-        <w:rPr>
-          <w:rFonts w:cs="Calibri"/>
-          <w:i/>
-          <w:iCs/>
-          <w:color w:val="212121"/>
-          <w:sz w:val="22"/>
-          <w:szCs w:val="22"/>
-          <w:shd w:val="clear" w:color="auto" w:fill="FFFFFF"/>
-        </w:rPr>
         <w:t>215</w:t>
       </w:r>
       <w:r>
@@ -1833,8 +1833,6 @@
         <w:ind w:left="720"/>
         <w:rPr>
           <w:rFonts w:cs="Calibri"/>
-          <w:b/>
-          <w:bCs/>
           <w:sz w:val="22"/>
           <w:szCs w:val="22"/>
         </w:rPr>
@@ -1849,15 +1847,29 @@
         </w:rPr>
         <w:t xml:space="preserve">Topic: </w:t>
       </w:r>
-    </w:p>
-    <w:p>
-      <w:pPr>
-        <w:pStyle w:val="Default"/>
-        <w:ind w:left="720"/>
-        <w:rPr>
-          <w:rFonts w:cs="Calibri"/>
-          <w:b/>
-          <w:bCs/>
+      <w:r>
+        <w:rPr>
+          <w:rFonts w:cs="Calibri"/>
+          <w:sz w:val="22"/>
+          <w:szCs w:val="22"/>
+        </w:rPr>
+        <w:t xml:space="preserve">Classifying and predicting the onset of mental health disorders using functional </w:t>
+      </w:r>
+      <w:r>
+        <w:rPr>
+          <w:rFonts w:cs="Calibri"/>
+          <w:sz w:val="22"/>
+          <w:szCs w:val="22"/>
+        </w:rPr>
+        <w:t>connectivity</w:t>
+      </w:r>
+    </w:p>
+    <w:p>
+      <w:pPr>
+        <w:pStyle w:val="Default"/>
+        <w:ind w:left="720"/>
+        <w:rPr>
+          <w:rFonts w:cs="Calibri"/>
           <w:sz w:val="22"/>
           <w:szCs w:val="22"/>
         </w:rPr>
@@ -1872,6 +1884,24 @@
         </w:rPr>
         <w:t xml:space="preserve">Reference: </w:t>
       </w:r>
+      <w:proofErr w:type="spellStart"/>
+      <w:r>
+        <w:rPr>
+          <w:rFonts w:cs="Calibri"/>
+          <w:sz w:val="22"/>
+          <w:szCs w:val="22"/>
+        </w:rPr>
+        <w:t>Yuhui</w:t>
+      </w:r>
+      <w:proofErr w:type="spellEnd"/>
+      <w:r>
+        <w:rPr>
+          <w:rFonts w:cs="Calibri"/>
+          <w:sz w:val="22"/>
+          <w:szCs w:val="22"/>
+        </w:rPr>
+        <w:t xml:space="preserve"> Du1, Z. F. (06 August 2018). Classification and Prediction of Brain Disorders Using Functional Connectivity: Promising but Challenging. frontiers in Neuroscience.</w:t>
+      </w:r>
     </w:p>
     <w:p>
       <w:pPr>
@@ -2034,6 +2064,7 @@
           <w:sz w:val="22"/>
           <w:szCs w:val="22"/>
         </w:rPr>
+        <w:lastRenderedPageBreak/>
         <w:t xml:space="preserve">Reference: </w:t>
       </w:r>
     </w:p>
@@ -2080,7 +2111,6 @@
           <w:sz w:val="22"/>
           <w:szCs w:val="22"/>
         </w:rPr>
-        <w:lastRenderedPageBreak/>
         <w:t xml:space="preserve">Methods: </w:t>
       </w:r>
     </w:p>
@@ -2308,6 +2338,35 @@
               </w:r>
             </w:p>
             <w:p>
+              <w:pPr>
+                <w:pStyle w:val="Bibliography"/>
+                <w:ind w:left="720" w:hanging="720"/>
+                <w:rPr>
+                  <w:noProof/>
+                </w:rPr>
+              </w:pPr>
+              <w:r>
+                <w:rPr>
+                  <w:noProof/>
+                </w:rPr>
+                <w:t xml:space="preserve">Yuhui Du1, Z. F. (06 August 2018). Classification and Prediction of Brain Disorders Using Functional Connectivity: Promising but Challenging. </w:t>
+              </w:r>
+              <w:r>
+                <w:rPr>
+                  <w:i/>
+                  <w:iCs/>
+                  <w:noProof/>
+                </w:rPr>
+                <w:t>frontiers in Neuroscience</w:t>
+              </w:r>
+              <w:r>
+                <w:rPr>
+                  <w:noProof/>
+                </w:rPr>
+                <w:t>.</w:t>
+              </w:r>
+            </w:p>
+            <w:p>
               <w:r>
                 <w:rPr>
                   <w:b/>
@@ -2456,6 +2515,35 @@
                   <w:noProof/>
                 </w:rPr>
                 <w:t>, 215(3), 536–544. https://doi.org/10.1192/bjp.2018.255.</w:t>
+              </w:r>
+            </w:p>
+            <w:p>
+              <w:pPr>
+                <w:pStyle w:val="Bibliography"/>
+                <w:ind w:left="720" w:hanging="720"/>
+                <w:rPr>
+                  <w:noProof/>
+                </w:rPr>
+              </w:pPr>
+              <w:r>
+                <w:rPr>
+                  <w:noProof/>
+                </w:rPr>
+                <w:t xml:space="preserve">Yuhui Du1, Z. F. (06 August 2018). Classification and Prediction of Brain Disorders Using Functional Connectivity: Promising but Challenging. </w:t>
+              </w:r>
+              <w:r>
+                <w:rPr>
+                  <w:i/>
+                  <w:iCs/>
+                  <w:noProof/>
+                </w:rPr>
+                <w:t>frontiers in Neuroscience</w:t>
+              </w:r>
+              <w:r>
+                <w:rPr>
+                  <w:noProof/>
+                </w:rPr>
+                <w:t>.</w:t>
               </w:r>
             </w:p>
             <w:p>
@@ -4242,7 +4330,7 @@
         </b:NameList>
       </b:Author>
     </b:Author>
-    <b:RefOrder>1</b:RefOrder>
+    <b:RefOrder>2</b:RefOrder>
   </b:Source>
   <b:Source>
     <b:Tag>Rei19</b:Tag>
@@ -4263,7 +4351,7 @@
     <b:JournalName>The British journal of psychiatry </b:JournalName>
     <b:Year>2019</b:Year>
     <b:Pages>215(3), 536–544. https://doi.org/10.1192/bjp.2018.255</b:Pages>
-    <b:RefOrder>2</b:RefOrder>
+    <b:RefOrder>3</b:RefOrder>
   </b:Source>
   <b:Source>
     <b:Tag>Cha20</b:Tag>
@@ -4284,13 +4372,33 @@
     <b:JournalName>Translational Psychiatry</b:JournalName>
     <b:Year>2020</b:Year>
     <b:Pages>10(1), 116. https://doi.org/10.1038/s41398-020-0780-3</b:Pages>
-    <b:RefOrder>3</b:RefOrder>
+    <b:RefOrder>4</b:RefOrder>
+  </b:Source>
+  <b:Source>
+    <b:Tag>Yuh18</b:Tag>
+    <b:SourceType>JournalArticle</b:SourceType>
+    <b:Guid>{B48CA47C-27CE-4987-95B9-649A63B3EC9B}</b:Guid>
+    <b:Title>Classification and Prediction of Brain Disorders Using Functional Connectivity: Promising but Challenging</b:Title>
+    <b:Year>06 August 2018</b:Year>
+    <b:Author>
+      <b:Author>
+        <b:NameList>
+          <b:Person>
+            <b:Last>Yuhui Du1</b:Last>
+            <b:First>Zening</b:First>
+            <b:Middle>Fu1, Vince D. Calhoun</b:Middle>
+          </b:Person>
+        </b:NameList>
+      </b:Author>
+    </b:Author>
+    <b:JournalName>frontiers in Neuroscience</b:JournalName>
+    <b:RefOrder>1</b:RefOrder>
   </b:Source>
 </b:Sources>
 </file>
 
 <file path=customXml/itemProps1.xml><?xml version="1.0" encoding="utf-8"?>
-<ds:datastoreItem xmlns:ds="http://schemas.openxmlformats.org/officeDocument/2006/customXml" ds:itemID="{E930A53F-9EF3-48F8-BEB8-C22EC64C45F1}">
+<ds:datastoreItem xmlns:ds="http://schemas.openxmlformats.org/officeDocument/2006/customXml" ds:itemID="{3C43CE54-239A-4BA0-A6D3-A342C4E1C373}">
   <ds:schemaRefs>
     <ds:schemaRef ds:uri="http://schemas.openxmlformats.org/officeDocument/2006/bibliography"/>
   </ds:schemaRefs>

</xml_diff>

<commit_message>
i cant focus again, will try more tomorrow
</commit_message>
<xml_diff>
--- a/assignments/research&literature/assign_2/Maks_Drzezdzon_C15311966_assign_2.docx
+++ b/assignments/research&literature/assign_2/Maks_Drzezdzon_C15311966_assign_2.docx
@@ -14,6 +14,7 @@
           <w:id w:val="1758483792"/>
           <w:citation/>
         </w:sdtPr>
+        <w:sdtEndPr/>
         <w:sdtContent>
           <w:r>
             <w:fldChar w:fldCharType="begin"/>
@@ -1370,7 +1371,23 @@
           <w:sz w:val="22"/>
           <w:szCs w:val="22"/>
         </w:rPr>
-        <w:t xml:space="preserve">Methods: </w:t>
+        <w:t>Methods</w:t>
+      </w:r>
+      <w:r>
+        <w:rPr>
+          <w:rFonts w:cs="Calibri"/>
+          <w:sz w:val="22"/>
+          <w:szCs w:val="22"/>
+        </w:rPr>
+        <w:t xml:space="preserve">: </w:t>
+      </w:r>
+      <w:r>
+        <w:rPr>
+          <w:rFonts w:cs="Calibri"/>
+          <w:sz w:val="22"/>
+          <w:szCs w:val="22"/>
+        </w:rPr>
+        <w:t>Content analysis</w:t>
       </w:r>
     </w:p>
     <w:p>
@@ -1463,7 +1480,55 @@
           <w:sz w:val="22"/>
           <w:szCs w:val="22"/>
         </w:rPr>
-        <w:t xml:space="preserve">Claiming that models can’t adapt to a potential change in the use of language when trained on scraped web data to detect depression or suicidal </w:t>
+        <w:t>The author didn’t include</w:t>
+      </w:r>
+      <w:r>
+        <w:rPr>
+          <w:rFonts w:cs="Calibri"/>
+          <w:sz w:val="22"/>
+          <w:szCs w:val="22"/>
+        </w:rPr>
+        <w:t>/review</w:t>
+      </w:r>
+      <w:r>
+        <w:rPr>
+          <w:rFonts w:cs="Calibri"/>
+          <w:sz w:val="22"/>
+          <w:szCs w:val="22"/>
+        </w:rPr>
+        <w:t xml:space="preserve"> many papers,</w:t>
+      </w:r>
+      <w:r>
+        <w:rPr>
+          <w:rFonts w:cs="Calibri"/>
+          <w:sz w:val="22"/>
+          <w:szCs w:val="22"/>
+        </w:rPr>
+        <w:t xml:space="preserve"> it almost reads like an opinion piece,</w:t>
+      </w:r>
+      <w:r>
+        <w:rPr>
+          <w:rFonts w:cs="Calibri"/>
+          <w:sz w:val="22"/>
+          <w:szCs w:val="22"/>
+        </w:rPr>
+        <w:t xml:space="preserve"> </w:t>
+      </w:r>
+      <w:r>
+        <w:rPr>
+          <w:rFonts w:cs="Calibri"/>
+          <w:sz w:val="22"/>
+          <w:szCs w:val="22"/>
+        </w:rPr>
+        <w:t>c</w:t>
+      </w:r>
+      <w:r>
+        <w:rPr>
+          <w:rFonts w:cs="Calibri"/>
+          <w:sz w:val="22"/>
+          <w:szCs w:val="22"/>
+        </w:rPr>
+        <w:t xml:space="preserve">laiming that models can’t adapt to a potential change in the use of language when trained on scraped web data to detect depression or suicidal </w:t>
       </w:r>
       <w:r>
         <w:rPr>
@@ -1495,7 +1560,31 @@
           <w:sz w:val="22"/>
           <w:szCs w:val="22"/>
         </w:rPr>
-        <w:t xml:space="preserve"> advocate kind of argument.</w:t>
+        <w:t xml:space="preserve"> advocate argument.</w:t>
+      </w:r>
+      <w:r>
+        <w:rPr>
+          <w:rFonts w:cs="Calibri"/>
+          <w:sz w:val="22"/>
+          <w:szCs w:val="22"/>
+        </w:rPr>
+        <w:t xml:space="preserve"> Another point is that in such cases one would not relay on one model but multiple preforming different functions such as looking for new slang </w:t>
+      </w:r>
+      <w:r>
+        <w:rPr>
+          <w:rFonts w:cs="Calibri"/>
+          <w:sz w:val="22"/>
+          <w:szCs w:val="22"/>
+        </w:rPr>
+        <w:t xml:space="preserve">and analyzing if it relates to existing topologies </w:t>
+      </w:r>
+      <w:r>
+        <w:rPr>
+          <w:rFonts w:cs="Calibri"/>
+          <w:sz w:val="22"/>
+          <w:szCs w:val="22"/>
+        </w:rPr>
+        <w:t>etc.</w:t>
       </w:r>
     </w:p>
     <w:p>
@@ -1706,17 +1795,15 @@
           <w:sz w:val="22"/>
           <w:szCs w:val="22"/>
         </w:rPr>
-        <w:t>, Meta-analysis, Systematic review,</w:t>
-      </w:r>
-    </w:p>
-    <w:p>
-      <w:pPr>
-        <w:pStyle w:val="Default"/>
-        <w:ind w:left="720"/>
-        <w:rPr>
-          <w:rFonts w:cs="Calibri"/>
-          <w:b/>
-          <w:bCs/>
+        <w:t>, Meta-analysis, Systematic review</w:t>
+      </w:r>
+    </w:p>
+    <w:p>
+      <w:pPr>
+        <w:pStyle w:val="Default"/>
+        <w:ind w:left="720"/>
+        <w:rPr>
+          <w:rFonts w:cs="Calibri"/>
           <w:sz w:val="22"/>
           <w:szCs w:val="22"/>
         </w:rPr>
@@ -1731,6 +1818,78 @@
         </w:rPr>
         <w:t xml:space="preserve">Conclusions: </w:t>
       </w:r>
+      <w:r>
+        <w:rPr>
+          <w:rFonts w:cs="Calibri"/>
+          <w:sz w:val="22"/>
+          <w:szCs w:val="22"/>
+        </w:rPr>
+        <w:t>Deep Learning is gaining more traction in healthcare despite not being as interpretable as statistical or white box models</w:t>
+      </w:r>
+      <w:r>
+        <w:rPr>
+          <w:rFonts w:cs="Calibri"/>
+          <w:sz w:val="22"/>
+          <w:szCs w:val="22"/>
+        </w:rPr>
+        <w:t>, although its still not as popular</w:t>
+      </w:r>
+      <w:r>
+        <w:rPr>
+          <w:rFonts w:cs="Calibri"/>
+          <w:sz w:val="22"/>
+          <w:szCs w:val="22"/>
+        </w:rPr>
+        <w:t xml:space="preserve"> as the latter</w:t>
+      </w:r>
+      <w:r>
+        <w:rPr>
+          <w:rFonts w:cs="Calibri"/>
+          <w:sz w:val="22"/>
+          <w:szCs w:val="22"/>
+        </w:rPr>
+        <w:t xml:space="preserve">. </w:t>
+      </w:r>
+      <w:r>
+        <w:rPr>
+          <w:rFonts w:cs="Calibri"/>
+          <w:sz w:val="22"/>
+          <w:szCs w:val="22"/>
+        </w:rPr>
+        <w:t xml:space="preserve">In accompanying </w:t>
+      </w:r>
+      <w:r>
+        <w:rPr>
+          <w:rFonts w:cs="Calibri"/>
+          <w:sz w:val="22"/>
+          <w:szCs w:val="22"/>
+        </w:rPr>
+        <w:t>tables,</w:t>
+      </w:r>
+      <w:r>
+        <w:rPr>
+          <w:rFonts w:cs="Calibri"/>
+          <w:sz w:val="22"/>
+          <w:szCs w:val="22"/>
+        </w:rPr>
+        <w:t xml:space="preserve"> you can see the findings of all papers in which deep learning was used.</w:t>
+      </w:r>
+      <w:r>
+        <w:rPr>
+          <w:rFonts w:cs="Calibri"/>
+          <w:sz w:val="22"/>
+          <w:szCs w:val="22"/>
+        </w:rPr>
+        <w:t xml:space="preserve"> </w:t>
+      </w:r>
+      <w:r>
+        <w:rPr>
+          <w:rFonts w:cs="Calibri"/>
+          <w:sz w:val="22"/>
+          <w:szCs w:val="22"/>
+        </w:rPr>
+        <w:t>This is a very short conclusion as there are many papers compared in accompanying tables.</w:t>
+      </w:r>
     </w:p>
     <w:p>
       <w:pPr>
@@ -1776,7 +1935,31 @@
           <w:sz w:val="22"/>
           <w:szCs w:val="22"/>
         </w:rPr>
-        <w:t xml:space="preserve">without having significant knowledge/experience in the area. One thing worth mentioning is that it seems like their process for collecting said papers could have been a bit more </w:t>
+        <w:t xml:space="preserve">without having significant knowledge/experience in the area. One thing worth mentioning is that it seems like their process for collecting said papers could have been a </w:t>
+      </w:r>
+      <w:r>
+        <w:rPr>
+          <w:rFonts w:cs="Calibri"/>
+          <w:sz w:val="22"/>
+          <w:szCs w:val="22"/>
+        </w:rPr>
+        <w:t>better rather than what it felt like “randomly”</w:t>
+      </w:r>
+      <w:r>
+        <w:rPr>
+          <w:rFonts w:cs="Calibri"/>
+          <w:sz w:val="22"/>
+          <w:szCs w:val="22"/>
+        </w:rPr>
+        <w:t xml:space="preserve"> </w:t>
+      </w:r>
+      <w:r>
+        <w:rPr>
+          <w:rFonts w:cs="Calibri"/>
+          <w:sz w:val="22"/>
+          <w:szCs w:val="22"/>
+        </w:rPr>
+        <w:t>searching for papers.</w:t>
       </w:r>
     </w:p>
     <w:p>
@@ -1818,12 +2001,79 @@
         </w:rPr>
         <w:t xml:space="preserve"> </w:t>
       </w:r>
+      <w:r>
+        <w:rPr>
+          <w:rFonts w:cs="Calibri"/>
+        </w:rPr>
+        <w:t xml:space="preserve">I didn’t find anything worth critiquing as this paper was reviewing use cases, I’ve covered it to gain insight on </w:t>
+      </w:r>
+      <w:r>
+        <w:rPr>
+          <w:rFonts w:cs="Calibri"/>
+        </w:rPr>
+        <w:t>state-of-the-art</w:t>
+      </w:r>
+      <w:r>
+        <w:rPr>
+          <w:rFonts w:cs="Calibri"/>
+        </w:rPr>
+        <w:t xml:space="preserve"> application of machine learning </w:t>
+      </w:r>
+      <w:r>
+        <w:rPr>
+          <w:rFonts w:cs="Calibri"/>
+        </w:rPr>
+        <w:t>in</w:t>
+      </w:r>
+      <w:r>
+        <w:rPr>
+          <w:rFonts w:cs="Calibri"/>
+        </w:rPr>
+        <w:t xml:space="preserve"> mental </w:t>
+      </w:r>
+      <w:r>
+        <w:rPr>
+          <w:rFonts w:cs="Calibri"/>
+        </w:rPr>
+        <w:t>health</w:t>
+      </w:r>
+      <w:r>
+        <w:rPr>
+          <w:rFonts w:cs="Calibri"/>
+        </w:rPr>
+        <w:t>.</w:t>
+      </w:r>
+    </w:p>
+    <w:p>
+      <w:pPr>
+        <w:pStyle w:val="ListParagraph"/>
+        <w:rPr>
+          <w:rFonts w:cs="Calibri"/>
+        </w:rPr>
+      </w:pPr>
+    </w:p>
+    <w:p>
+      <w:pPr>
+        <w:pStyle w:val="ListParagraph"/>
+        <w:rPr>
+          <w:rFonts w:cs="Calibri"/>
+        </w:rPr>
+      </w:pPr>
+    </w:p>
+    <w:p>
+      <w:pPr>
+        <w:pStyle w:val="ListParagraph"/>
+        <w:rPr>
+          <w:rFonts w:cs="Calibri"/>
+        </w:rPr>
+      </w:pPr>
     </w:p>
     <w:p>
       <w:pPr>
         <w:pStyle w:val="Heading1"/>
       </w:pPr>
       <w:r>
+        <w:lastRenderedPageBreak/>
         <w:t>Paper 4</w:t>
       </w:r>
     </w:p>
@@ -1909,8 +2159,6 @@
         <w:ind w:left="720"/>
         <w:rPr>
           <w:rFonts w:cs="Calibri"/>
-          <w:b/>
-          <w:bCs/>
           <w:sz w:val="22"/>
           <w:szCs w:val="22"/>
         </w:rPr>
@@ -1925,6 +2173,40 @@
         </w:rPr>
         <w:t>Aim:</w:t>
       </w:r>
+      <w:r>
+        <w:rPr>
+          <w:rFonts w:cs="Calibri"/>
+          <w:b/>
+          <w:bCs/>
+          <w:sz w:val="22"/>
+          <w:szCs w:val="22"/>
+        </w:rPr>
+        <w:t xml:space="preserve"> </w:t>
+      </w:r>
+      <w:r>
+        <w:rPr>
+          <w:rFonts w:cs="Calibri"/>
+          <w:sz w:val="22"/>
+          <w:szCs w:val="22"/>
+        </w:rPr>
+        <w:t>Compare and review state-of-the-art of functional connectivity analysis methods</w:t>
+      </w:r>
+      <w:r>
+        <w:rPr>
+          <w:rFonts w:cs="Calibri"/>
+          <w:sz w:val="22"/>
+          <w:szCs w:val="22"/>
+        </w:rPr>
+        <w:t>, static vs dynamic connectivity.</w:t>
+      </w:r>
+      <w:r>
+        <w:rPr>
+          <w:rFonts w:cs="Calibri"/>
+          <w:sz w:val="22"/>
+          <w:szCs w:val="22"/>
+        </w:rPr>
+        <w:t xml:space="preserve"> </w:t>
+      </w:r>
     </w:p>
     <w:p>
       <w:pPr>
@@ -1948,6 +2230,14 @@
         </w:rPr>
         <w:t xml:space="preserve">Methods: </w:t>
       </w:r>
+      <w:r>
+        <w:rPr>
+          <w:rFonts w:cs="Calibri"/>
+          <w:sz w:val="22"/>
+          <w:szCs w:val="22"/>
+        </w:rPr>
+        <w:t>Thematic analysis, Content analysis, Meta-analysis, Systematic review</w:t>
+      </w:r>
     </w:p>
     <w:p>
       <w:pPr>
@@ -2000,8 +2290,6 @@
         <w:pStyle w:val="ListParagraph"/>
         <w:rPr>
           <w:rFonts w:cs="Calibri"/>
-          <w:b/>
-          <w:bCs/>
         </w:rPr>
       </w:pPr>
       <w:r>
@@ -2015,6 +2303,16 @@
     </w:p>
     <w:p>
       <w:pPr>
+        <w:pStyle w:val="ListParagraph"/>
+        <w:rPr>
+          <w:rFonts w:cs="Calibri"/>
+          <w:b/>
+          <w:bCs/>
+        </w:rPr>
+      </w:pPr>
+    </w:p>
+    <w:p>
+      <w:pPr>
         <w:pStyle w:val="Heading1"/>
       </w:pPr>
       <w:r>
@@ -2064,7 +2362,6 @@
           <w:sz w:val="22"/>
           <w:szCs w:val="22"/>
         </w:rPr>
-        <w:lastRenderedPageBreak/>
         <w:t xml:space="preserve">Reference: </w:t>
       </w:r>
     </w:p>
@@ -2235,186 +2532,6 @@
               <w:lang w:eastAsia="en-US"/>
             </w:rPr>
             <w:id w:val="-573587230"/>
-            <w:bibliography/>
-          </w:sdtPr>
-          <w:sdtEndPr/>
-          <w:sdtContent>
-            <w:p>
-              <w:pPr>
-                <w:pStyle w:val="Bibliography"/>
-                <w:ind w:left="720" w:hanging="720"/>
-                <w:rPr>
-                  <w:noProof/>
-                  <w:sz w:val="24"/>
-                  <w:szCs w:val="24"/>
-                </w:rPr>
-              </w:pPr>
-              <w:r>
-                <w:fldChar w:fldCharType="begin"/>
-              </w:r>
-              <w:r>
-                <w:instrText xml:space="preserve"> BIBLIOGRAPHY </w:instrText>
-              </w:r>
-              <w:r>
-                <w:fldChar w:fldCharType="separate"/>
-              </w:r>
-              <w:r>
-                <w:rPr>
-                  <w:noProof/>
-                </w:rPr>
-                <w:t xml:space="preserve">Chang Su, Z. X. (2020). Deep learning in mental health outcome research: a scoping review. </w:t>
-              </w:r>
-              <w:r>
-                <w:rPr>
-                  <w:i/>
-                  <w:iCs/>
-                  <w:noProof/>
-                </w:rPr>
-                <w:t>Translational Psychiatry</w:t>
-              </w:r>
-              <w:r>
-                <w:rPr>
-                  <w:noProof/>
-                </w:rPr>
-                <w:t>, 10(1), 116. https://doi.org/10.1038/s41398-020-0780-3.</w:t>
-              </w:r>
-            </w:p>
-            <w:p>
-              <w:pPr>
-                <w:pStyle w:val="Bibliography"/>
-                <w:ind w:left="720" w:hanging="720"/>
-                <w:rPr>
-                  <w:noProof/>
-                </w:rPr>
-              </w:pPr>
-              <w:r>
-                <w:rPr>
-                  <w:noProof/>
-                </w:rPr>
-                <w:t xml:space="preserve">Paul A. Tiffin, L. W. (2018). Rise of the machines? Machine learning approaches and mental health: opportunities and challenges. </w:t>
-              </w:r>
-              <w:r>
-                <w:rPr>
-                  <w:i/>
-                  <w:iCs/>
-                  <w:noProof/>
-                </w:rPr>
-                <w:t xml:space="preserve">The British Journal of Psychology </w:t>
-              </w:r>
-              <w:r>
-                <w:rPr>
-                  <w:noProof/>
-                </w:rPr>
-                <w:t>, 213, 509–510. http://doi.org/10.1192/bjp.2018.105.</w:t>
-              </w:r>
-            </w:p>
-            <w:p>
-              <w:pPr>
-                <w:pStyle w:val="Bibliography"/>
-                <w:ind w:left="720" w:hanging="720"/>
-                <w:rPr>
-                  <w:noProof/>
-                </w:rPr>
-              </w:pPr>
-              <w:r>
-                <w:rPr>
-                  <w:noProof/>
-                </w:rPr>
-                <w:t xml:space="preserve">Reinders, A. M. (2019). Aiding the diagnosis of dissociative identity disorder: pattern recognition study of brain biomarkers. </w:t>
-              </w:r>
-              <w:r>
-                <w:rPr>
-                  <w:i/>
-                  <w:iCs/>
-                  <w:noProof/>
-                </w:rPr>
-                <w:t xml:space="preserve">The British journal of psychiatry </w:t>
-              </w:r>
-              <w:r>
-                <w:rPr>
-                  <w:noProof/>
-                </w:rPr>
-                <w:t>, 215(3), 536–544. https://doi.org/10.1192/bjp.2018.255.</w:t>
-              </w:r>
-            </w:p>
-            <w:p>
-              <w:pPr>
-                <w:pStyle w:val="Bibliography"/>
-                <w:ind w:left="720" w:hanging="720"/>
-                <w:rPr>
-                  <w:noProof/>
-                </w:rPr>
-              </w:pPr>
-              <w:r>
-                <w:rPr>
-                  <w:noProof/>
-                </w:rPr>
-                <w:t xml:space="preserve">Yuhui Du1, Z. F. (06 August 2018). Classification and Prediction of Brain Disorders Using Functional Connectivity: Promising but Challenging. </w:t>
-              </w:r>
-              <w:r>
-                <w:rPr>
-                  <w:i/>
-                  <w:iCs/>
-                  <w:noProof/>
-                </w:rPr>
-                <w:t>frontiers in Neuroscience</w:t>
-              </w:r>
-              <w:r>
-                <w:rPr>
-                  <w:noProof/>
-                </w:rPr>
-                <w:t>.</w:t>
-              </w:r>
-            </w:p>
-            <w:p>
-              <w:r>
-                <w:rPr>
-                  <w:b/>
-                  <w:bCs/>
-                  <w:noProof/>
-                </w:rPr>
-                <w:fldChar w:fldCharType="end"/>
-              </w:r>
-            </w:p>
-          </w:sdtContent>
-        </w:sdt>
-      </w:sdtContent>
-    </w:sdt>
-    <w:sdt>
-      <w:sdtPr>
-        <w:rPr>
-          <w:rFonts w:ascii="Times New Roman" w:eastAsia="Arial Unicode MS" w:hAnsi="Times New Roman" w:cs="Times New Roman"/>
-          <w:color w:val="auto"/>
-          <w:sz w:val="24"/>
-          <w:szCs w:val="24"/>
-          <w:bdr w:val="nil"/>
-        </w:rPr>
-        <w:id w:val="1763172622"/>
-        <w:docPartObj>
-          <w:docPartGallery w:val="Bibliographies"/>
-          <w:docPartUnique/>
-        </w:docPartObj>
-      </w:sdtPr>
-      <w:sdtEndPr/>
-      <w:sdtContent>
-        <w:p>
-          <w:pPr>
-            <w:pStyle w:val="Heading1"/>
-          </w:pPr>
-          <w:r>
-            <w:t>Bibliography</w:t>
-          </w:r>
-        </w:p>
-        <w:sdt>
-          <w:sdtPr>
-            <w:rPr>
-              <w:rFonts w:ascii="Times New Roman" w:eastAsia="Arial Unicode MS" w:hAnsi="Times New Roman" w:cs="Times New Roman"/>
-              <w:color w:val="auto"/>
-              <w:sz w:val="24"/>
-              <w:szCs w:val="24"/>
-              <w:lang w:eastAsia="en-US"/>
-            </w:rPr>
-            <w:id w:val="111145805"/>
             <w:bibliography/>
           </w:sdtPr>
           <w:sdtEndPr/>

</xml_diff>

<commit_message>
doing some work on assign
</commit_message>
<xml_diff>
--- a/assignments/research&literature/assign_2/Maks_Drzezdzon_C15311966_assign_2.docx
+++ b/assignments/research&literature/assign_2/Maks_Drzezdzon_C15311966_assign_2.docx
@@ -14,7 +14,6 @@
           <w:id w:val="1758483792"/>
           <w:citation/>
         </w:sdtPr>
-        <w:sdtEndPr/>
         <w:sdtContent>
           <w:r>
             <w:fldChar w:fldCharType="begin"/>
@@ -58,7 +57,7 @@
                     </pic:cNvPicPr>
                   </pic:nvPicPr>
                   <pic:blipFill>
-                    <a:blip r:embed="rId7"/>
+                    <a:blip r:embed="rId8"/>
                     <a:stretch>
                       <a:fillRect/>
                     </a:stretch>
@@ -414,14 +413,79 @@
     <w:p>
       <w:pPr>
         <w:pStyle w:val="Body"/>
-      </w:pPr>
-      <w:r>
         <w:rPr>
           <w:rFonts w:eastAsia="Arial Unicode MS"/>
           <w:lang w:val="it-IT"/>
         </w:rPr>
+      </w:pPr>
+      <w:r>
+        <w:rPr>
+          <w:rFonts w:eastAsia="Arial Unicode MS"/>
+          <w:lang w:val="it-IT"/>
+        </w:rPr>
         <w:lastRenderedPageBreak/>
-        <w:t xml:space="preserve">Topic in data science </w:t>
+        <w:t>Topic</w:t>
+      </w:r>
+      <w:r>
+        <w:rPr>
+          <w:rFonts w:eastAsia="Arial Unicode MS"/>
+          <w:lang w:val="it-IT"/>
+        </w:rPr>
+        <w:t xml:space="preserve"> - D</w:t>
+      </w:r>
+      <w:r>
+        <w:rPr>
+          <w:rFonts w:eastAsia="Arial Unicode MS"/>
+          <w:lang w:val="it-IT"/>
+        </w:rPr>
+        <w:t xml:space="preserve">ata </w:t>
+      </w:r>
+      <w:r>
+        <w:rPr>
+          <w:rFonts w:eastAsia="Arial Unicode MS"/>
+          <w:lang w:val="it-IT"/>
+        </w:rPr>
+        <w:t>S</w:t>
+      </w:r>
+      <w:r>
+        <w:rPr>
+          <w:rFonts w:eastAsia="Arial Unicode MS"/>
+          <w:lang w:val="it-IT"/>
+        </w:rPr>
+        <w:t>cience</w:t>
+      </w:r>
+      <w:r>
+        <w:rPr>
+          <w:rFonts w:eastAsia="Arial Unicode MS"/>
+          <w:lang w:val="it-IT"/>
+        </w:rPr>
+        <w:t xml:space="preserve"> Stream: </w:t>
+      </w:r>
+      <w:r>
+        <w:rPr>
+          <w:rFonts w:eastAsia="Arial Unicode MS"/>
+          <w:b/>
+          <w:bCs/>
+          <w:lang w:val="it-IT"/>
+        </w:rPr>
+        <w:t>Application of Machine Learning to mental health illneses such as Scitzophrenia.</w:t>
+      </w:r>
+      <w:r>
+        <w:rPr>
+          <w:rFonts w:eastAsia="Arial Unicode MS"/>
+          <w:b/>
+          <w:bCs/>
+          <w:lang w:val="it-IT"/>
+        </w:rPr>
+        <w:t xml:space="preserve"> </w:t>
+      </w:r>
+    </w:p>
+    <w:p>
+      <w:pPr>
+        <w:pStyle w:val="Heading1"/>
+      </w:pPr>
+      <w:r>
+        <w:t>Paper 1</w:t>
       </w:r>
     </w:p>
     <w:p>
@@ -430,46 +494,28 @@
         <w:ind w:left="720"/>
         <w:rPr>
           <w:rFonts w:cs="Calibri"/>
-          <w:sz w:val="22"/>
-          <w:szCs w:val="22"/>
-        </w:rPr>
-      </w:pPr>
-      <w:r>
-        <w:rPr>
-          <w:rFonts w:cs="Calibri"/>
-          <w:sz w:val="22"/>
-          <w:szCs w:val="22"/>
-        </w:rPr>
-        <w:t xml:space="preserve">Topic: Examining cyclist </w:t>
-      </w:r>
-      <w:proofErr w:type="spellStart"/>
-      <w:r>
-        <w:rPr>
-          <w:rFonts w:cs="Calibri"/>
-          <w:sz w:val="22"/>
-          <w:szCs w:val="22"/>
-        </w:rPr>
-        <w:t>behaviour</w:t>
-      </w:r>
-      <w:proofErr w:type="spellEnd"/>
-      <w:r>
-        <w:rPr>
-          <w:rFonts w:cs="Calibri"/>
-          <w:sz w:val="22"/>
-          <w:szCs w:val="22"/>
-        </w:rPr>
-        <w:t xml:space="preserve"> in urban </w:t>
-      </w:r>
-      <w:proofErr w:type="spellStart"/>
-      <w:r>
-        <w:rPr>
-          <w:rFonts w:cs="Calibri"/>
-          <w:sz w:val="22"/>
-          <w:szCs w:val="22"/>
-        </w:rPr>
-        <w:t>centres</w:t>
-      </w:r>
-      <w:proofErr w:type="spellEnd"/>
+          <w:sz w:val="23"/>
+          <w:szCs w:val="23"/>
+        </w:rPr>
+      </w:pPr>
+      <w:r>
+        <w:rPr>
+          <w:rFonts w:cs="Calibri"/>
+          <w:b/>
+          <w:bCs/>
+          <w:sz w:val="23"/>
+          <w:szCs w:val="23"/>
+        </w:rPr>
+        <w:t xml:space="preserve">Topic: </w:t>
+      </w:r>
+      <w:r>
+        <w:rPr>
+          <w:rFonts w:cs="Calibri"/>
+          <w:sz w:val="23"/>
+          <w:szCs w:val="23"/>
+        </w:rPr>
+        <w:t xml:space="preserve">Pattern recognition of brain biomarkers for dissociative identity disorder </w:t>
+      </w:r>
     </w:p>
     <w:p>
       <w:pPr>
@@ -477,289 +523,19 @@
         <w:ind w:left="720"/>
         <w:rPr>
           <w:rFonts w:cs="Calibri"/>
-          <w:sz w:val="22"/>
-          <w:szCs w:val="22"/>
-        </w:rPr>
-      </w:pPr>
-      <w:r>
-        <w:rPr>
-          <w:rFonts w:cs="Calibri"/>
-          <w:sz w:val="22"/>
-          <w:szCs w:val="22"/>
-        </w:rPr>
-        <w:t xml:space="preserve"> </w:t>
-      </w:r>
-    </w:p>
-    <w:p>
-      <w:pPr>
-        <w:pStyle w:val="Default"/>
-        <w:ind w:left="720"/>
-        <w:rPr>
-          <w:rFonts w:cs="Calibri"/>
-          <w:sz w:val="22"/>
-          <w:szCs w:val="22"/>
-        </w:rPr>
-      </w:pPr>
-      <w:r>
-        <w:rPr>
-          <w:rFonts w:cs="Calibri"/>
-          <w:sz w:val="22"/>
-          <w:szCs w:val="22"/>
-        </w:rPr>
-        <w:t xml:space="preserve">Reference: Richardson, M. &amp; Caulfield, B. (2015). Investigating traffic light violations by cyclists in Dublin City Centre. </w:t>
-      </w:r>
-      <w:r>
-        <w:rPr>
-          <w:rFonts w:cs="Calibri"/>
-          <w:i/>
-          <w:iCs/>
-          <w:sz w:val="22"/>
-          <w:szCs w:val="22"/>
-        </w:rPr>
-        <w:t xml:space="preserve">Accident Analysis and Prevention, 84, </w:t>
-      </w:r>
-      <w:r>
-        <w:rPr>
-          <w:rFonts w:cs="Calibri"/>
-          <w:sz w:val="22"/>
-          <w:szCs w:val="22"/>
-        </w:rPr>
-        <w:t xml:space="preserve">65-73. </w:t>
-      </w:r>
-      <w:proofErr w:type="spellStart"/>
-      <w:r>
-        <w:rPr>
-          <w:rFonts w:cs="Calibri"/>
-          <w:sz w:val="22"/>
-          <w:szCs w:val="22"/>
-        </w:rPr>
-        <w:t>doi</w:t>
-      </w:r>
-      <w:proofErr w:type="spellEnd"/>
-      <w:r>
-        <w:rPr>
-          <w:rFonts w:cs="Calibri"/>
-          <w:sz w:val="22"/>
-          <w:szCs w:val="22"/>
-        </w:rPr>
-        <w:t xml:space="preserve">: 10.1016/j.aap.2015.08.011 </w:t>
-      </w:r>
-    </w:p>
-    <w:p>
-      <w:pPr>
-        <w:pStyle w:val="Default"/>
-        <w:ind w:left="720"/>
-        <w:rPr>
-          <w:rFonts w:cs="Calibri"/>
-          <w:sz w:val="22"/>
-          <w:szCs w:val="22"/>
-        </w:rPr>
-      </w:pPr>
-    </w:p>
-    <w:p>
-      <w:pPr>
-        <w:pStyle w:val="Default"/>
-        <w:ind w:left="720"/>
-        <w:rPr>
-          <w:rFonts w:cs="Calibri"/>
-          <w:sz w:val="22"/>
-          <w:szCs w:val="22"/>
-        </w:rPr>
-      </w:pPr>
-      <w:r>
-        <w:rPr>
-          <w:rFonts w:cs="Calibri"/>
-          <w:sz w:val="22"/>
-          <w:szCs w:val="22"/>
-        </w:rPr>
-        <w:t xml:space="preserve">Aim: To examine red light running of cyclists in Dublin City. </w:t>
-      </w:r>
-    </w:p>
-    <w:p>
-      <w:pPr>
-        <w:pStyle w:val="Default"/>
-        <w:ind w:left="720"/>
-        <w:rPr>
-          <w:rFonts w:cs="Calibri"/>
-          <w:sz w:val="22"/>
-          <w:szCs w:val="22"/>
-        </w:rPr>
-      </w:pPr>
-    </w:p>
-    <w:p>
-      <w:pPr>
-        <w:pStyle w:val="Default"/>
-        <w:ind w:left="720"/>
-        <w:rPr>
-          <w:rFonts w:cs="Calibri"/>
-          <w:sz w:val="22"/>
-          <w:szCs w:val="22"/>
-        </w:rPr>
-      </w:pPr>
-      <w:r>
-        <w:rPr>
-          <w:rFonts w:cs="Calibri"/>
-          <w:sz w:val="22"/>
-          <w:szCs w:val="22"/>
-        </w:rPr>
-        <w:t xml:space="preserve">Methods: An observational survey and an online questionnaire. </w:t>
-      </w:r>
-    </w:p>
-    <w:p>
-      <w:pPr>
-        <w:pStyle w:val="Default"/>
-        <w:ind w:left="720"/>
-        <w:rPr>
-          <w:rFonts w:cs="Calibri"/>
-          <w:sz w:val="22"/>
-          <w:szCs w:val="22"/>
-        </w:rPr>
-      </w:pPr>
-    </w:p>
-    <w:p>
-      <w:pPr>
-        <w:pStyle w:val="Default"/>
-        <w:ind w:left="720"/>
-        <w:rPr>
-          <w:rFonts w:cs="Calibri"/>
-          <w:sz w:val="22"/>
-          <w:szCs w:val="22"/>
-        </w:rPr>
-      </w:pPr>
-      <w:r>
-        <w:rPr>
-          <w:rFonts w:cs="Calibri"/>
-          <w:sz w:val="22"/>
-          <w:szCs w:val="22"/>
-        </w:rPr>
-        <w:t>Conclusions: 61.9% of cyclists break the lights: 97.8% of cycle track users (pedestrian green phase); 18.6% of bicycle lane users (motorist phase). The most significant predictors were infrastructure type (cycle track) and cyclist gender (male).</w:t>
-      </w:r>
-    </w:p>
-    <w:p>
-      <w:pPr>
-        <w:pStyle w:val="Default"/>
-        <w:ind w:left="720"/>
-        <w:rPr>
-          <w:rFonts w:cs="Calibri"/>
-          <w:sz w:val="22"/>
-          <w:szCs w:val="22"/>
-        </w:rPr>
-      </w:pPr>
-    </w:p>
-    <w:p>
-      <w:pPr>
-        <w:pStyle w:val="Default"/>
-        <w:ind w:left="720"/>
-        <w:rPr>
-          <w:rFonts w:cs="Calibri"/>
-          <w:sz w:val="22"/>
-          <w:szCs w:val="22"/>
-        </w:rPr>
-      </w:pPr>
-      <w:r>
-        <w:rPr>
-          <w:rFonts w:cs="Calibri"/>
-          <w:sz w:val="22"/>
-          <w:szCs w:val="22"/>
-        </w:rPr>
-        <w:t>Gaps in the Research:  Need to account for difficulties people have in reporting incidents while cycling</w:t>
-      </w:r>
-    </w:p>
-    <w:p>
-      <w:pPr>
-        <w:pStyle w:val="Default"/>
-        <w:ind w:left="720"/>
-        <w:rPr>
-          <w:rFonts w:cs="Calibri"/>
-          <w:sz w:val="22"/>
-          <w:szCs w:val="22"/>
-        </w:rPr>
-      </w:pPr>
-    </w:p>
-    <w:p>
-      <w:pPr>
-        <w:pStyle w:val="ListParagraph"/>
-        <w:rPr>
-          <w:rFonts w:cs="Calibri"/>
-        </w:rPr>
-      </w:pPr>
-      <w:r>
-        <w:rPr>
-          <w:rFonts w:cs="Calibri"/>
-        </w:rPr>
-        <w:t xml:space="preserve">Critique: The Dublin cycle network primarily consists of on-road cycle lanes. The surveys </w:t>
-      </w:r>
-      <w:proofErr w:type="spellStart"/>
-      <w:r>
-        <w:rPr>
-          <w:rFonts w:cs="Calibri"/>
-        </w:rPr>
-        <w:t>focussed</w:t>
-      </w:r>
-      <w:proofErr w:type="spellEnd"/>
-      <w:r>
-        <w:rPr>
-          <w:rFonts w:cs="Calibri"/>
-        </w:rPr>
-        <w:t xml:space="preserve"> on an even number of junctions with cycle lanes and cycle tracks. The overall rate of infringement is not fairly represented: in reality, it would be lower… (…)</w:t>
-      </w:r>
-    </w:p>
-    <w:p>
-      <w:pPr>
-        <w:pStyle w:val="Heading1"/>
-      </w:pPr>
-      <w:r>
-        <w:t>Paper 1</w:t>
-      </w:r>
-    </w:p>
-    <w:p>
-      <w:pPr>
-        <w:pStyle w:val="Default"/>
-        <w:ind w:left="720"/>
-        <w:rPr>
-          <w:rFonts w:cs="Calibri"/>
-          <w:sz w:val="22"/>
-          <w:szCs w:val="22"/>
-        </w:rPr>
-      </w:pPr>
-      <w:r>
-        <w:rPr>
-          <w:rFonts w:cs="Calibri"/>
-          <w:b/>
-          <w:bCs/>
-          <w:sz w:val="22"/>
-          <w:szCs w:val="22"/>
-        </w:rPr>
-        <w:t xml:space="preserve">Topic: </w:t>
-      </w:r>
-      <w:r>
-        <w:rPr>
-          <w:rFonts w:cs="Calibri"/>
-          <w:sz w:val="22"/>
-          <w:szCs w:val="22"/>
-        </w:rPr>
-        <w:t xml:space="preserve">Pattern recognition of brain biomarkers for dissociative identity disorder </w:t>
-      </w:r>
-    </w:p>
-    <w:p>
-      <w:pPr>
-        <w:pStyle w:val="Default"/>
-        <w:ind w:left="720"/>
-        <w:rPr>
-          <w:rFonts w:cs="Calibri"/>
-          <w:b/>
-          <w:bCs/>
-          <w:sz w:val="22"/>
-          <w:szCs w:val="22"/>
-        </w:rPr>
-      </w:pPr>
-      <w:r>
-        <w:rPr>
-          <w:rFonts w:cs="Calibri"/>
-          <w:b/>
-          <w:bCs/>
-          <w:sz w:val="22"/>
-          <w:szCs w:val="22"/>
+          <w:b/>
+          <w:bCs/>
+          <w:sz w:val="23"/>
+          <w:szCs w:val="23"/>
+        </w:rPr>
+      </w:pPr>
+      <w:r>
+        <w:rPr>
+          <w:rFonts w:cs="Calibri"/>
+          <w:b/>
+          <w:bCs/>
+          <w:sz w:val="23"/>
+          <w:szCs w:val="23"/>
         </w:rPr>
         <w:t xml:space="preserve">Reference: </w:t>
       </w:r>
@@ -767,165 +543,11 @@
         <w:rPr>
           <w:rFonts w:cs="Calibri"/>
           <w:color w:val="212121"/>
-          <w:sz w:val="22"/>
-          <w:szCs w:val="22"/>
+          <w:sz w:val="23"/>
+          <w:szCs w:val="23"/>
           <w:shd w:val="clear" w:color="auto" w:fill="FFFFFF"/>
         </w:rPr>
-        <w:t xml:space="preserve">Reinders, A., Marquand, A. F., </w:t>
-      </w:r>
-      <w:proofErr w:type="spellStart"/>
-      <w:r>
-        <w:rPr>
-          <w:rFonts w:cs="Calibri"/>
-          <w:color w:val="212121"/>
-          <w:sz w:val="22"/>
-          <w:szCs w:val="22"/>
-          <w:shd w:val="clear" w:color="auto" w:fill="FFFFFF"/>
-        </w:rPr>
-        <w:t>Schlumpf</w:t>
-      </w:r>
-      <w:proofErr w:type="spellEnd"/>
-      <w:r>
-        <w:rPr>
-          <w:rFonts w:cs="Calibri"/>
-          <w:color w:val="212121"/>
-          <w:sz w:val="22"/>
-          <w:szCs w:val="22"/>
-          <w:shd w:val="clear" w:color="auto" w:fill="FFFFFF"/>
-        </w:rPr>
-        <w:t xml:space="preserve">, Y. R., </w:t>
-      </w:r>
-      <w:proofErr w:type="spellStart"/>
-      <w:r>
-        <w:rPr>
-          <w:rFonts w:cs="Calibri"/>
-          <w:color w:val="212121"/>
-          <w:sz w:val="22"/>
-          <w:szCs w:val="22"/>
-          <w:shd w:val="clear" w:color="auto" w:fill="FFFFFF"/>
-        </w:rPr>
-        <w:t>Chalavi</w:t>
-      </w:r>
-      <w:proofErr w:type="spellEnd"/>
-      <w:r>
-        <w:rPr>
-          <w:rFonts w:cs="Calibri"/>
-          <w:color w:val="212121"/>
-          <w:sz w:val="22"/>
-          <w:szCs w:val="22"/>
-          <w:shd w:val="clear" w:color="auto" w:fill="FFFFFF"/>
-        </w:rPr>
-        <w:t xml:space="preserve">, S., </w:t>
-      </w:r>
-      <w:proofErr w:type="spellStart"/>
-      <w:r>
-        <w:rPr>
-          <w:rFonts w:cs="Calibri"/>
-          <w:color w:val="212121"/>
-          <w:sz w:val="22"/>
-          <w:szCs w:val="22"/>
-          <w:shd w:val="clear" w:color="auto" w:fill="FFFFFF"/>
-        </w:rPr>
-        <w:t>Vissia</w:t>
-      </w:r>
-      <w:proofErr w:type="spellEnd"/>
-      <w:r>
-        <w:rPr>
-          <w:rFonts w:cs="Calibri"/>
-          <w:color w:val="212121"/>
-          <w:sz w:val="22"/>
-          <w:szCs w:val="22"/>
-          <w:shd w:val="clear" w:color="auto" w:fill="FFFFFF"/>
-        </w:rPr>
-        <w:t xml:space="preserve">, E. M., </w:t>
-      </w:r>
-      <w:proofErr w:type="spellStart"/>
-      <w:r>
-        <w:rPr>
-          <w:rFonts w:cs="Calibri"/>
-          <w:color w:val="212121"/>
-          <w:sz w:val="22"/>
-          <w:szCs w:val="22"/>
-          <w:shd w:val="clear" w:color="auto" w:fill="FFFFFF"/>
-        </w:rPr>
-        <w:t>Nijenhuis</w:t>
-      </w:r>
-      <w:proofErr w:type="spellEnd"/>
-      <w:r>
-        <w:rPr>
-          <w:rFonts w:cs="Calibri"/>
-          <w:color w:val="212121"/>
-          <w:sz w:val="22"/>
-          <w:szCs w:val="22"/>
-          <w:shd w:val="clear" w:color="auto" w:fill="FFFFFF"/>
-        </w:rPr>
-        <w:t xml:space="preserve">, E., </w:t>
-      </w:r>
-      <w:proofErr w:type="spellStart"/>
-      <w:r>
-        <w:rPr>
-          <w:rFonts w:cs="Calibri"/>
-          <w:color w:val="212121"/>
-          <w:sz w:val="22"/>
-          <w:szCs w:val="22"/>
-          <w:shd w:val="clear" w:color="auto" w:fill="FFFFFF"/>
-        </w:rPr>
-        <w:t>Dazzan</w:t>
-      </w:r>
-      <w:proofErr w:type="spellEnd"/>
-      <w:r>
-        <w:rPr>
-          <w:rFonts w:cs="Calibri"/>
-          <w:color w:val="212121"/>
-          <w:sz w:val="22"/>
-          <w:szCs w:val="22"/>
-          <w:shd w:val="clear" w:color="auto" w:fill="FFFFFF"/>
-        </w:rPr>
-        <w:t xml:space="preserve">, P., </w:t>
-      </w:r>
-      <w:proofErr w:type="spellStart"/>
-      <w:r>
-        <w:rPr>
-          <w:rFonts w:cs="Calibri"/>
-          <w:color w:val="212121"/>
-          <w:sz w:val="22"/>
-          <w:szCs w:val="22"/>
-          <w:shd w:val="clear" w:color="auto" w:fill="FFFFFF"/>
-        </w:rPr>
-        <w:t>Jäncke</w:t>
-      </w:r>
-      <w:proofErr w:type="spellEnd"/>
-      <w:r>
-        <w:rPr>
-          <w:rFonts w:cs="Calibri"/>
-          <w:color w:val="212121"/>
-          <w:sz w:val="22"/>
-          <w:szCs w:val="22"/>
-          <w:shd w:val="clear" w:color="auto" w:fill="FFFFFF"/>
-        </w:rPr>
-        <w:t xml:space="preserve">, L., &amp; </w:t>
-      </w:r>
-      <w:proofErr w:type="spellStart"/>
-      <w:r>
-        <w:rPr>
-          <w:rFonts w:cs="Calibri"/>
-          <w:color w:val="212121"/>
-          <w:sz w:val="22"/>
-          <w:szCs w:val="22"/>
-          <w:shd w:val="clear" w:color="auto" w:fill="FFFFFF"/>
-        </w:rPr>
-        <w:t>Veltman</w:t>
-      </w:r>
-      <w:proofErr w:type="spellEnd"/>
-      <w:r>
-        <w:rPr>
-          <w:rFonts w:cs="Calibri"/>
-          <w:color w:val="212121"/>
-          <w:sz w:val="22"/>
-          <w:szCs w:val="22"/>
-          <w:shd w:val="clear" w:color="auto" w:fill="FFFFFF"/>
-        </w:rPr>
-        <w:t>, D. J. (2019). Aiding the diagnosis of dissociative identity disorder: pattern recognition study of brain biomarkers. </w:t>
+        <w:t>Reinders, A., Marquand, A. F., Schlumpf, Y. R., Chalavi, S., Vissia, E. M., Nijenhuis, E., Dazzan, P., Jäncke, L., &amp; Veltman, D. J. (2019). Aiding the diagnosis of dissociative identity disorder: pattern recognition study of brain biomarkers. </w:t>
       </w:r>
       <w:r>
         <w:rPr>
@@ -933,8 +555,8 @@
           <w:i/>
           <w:iCs/>
           <w:color w:val="212121"/>
-          <w:sz w:val="22"/>
-          <w:szCs w:val="22"/>
+          <w:sz w:val="23"/>
+          <w:szCs w:val="23"/>
           <w:shd w:val="clear" w:color="auto" w:fill="FFFFFF"/>
         </w:rPr>
         <w:t>The British journal of psychiatry : the journal of mental science</w:t>
@@ -943,8 +565,8 @@
         <w:rPr>
           <w:rFonts w:cs="Calibri"/>
           <w:color w:val="212121"/>
-          <w:sz w:val="22"/>
-          <w:szCs w:val="22"/>
+          <w:sz w:val="23"/>
+          <w:szCs w:val="23"/>
           <w:shd w:val="clear" w:color="auto" w:fill="FFFFFF"/>
         </w:rPr>
         <w:t>, </w:t>
@@ -955,8 +577,8 @@
           <w:i/>
           <w:iCs/>
           <w:color w:val="212121"/>
-          <w:sz w:val="22"/>
-          <w:szCs w:val="22"/>
+          <w:sz w:val="23"/>
+          <w:szCs w:val="23"/>
           <w:shd w:val="clear" w:color="auto" w:fill="FFFFFF"/>
         </w:rPr>
         <w:t>215</w:t>
@@ -965,8 +587,8 @@
         <w:rPr>
           <w:rFonts w:cs="Calibri"/>
           <w:color w:val="212121"/>
-          <w:sz w:val="22"/>
-          <w:szCs w:val="22"/>
+          <w:sz w:val="23"/>
+          <w:szCs w:val="23"/>
           <w:shd w:val="clear" w:color="auto" w:fill="FFFFFF"/>
         </w:rPr>
         <w:t>(3), 536–544. https://doi.org/10.1192/bjp.2018.255</w:t>
@@ -978,25 +600,25 @@
         <w:ind w:left="720"/>
         <w:rPr>
           <w:rFonts w:cs="Calibri"/>
-          <w:sz w:val="22"/>
-          <w:szCs w:val="22"/>
-        </w:rPr>
-      </w:pPr>
-      <w:r>
-        <w:rPr>
-          <w:rFonts w:cs="Calibri"/>
-          <w:b/>
-          <w:bCs/>
-          <w:sz w:val="22"/>
-          <w:szCs w:val="22"/>
+          <w:sz w:val="23"/>
+          <w:szCs w:val="23"/>
+        </w:rPr>
+      </w:pPr>
+      <w:r>
+        <w:rPr>
+          <w:rFonts w:cs="Calibri"/>
+          <w:b/>
+          <w:bCs/>
+          <w:sz w:val="23"/>
+          <w:szCs w:val="23"/>
         </w:rPr>
         <w:t xml:space="preserve">Aim: </w:t>
       </w:r>
       <w:r>
         <w:rPr>
           <w:rFonts w:cs="Calibri"/>
-          <w:sz w:val="22"/>
-          <w:szCs w:val="22"/>
+          <w:sz w:val="23"/>
+          <w:szCs w:val="23"/>
         </w:rPr>
         <w:t>To investigate whether pattern recognition can help identifying biomarkers for DID diagnosis.</w:t>
       </w:r>
@@ -1007,25 +629,25 @@
         <w:ind w:left="720"/>
         <w:rPr>
           <w:rFonts w:cs="Calibri"/>
-          <w:sz w:val="22"/>
-          <w:szCs w:val="22"/>
-        </w:rPr>
-      </w:pPr>
-      <w:r>
-        <w:rPr>
-          <w:rFonts w:cs="Calibri"/>
-          <w:b/>
-          <w:bCs/>
-          <w:sz w:val="22"/>
-          <w:szCs w:val="22"/>
+          <w:sz w:val="23"/>
+          <w:szCs w:val="23"/>
+        </w:rPr>
+      </w:pPr>
+      <w:r>
+        <w:rPr>
+          <w:rFonts w:cs="Calibri"/>
+          <w:b/>
+          <w:bCs/>
+          <w:sz w:val="23"/>
+          <w:szCs w:val="23"/>
         </w:rPr>
         <w:t xml:space="preserve">Methods: </w:t>
       </w:r>
       <w:r>
         <w:rPr>
           <w:rFonts w:cs="Calibri"/>
-          <w:sz w:val="22"/>
-          <w:szCs w:val="22"/>
+          <w:sz w:val="23"/>
+          <w:szCs w:val="23"/>
         </w:rPr>
         <w:t>Brain images/MRI were compared using probabilistic pattern classifiers. Survey for healthy patients were used for screening.</w:t>
       </w:r>
@@ -1038,45 +660,27 @@
           <w:rFonts w:cs="Calibri"/>
           <w:b/>
           <w:bCs/>
-          <w:sz w:val="22"/>
-          <w:szCs w:val="22"/>
-        </w:rPr>
-      </w:pPr>
-      <w:r>
-        <w:rPr>
-          <w:rFonts w:cs="Calibri"/>
-          <w:b/>
-          <w:bCs/>
-          <w:sz w:val="22"/>
-          <w:szCs w:val="22"/>
+          <w:sz w:val="23"/>
+          <w:szCs w:val="23"/>
+        </w:rPr>
+      </w:pPr>
+      <w:r>
+        <w:rPr>
+          <w:rFonts w:cs="Calibri"/>
+          <w:b/>
+          <w:bCs/>
+          <w:sz w:val="23"/>
+          <w:szCs w:val="23"/>
         </w:rPr>
         <w:t xml:space="preserve">Conclusions: </w:t>
       </w:r>
       <w:r>
         <w:rPr>
           <w:rFonts w:cs="Calibri"/>
-          <w:sz w:val="22"/>
-          <w:szCs w:val="22"/>
-        </w:rPr>
-        <w:t xml:space="preserve">Classification model yielded an accuracy of 72.84%, found significant proof that individuals with D.I.D can be distinguished from healthy ones via spatially </w:t>
-      </w:r>
-      <w:proofErr w:type="spellStart"/>
-      <w:r>
-        <w:rPr>
-          <w:rFonts w:cs="Calibri"/>
-          <w:sz w:val="22"/>
-          <w:szCs w:val="22"/>
-        </w:rPr>
-        <w:t>dependant</w:t>
-      </w:r>
-      <w:proofErr w:type="spellEnd"/>
-      <w:r>
-        <w:rPr>
-          <w:rFonts w:cs="Calibri"/>
-          <w:sz w:val="22"/>
-          <w:szCs w:val="22"/>
-        </w:rPr>
-        <w:t xml:space="preserve"> patterns in white and grey brain matter. Patients with D.I.D can be identified at an accuracy of 71.88% through the studying of underlying effects. This can be considered a limitation or solution due to a lack of data.</w:t>
+          <w:sz w:val="23"/>
+          <w:szCs w:val="23"/>
+        </w:rPr>
+        <w:t>Classification model yielded an accuracy of 72.84%, found significant proof that individuals with D.I.D can be distinguished from healthy ones via spatially dependant patterns in white and grey brain matter. Patients with D.I.D can be identified at an accuracy of 71.88% through the studying of underlying effects. This can be considered a limitation or solution due to a lack of data.</w:t>
       </w:r>
     </w:p>
     <w:p>
@@ -1085,25 +689,25 @@
         <w:ind w:left="720"/>
         <w:rPr>
           <w:rFonts w:cs="Calibri"/>
-          <w:sz w:val="22"/>
-          <w:szCs w:val="22"/>
-        </w:rPr>
-      </w:pPr>
-      <w:r>
-        <w:rPr>
-          <w:rFonts w:cs="Calibri"/>
-          <w:b/>
-          <w:bCs/>
-          <w:sz w:val="22"/>
-          <w:szCs w:val="22"/>
+          <w:sz w:val="23"/>
+          <w:szCs w:val="23"/>
+        </w:rPr>
+      </w:pPr>
+      <w:r>
+        <w:rPr>
+          <w:rFonts w:cs="Calibri"/>
+          <w:b/>
+          <w:bCs/>
+          <w:sz w:val="23"/>
+          <w:szCs w:val="23"/>
         </w:rPr>
         <w:t xml:space="preserve">Gaps in the Research: </w:t>
       </w:r>
       <w:r>
         <w:rPr>
           <w:rFonts w:cs="Calibri"/>
-          <w:sz w:val="22"/>
-          <w:szCs w:val="22"/>
+          <w:sz w:val="23"/>
+          <w:szCs w:val="23"/>
         </w:rPr>
         <w:t>Due to limited data research can potentially be more rigid. Researchers suggested that a control group for PTSD would be advisable to see its effect not the classification, similar can be said about other comorbid symptoms.</w:t>
       </w:r>
@@ -1114,27 +718,35 @@
         <w:ind w:left="720"/>
         <w:rPr>
           <w:rFonts w:cs="Calibri"/>
-          <w:sz w:val="22"/>
-          <w:szCs w:val="22"/>
-        </w:rPr>
-      </w:pPr>
-      <w:r>
-        <w:rPr>
-          <w:rFonts w:cs="Calibri"/>
-          <w:b/>
-          <w:bCs/>
-          <w:sz w:val="22"/>
-          <w:szCs w:val="22"/>
+          <w:sz w:val="23"/>
+          <w:szCs w:val="23"/>
+        </w:rPr>
+      </w:pPr>
+      <w:r>
+        <w:rPr>
+          <w:rFonts w:cs="Calibri"/>
+          <w:b/>
+          <w:bCs/>
+          <w:sz w:val="23"/>
+          <w:szCs w:val="23"/>
         </w:rPr>
         <w:t xml:space="preserve">Critique: </w:t>
       </w:r>
       <w:r>
         <w:rPr>
           <w:rFonts w:cs="Calibri"/>
-          <w:sz w:val="22"/>
-          <w:szCs w:val="22"/>
+          <w:sz w:val="23"/>
+          <w:szCs w:val="23"/>
         </w:rPr>
         <w:t>It's early in the life span of this kind of research to tell, the paper acknowledges the inferences are made at a group level and a limited ability to provide insight at an individual level. It's used as a proof of concept that differences in biomarkers can be extracted to provide some use.</w:t>
+      </w:r>
+    </w:p>
+    <w:p>
+      <w:pPr>
+        <w:pStyle w:val="Heading1"/>
+      </w:pPr>
+      <w:r>
+        <w:t>Paper 2</w:t>
       </w:r>
     </w:p>
     <w:p>
@@ -1143,10 +755,30 @@
         <w:ind w:left="720"/>
         <w:rPr>
           <w:rFonts w:cs="Calibri"/>
-          <w:sz w:val="22"/>
-          <w:szCs w:val="22"/>
-        </w:rPr>
-      </w:pPr>
+          <w:b/>
+          <w:bCs/>
+          <w:sz w:val="23"/>
+          <w:szCs w:val="23"/>
+        </w:rPr>
+      </w:pPr>
+      <w:r>
+        <w:rPr>
+          <w:rFonts w:cs="Calibri"/>
+          <w:b/>
+          <w:bCs/>
+          <w:sz w:val="23"/>
+          <w:szCs w:val="23"/>
+        </w:rPr>
+        <w:t xml:space="preserve">Topic: </w:t>
+      </w:r>
+      <w:r>
+        <w:rPr>
+          <w:rFonts w:cs="Calibri"/>
+          <w:sz w:val="23"/>
+          <w:szCs w:val="23"/>
+        </w:rPr>
+        <w:t>Application and limitation of machine learning in predicting mental health diagnosis</w:t>
+      </w:r>
     </w:p>
     <w:p>
       <w:pPr>
@@ -1154,112 +786,17 @@
         <w:ind w:left="720"/>
         <w:rPr>
           <w:rFonts w:cs="Calibri"/>
-          <w:sz w:val="22"/>
-          <w:szCs w:val="22"/>
-        </w:rPr>
-      </w:pPr>
-    </w:p>
-    <w:p>
-      <w:pPr>
-        <w:pStyle w:val="Default"/>
-        <w:ind w:left="720"/>
-        <w:rPr>
-          <w:rFonts w:cs="Calibri"/>
-          <w:sz w:val="22"/>
-          <w:szCs w:val="22"/>
-        </w:rPr>
-      </w:pPr>
-    </w:p>
-    <w:p>
-      <w:pPr>
-        <w:pStyle w:val="Default"/>
-        <w:ind w:left="720"/>
-        <w:rPr>
-          <w:rFonts w:cs="Calibri"/>
-          <w:sz w:val="22"/>
-          <w:szCs w:val="22"/>
-        </w:rPr>
-      </w:pPr>
-    </w:p>
-    <w:p>
-      <w:pPr>
-        <w:pStyle w:val="Default"/>
-        <w:ind w:left="720"/>
-        <w:rPr>
-          <w:rFonts w:cs="Calibri"/>
-          <w:sz w:val="22"/>
-          <w:szCs w:val="22"/>
-        </w:rPr>
-      </w:pPr>
-    </w:p>
-    <w:p>
-      <w:pPr>
-        <w:pStyle w:val="Default"/>
-        <w:ind w:left="720"/>
-        <w:rPr>
-          <w:rFonts w:cs="Calibri"/>
-          <w:sz w:val="22"/>
-          <w:szCs w:val="22"/>
-        </w:rPr>
-      </w:pPr>
-    </w:p>
-    <w:p>
-      <w:pPr>
-        <w:pStyle w:val="Heading1"/>
-      </w:pPr>
-      <w:r>
-        <w:lastRenderedPageBreak/>
-        <w:t>Paper 2</w:t>
-      </w:r>
-    </w:p>
-    <w:p>
-      <w:pPr>
-        <w:pStyle w:val="Default"/>
-        <w:ind w:left="720"/>
-        <w:rPr>
-          <w:rFonts w:cs="Calibri"/>
-          <w:b/>
-          <w:bCs/>
-          <w:sz w:val="22"/>
-          <w:szCs w:val="22"/>
-        </w:rPr>
-      </w:pPr>
-      <w:r>
-        <w:rPr>
-          <w:rFonts w:cs="Calibri"/>
-          <w:b/>
-          <w:bCs/>
-          <w:sz w:val="22"/>
-          <w:szCs w:val="22"/>
-        </w:rPr>
-        <w:t xml:space="preserve">Topic: </w:t>
-      </w:r>
-      <w:r>
-        <w:rPr>
-          <w:rFonts w:cs="Calibri"/>
-          <w:sz w:val="22"/>
-          <w:szCs w:val="22"/>
-        </w:rPr>
-        <w:t>Application and limitation of machine learning in predicting mental health diagnosis</w:t>
-      </w:r>
-    </w:p>
-    <w:p>
-      <w:pPr>
-        <w:pStyle w:val="Default"/>
-        <w:ind w:left="720"/>
-        <w:rPr>
-          <w:rFonts w:cs="Calibri"/>
-          <w:sz w:val="22"/>
-          <w:szCs w:val="22"/>
-        </w:rPr>
-      </w:pPr>
-      <w:r>
-        <w:rPr>
-          <w:rFonts w:cs="Calibri"/>
-          <w:b/>
-          <w:bCs/>
-          <w:sz w:val="22"/>
-          <w:szCs w:val="22"/>
+          <w:sz w:val="23"/>
+          <w:szCs w:val="23"/>
+        </w:rPr>
+      </w:pPr>
+      <w:r>
+        <w:rPr>
+          <w:rFonts w:cs="Calibri"/>
+          <w:b/>
+          <w:bCs/>
+          <w:sz w:val="23"/>
+          <w:szCs w:val="23"/>
         </w:rPr>
         <w:t xml:space="preserve">Reference: </w:t>
       </w:r>
@@ -1267,8 +804,8 @@
         <w:rPr>
           <w:rFonts w:cs="Calibri"/>
           <w:color w:val="181817"/>
-          <w:sz w:val="22"/>
-          <w:szCs w:val="22"/>
+          <w:sz w:val="23"/>
+          <w:szCs w:val="23"/>
           <w:shd w:val="clear" w:color="auto" w:fill="FFFFFF"/>
         </w:rPr>
         <w:t>Tiffin, P. A., &amp; Paton, L. W. (2018). Rise of the machines? Machine learning approaches and mental health: opportunities and challenges. </w:t>
@@ -1279,8 +816,8 @@
           <w:i/>
           <w:iCs/>
           <w:color w:val="181817"/>
-          <w:sz w:val="22"/>
-          <w:szCs w:val="22"/>
+          <w:sz w:val="23"/>
+          <w:szCs w:val="23"/>
           <w:bdr w:val="none" w:sz="0" w:space="0" w:color="auto" w:frame="1"/>
           <w:shd w:val="clear" w:color="auto" w:fill="FFFFFF"/>
         </w:rPr>
@@ -1290,8 +827,8 @@
         <w:rPr>
           <w:rFonts w:cs="Calibri"/>
           <w:color w:val="181817"/>
-          <w:sz w:val="22"/>
-          <w:szCs w:val="22"/>
+          <w:sz w:val="23"/>
+          <w:szCs w:val="23"/>
           <w:shd w:val="clear" w:color="auto" w:fill="FFFFFF"/>
         </w:rPr>
         <w:t>, </w:t>
@@ -1302,8 +839,8 @@
           <w:i/>
           <w:iCs/>
           <w:color w:val="181817"/>
-          <w:sz w:val="22"/>
-          <w:szCs w:val="22"/>
+          <w:sz w:val="23"/>
+          <w:szCs w:val="23"/>
           <w:bdr w:val="none" w:sz="0" w:space="0" w:color="auto" w:frame="1"/>
           <w:shd w:val="clear" w:color="auto" w:fill="FFFFFF"/>
         </w:rPr>
@@ -1313,8 +850,8 @@
         <w:rPr>
           <w:rFonts w:cs="Calibri"/>
           <w:color w:val="181817"/>
-          <w:sz w:val="22"/>
-          <w:szCs w:val="22"/>
+          <w:sz w:val="23"/>
+          <w:szCs w:val="23"/>
           <w:shd w:val="clear" w:color="auto" w:fill="FFFFFF"/>
         </w:rPr>
         <w:t>(3), 509–510. http://doi.org/10.1192/bjp.2018.105</w:t>
@@ -1328,25 +865,25 @@
           <w:rFonts w:cs="Calibri"/>
           <w:b/>
           <w:bCs/>
-          <w:sz w:val="22"/>
-          <w:szCs w:val="22"/>
-        </w:rPr>
-      </w:pPr>
-      <w:r>
-        <w:rPr>
-          <w:rFonts w:cs="Calibri"/>
-          <w:b/>
-          <w:bCs/>
-          <w:sz w:val="22"/>
-          <w:szCs w:val="22"/>
+          <w:sz w:val="23"/>
+          <w:szCs w:val="23"/>
+        </w:rPr>
+      </w:pPr>
+      <w:r>
+        <w:rPr>
+          <w:rFonts w:cs="Calibri"/>
+          <w:b/>
+          <w:bCs/>
+          <w:sz w:val="23"/>
+          <w:szCs w:val="23"/>
         </w:rPr>
         <w:t xml:space="preserve">Aim: </w:t>
       </w:r>
       <w:r>
         <w:rPr>
           <w:rFonts w:cs="Calibri"/>
-          <w:sz w:val="22"/>
-          <w:szCs w:val="22"/>
+          <w:sz w:val="23"/>
+          <w:szCs w:val="23"/>
         </w:rPr>
         <w:t>Identifying strengths and weaknesses of machine learning in mental health</w:t>
       </w:r>
@@ -1359,33 +896,33 @@
           <w:rFonts w:cs="Calibri"/>
           <w:b/>
           <w:bCs/>
-          <w:sz w:val="22"/>
-          <w:szCs w:val="22"/>
-        </w:rPr>
-      </w:pPr>
-      <w:r>
-        <w:rPr>
-          <w:rFonts w:cs="Calibri"/>
-          <w:b/>
-          <w:bCs/>
-          <w:sz w:val="22"/>
-          <w:szCs w:val="22"/>
+          <w:sz w:val="23"/>
+          <w:szCs w:val="23"/>
+        </w:rPr>
+      </w:pPr>
+      <w:r>
+        <w:rPr>
+          <w:rFonts w:cs="Calibri"/>
+          <w:b/>
+          <w:bCs/>
+          <w:sz w:val="23"/>
+          <w:szCs w:val="23"/>
         </w:rPr>
         <w:t>Methods</w:t>
       </w:r>
       <w:r>
         <w:rPr>
           <w:rFonts w:cs="Calibri"/>
-          <w:sz w:val="22"/>
-          <w:szCs w:val="22"/>
+          <w:sz w:val="23"/>
+          <w:szCs w:val="23"/>
         </w:rPr>
         <w:t xml:space="preserve">: </w:t>
       </w:r>
       <w:r>
         <w:rPr>
           <w:rFonts w:cs="Calibri"/>
-          <w:sz w:val="22"/>
-          <w:szCs w:val="22"/>
+          <w:sz w:val="23"/>
+          <w:szCs w:val="23"/>
         </w:rPr>
         <w:t>Content analysis</w:t>
       </w:r>
@@ -1398,25 +935,25 @@
           <w:rFonts w:cs="Calibri"/>
           <w:b/>
           <w:bCs/>
-          <w:sz w:val="22"/>
-          <w:szCs w:val="22"/>
-        </w:rPr>
-      </w:pPr>
-      <w:r>
-        <w:rPr>
-          <w:rFonts w:cs="Calibri"/>
-          <w:b/>
-          <w:bCs/>
-          <w:sz w:val="22"/>
-          <w:szCs w:val="22"/>
+          <w:sz w:val="23"/>
+          <w:szCs w:val="23"/>
+        </w:rPr>
+      </w:pPr>
+      <w:r>
+        <w:rPr>
+          <w:rFonts w:cs="Calibri"/>
+          <w:b/>
+          <w:bCs/>
+          <w:sz w:val="23"/>
+          <w:szCs w:val="23"/>
         </w:rPr>
         <w:t xml:space="preserve">Conclusions: </w:t>
       </w:r>
       <w:r>
         <w:rPr>
           <w:rFonts w:cs="Calibri"/>
-          <w:sz w:val="22"/>
-          <w:szCs w:val="22"/>
+          <w:sz w:val="23"/>
+          <w:szCs w:val="23"/>
         </w:rPr>
         <w:t>Risk of overfitting models to the data used, since in some conditions data is very limited. Machine learning uses “brute force” of ensemble models and lack of interpretability of deep learning techniques.</w:t>
       </w:r>
@@ -1429,25 +966,25 @@
           <w:rFonts w:cs="Calibri"/>
           <w:b/>
           <w:bCs/>
-          <w:sz w:val="22"/>
-          <w:szCs w:val="22"/>
-        </w:rPr>
-      </w:pPr>
-      <w:r>
-        <w:rPr>
-          <w:rFonts w:cs="Calibri"/>
-          <w:b/>
-          <w:bCs/>
-          <w:sz w:val="22"/>
-          <w:szCs w:val="22"/>
+          <w:sz w:val="23"/>
+          <w:szCs w:val="23"/>
+        </w:rPr>
+      </w:pPr>
+      <w:r>
+        <w:rPr>
+          <w:rFonts w:cs="Calibri"/>
+          <w:b/>
+          <w:bCs/>
+          <w:sz w:val="23"/>
+          <w:szCs w:val="23"/>
         </w:rPr>
         <w:t xml:space="preserve">Gaps in the Research:  </w:t>
       </w:r>
       <w:r>
         <w:rPr>
           <w:rFonts w:cs="Calibri"/>
-          <w:sz w:val="22"/>
-          <w:szCs w:val="22"/>
+          <w:sz w:val="23"/>
+          <w:szCs w:val="23"/>
         </w:rPr>
         <w:t>Statements aren’t really explored in more detail such as pointing out issues that could come from streamlining an automated diagnosis system and how it would be implemented.</w:t>
       </w:r>
@@ -1460,141 +997,101 @@
           <w:rFonts w:cs="Calibri"/>
           <w:b/>
           <w:bCs/>
-          <w:sz w:val="22"/>
-          <w:szCs w:val="22"/>
-        </w:rPr>
-      </w:pPr>
-      <w:r>
-        <w:rPr>
-          <w:rFonts w:cs="Calibri"/>
-          <w:b/>
-          <w:bCs/>
-          <w:sz w:val="22"/>
-          <w:szCs w:val="22"/>
+          <w:sz w:val="23"/>
+          <w:szCs w:val="23"/>
+        </w:rPr>
+      </w:pPr>
+      <w:r>
+        <w:rPr>
+          <w:rFonts w:cs="Calibri"/>
+          <w:b/>
+          <w:bCs/>
+          <w:sz w:val="23"/>
+          <w:szCs w:val="23"/>
         </w:rPr>
         <w:t xml:space="preserve">Critique: </w:t>
       </w:r>
       <w:r>
         <w:rPr>
           <w:rFonts w:cs="Calibri"/>
-          <w:sz w:val="22"/>
-          <w:szCs w:val="22"/>
-        </w:rPr>
-        <w:t>The author didn’t include</w:t>
-      </w:r>
-      <w:r>
-        <w:rPr>
-          <w:rFonts w:cs="Calibri"/>
-          <w:sz w:val="22"/>
-          <w:szCs w:val="22"/>
-        </w:rPr>
-        <w:t>/review</w:t>
-      </w:r>
-      <w:r>
-        <w:rPr>
-          <w:rFonts w:cs="Calibri"/>
-          <w:sz w:val="22"/>
-          <w:szCs w:val="22"/>
-        </w:rPr>
-        <w:t xml:space="preserve"> many papers,</w:t>
-      </w:r>
-      <w:r>
-        <w:rPr>
-          <w:rFonts w:cs="Calibri"/>
-          <w:sz w:val="22"/>
-          <w:szCs w:val="22"/>
-        </w:rPr>
-        <w:t xml:space="preserve"> it almost reads like an opinion piece,</w:t>
-      </w:r>
-      <w:r>
-        <w:rPr>
-          <w:rFonts w:cs="Calibri"/>
-          <w:sz w:val="22"/>
-          <w:szCs w:val="22"/>
-        </w:rPr>
-        <w:t xml:space="preserve"> </w:t>
-      </w:r>
-      <w:r>
-        <w:rPr>
-          <w:rFonts w:cs="Calibri"/>
-          <w:sz w:val="22"/>
-          <w:szCs w:val="22"/>
-        </w:rPr>
-        <w:t>c</w:t>
-      </w:r>
-      <w:r>
-        <w:rPr>
-          <w:rFonts w:cs="Calibri"/>
-          <w:sz w:val="22"/>
-          <w:szCs w:val="22"/>
+          <w:sz w:val="23"/>
+          <w:szCs w:val="23"/>
+        </w:rPr>
+        <w:t>The author didn’t include/review many papers, it almost reads like an opinion piece, c</w:t>
+      </w:r>
+      <w:r>
+        <w:rPr>
+          <w:rFonts w:cs="Calibri"/>
+          <w:sz w:val="23"/>
+          <w:szCs w:val="23"/>
         </w:rPr>
         <w:t xml:space="preserve">laiming that models can’t adapt to a potential change in the use of language when trained on scraped web data to detect depression or suicidal </w:t>
       </w:r>
       <w:r>
         <w:rPr>
           <w:rFonts w:cs="Calibri"/>
-          <w:sz w:val="22"/>
-          <w:szCs w:val="22"/>
+          <w:sz w:val="23"/>
+          <w:szCs w:val="23"/>
         </w:rPr>
         <w:t>behavior</w:t>
       </w:r>
       <w:r>
         <w:rPr>
           <w:rFonts w:cs="Calibri"/>
-          <w:sz w:val="22"/>
-          <w:szCs w:val="22"/>
+          <w:sz w:val="23"/>
+          <w:szCs w:val="23"/>
         </w:rPr>
         <w:t xml:space="preserve"> is in my opinion not accurate, if such a change did occur then sensitivity analysis or outlier detection could be used to accommodate such an occurrence in the advent of a slang term being invented, it feels like a </w:t>
       </w:r>
       <w:r>
         <w:rPr>
           <w:rFonts w:cs="Calibri"/>
-          <w:sz w:val="22"/>
-          <w:szCs w:val="22"/>
+          <w:sz w:val="23"/>
+          <w:szCs w:val="23"/>
         </w:rPr>
         <w:t>devil’s</w:t>
       </w:r>
       <w:r>
         <w:rPr>
           <w:rFonts w:cs="Calibri"/>
-          <w:sz w:val="22"/>
-          <w:szCs w:val="22"/>
+          <w:sz w:val="23"/>
+          <w:szCs w:val="23"/>
         </w:rPr>
         <w:t xml:space="preserve"> advocate argument.</w:t>
       </w:r>
       <w:r>
         <w:rPr>
           <w:rFonts w:cs="Calibri"/>
-          <w:sz w:val="22"/>
-          <w:szCs w:val="22"/>
-        </w:rPr>
-        <w:t xml:space="preserve"> Another point is that in such cases one would not relay on one model but multiple preforming different functions such as looking for new slang </w:t>
-      </w:r>
-      <w:r>
-        <w:rPr>
-          <w:rFonts w:cs="Calibri"/>
-          <w:sz w:val="22"/>
-          <w:szCs w:val="22"/>
+          <w:sz w:val="23"/>
+          <w:szCs w:val="23"/>
+        </w:rPr>
+        <w:t xml:space="preserve"> Another point is that in such cases one would not relay on one model but multiple preforming different </w:t>
+      </w:r>
+      <w:r>
+        <w:rPr>
+          <w:rFonts w:cs="Calibri"/>
+          <w:sz w:val="23"/>
+          <w:szCs w:val="23"/>
+        </w:rPr>
+        <w:lastRenderedPageBreak/>
+        <w:t xml:space="preserve">functions such as looking for new slang </w:t>
+      </w:r>
+      <w:r>
+        <w:rPr>
+          <w:rFonts w:cs="Calibri"/>
+          <w:sz w:val="23"/>
+          <w:szCs w:val="23"/>
         </w:rPr>
         <w:t xml:space="preserve">and analyzing if it relates to existing topologies </w:t>
       </w:r>
       <w:r>
         <w:rPr>
           <w:rFonts w:cs="Calibri"/>
-          <w:sz w:val="22"/>
-          <w:szCs w:val="22"/>
+          <w:sz w:val="23"/>
+          <w:szCs w:val="23"/>
         </w:rPr>
         <w:t>etc.</w:t>
       </w:r>
-    </w:p>
-    <w:p>
-      <w:pPr>
-        <w:rPr>
-          <w:rFonts w:cs="Calibri"/>
-          <w:b/>
-          <w:bCs/>
-        </w:rPr>
-      </w:pPr>
     </w:p>
     <w:p>
       <w:pPr>
@@ -1610,25 +1107,25 @@
         <w:ind w:left="720"/>
         <w:rPr>
           <w:rFonts w:cs="Calibri"/>
-          <w:sz w:val="22"/>
-          <w:szCs w:val="22"/>
-        </w:rPr>
-      </w:pPr>
-      <w:r>
-        <w:rPr>
-          <w:rFonts w:cs="Calibri"/>
-          <w:b/>
-          <w:bCs/>
-          <w:sz w:val="22"/>
-          <w:szCs w:val="22"/>
+          <w:sz w:val="23"/>
+          <w:szCs w:val="23"/>
+        </w:rPr>
+      </w:pPr>
+      <w:r>
+        <w:rPr>
+          <w:rFonts w:cs="Calibri"/>
+          <w:b/>
+          <w:bCs/>
+          <w:sz w:val="23"/>
+          <w:szCs w:val="23"/>
         </w:rPr>
         <w:t xml:space="preserve">Topic: </w:t>
       </w:r>
       <w:r>
         <w:rPr>
           <w:rFonts w:cs="Calibri"/>
-          <w:sz w:val="22"/>
-          <w:szCs w:val="22"/>
+          <w:sz w:val="23"/>
+          <w:szCs w:val="23"/>
         </w:rPr>
         <w:t>Application of deep learning to mental health, a scoping review</w:t>
       </w:r>
@@ -1641,41 +1138,29 @@
           <w:rFonts w:cs="Calibri"/>
           <w:b/>
           <w:bCs/>
-          <w:sz w:val="22"/>
-          <w:szCs w:val="22"/>
-        </w:rPr>
-      </w:pPr>
-      <w:r>
-        <w:rPr>
-          <w:rFonts w:cs="Calibri"/>
-          <w:b/>
-          <w:bCs/>
-          <w:sz w:val="22"/>
-          <w:szCs w:val="22"/>
+          <w:sz w:val="23"/>
+          <w:szCs w:val="23"/>
+        </w:rPr>
+      </w:pPr>
+      <w:r>
+        <w:rPr>
+          <w:rFonts w:cs="Calibri"/>
+          <w:b/>
+          <w:bCs/>
+          <w:sz w:val="23"/>
+          <w:szCs w:val="23"/>
         </w:rPr>
         <w:t xml:space="preserve">Reference: </w:t>
       </w:r>
-      <w:proofErr w:type="spellStart"/>
       <w:r>
         <w:rPr>
           <w:rFonts w:cs="Calibri"/>
           <w:color w:val="000000" w:themeColor="text1"/>
-          <w:sz w:val="22"/>
-          <w:szCs w:val="22"/>
+          <w:sz w:val="23"/>
+          <w:szCs w:val="23"/>
           <w:shd w:val="clear" w:color="auto" w:fill="FFFFFF"/>
         </w:rPr>
-        <w:t>Su</w:t>
-      </w:r>
-      <w:proofErr w:type="spellEnd"/>
-      <w:r>
-        <w:rPr>
-          <w:rFonts w:cs="Calibri"/>
-          <w:color w:val="000000" w:themeColor="text1"/>
-          <w:sz w:val="22"/>
-          <w:szCs w:val="22"/>
-          <w:shd w:val="clear" w:color="auto" w:fill="FFFFFF"/>
-        </w:rPr>
-        <w:t>, C., Xu, Z., Pathak, J., &amp; Wang, F. (2020). Deep learning in mental health outcome research: a scoping review. </w:t>
+        <w:t>Su, C., Xu, Z., Pathak, J., &amp; Wang, F. (2020). Deep learning in mental health outcome research: a scoping review. </w:t>
       </w:r>
       <w:r>
         <w:rPr>
@@ -1683,8 +1168,8 @@
           <w:i/>
           <w:iCs/>
           <w:color w:val="000000" w:themeColor="text1"/>
-          <w:sz w:val="22"/>
-          <w:szCs w:val="22"/>
+          <w:sz w:val="23"/>
+          <w:szCs w:val="23"/>
           <w:shd w:val="clear" w:color="auto" w:fill="FFFFFF"/>
         </w:rPr>
         <w:t>Translational psychiatry</w:t>
@@ -1693,8 +1178,8 @@
         <w:rPr>
           <w:rFonts w:cs="Calibri"/>
           <w:color w:val="000000" w:themeColor="text1"/>
-          <w:sz w:val="22"/>
-          <w:szCs w:val="22"/>
+          <w:sz w:val="23"/>
+          <w:szCs w:val="23"/>
           <w:shd w:val="clear" w:color="auto" w:fill="FFFFFF"/>
         </w:rPr>
         <w:t>, </w:t>
@@ -1705,21 +1190,768 @@
           <w:i/>
           <w:iCs/>
           <w:color w:val="000000" w:themeColor="text1"/>
+          <w:sz w:val="23"/>
+          <w:szCs w:val="23"/>
+          <w:shd w:val="clear" w:color="auto" w:fill="FFFFFF"/>
+        </w:rPr>
+        <w:t>10</w:t>
+      </w:r>
+      <w:r>
+        <w:rPr>
+          <w:rFonts w:cs="Calibri"/>
+          <w:color w:val="000000" w:themeColor="text1"/>
+          <w:sz w:val="23"/>
+          <w:szCs w:val="23"/>
+          <w:shd w:val="clear" w:color="auto" w:fill="FFFFFF"/>
+        </w:rPr>
+        <w:t>(1), 116. https://doi.org/10.1038/s41398-020-0780-3</w:t>
+      </w:r>
+    </w:p>
+    <w:p>
+      <w:pPr>
+        <w:pStyle w:val="Default"/>
+        <w:ind w:left="720"/>
+        <w:rPr>
+          <w:rFonts w:cs="Calibri"/>
+          <w:sz w:val="23"/>
+          <w:szCs w:val="23"/>
+        </w:rPr>
+      </w:pPr>
+      <w:r>
+        <w:rPr>
+          <w:rFonts w:cs="Calibri"/>
+          <w:b/>
+          <w:bCs/>
+          <w:sz w:val="23"/>
+          <w:szCs w:val="23"/>
+        </w:rPr>
+        <w:t>Aim:</w:t>
+      </w:r>
+      <w:r>
+        <w:rPr>
+          <w:rFonts w:cs="Calibri"/>
+          <w:b/>
+          <w:bCs/>
+          <w:sz w:val="23"/>
+          <w:szCs w:val="23"/>
+        </w:rPr>
+        <w:t xml:space="preserve"> </w:t>
+      </w:r>
+      <w:r>
+        <w:rPr>
+          <w:rFonts w:cs="Calibri"/>
+          <w:sz w:val="23"/>
+          <w:szCs w:val="23"/>
+        </w:rPr>
+        <w:t xml:space="preserve">Review existing research on the application of deep learning techniques to mental health problems. </w:t>
+      </w:r>
+    </w:p>
+    <w:p>
+      <w:pPr>
+        <w:pStyle w:val="Default"/>
+        <w:ind w:left="720"/>
+        <w:rPr>
+          <w:rFonts w:cs="Calibri"/>
+          <w:sz w:val="23"/>
+          <w:szCs w:val="23"/>
+        </w:rPr>
+      </w:pPr>
+      <w:r>
+        <w:rPr>
+          <w:rFonts w:cs="Calibri"/>
+          <w:b/>
+          <w:bCs/>
+          <w:sz w:val="23"/>
+          <w:szCs w:val="23"/>
+        </w:rPr>
+        <w:t xml:space="preserve">Methods: </w:t>
+      </w:r>
+      <w:r>
+        <w:rPr>
+          <w:rFonts w:cs="Calibri"/>
+          <w:sz w:val="23"/>
+          <w:szCs w:val="23"/>
+        </w:rPr>
+        <w:t>Thematic analysis, Content analysis</w:t>
+      </w:r>
+      <w:r>
+        <w:rPr>
+          <w:rFonts w:cs="Calibri"/>
+          <w:sz w:val="23"/>
+          <w:szCs w:val="23"/>
+        </w:rPr>
+        <w:t>, Meta-analysis, Systematic review</w:t>
+      </w:r>
+    </w:p>
+    <w:p>
+      <w:pPr>
+        <w:pStyle w:val="Default"/>
+        <w:ind w:left="720"/>
+        <w:rPr>
+          <w:rFonts w:cs="Calibri"/>
+          <w:sz w:val="23"/>
+          <w:szCs w:val="23"/>
+        </w:rPr>
+      </w:pPr>
+      <w:r>
+        <w:rPr>
+          <w:rFonts w:cs="Calibri"/>
+          <w:b/>
+          <w:bCs/>
+          <w:sz w:val="23"/>
+          <w:szCs w:val="23"/>
+        </w:rPr>
+        <w:t xml:space="preserve">Conclusions: </w:t>
+      </w:r>
+      <w:r>
+        <w:rPr>
+          <w:rFonts w:cs="Calibri"/>
+          <w:sz w:val="23"/>
+          <w:szCs w:val="23"/>
+        </w:rPr>
+        <w:t>Deep Learning is gaining more traction in healthcare despite not being as interpretable as statistical or white box models</w:t>
+      </w:r>
+      <w:r>
+        <w:rPr>
+          <w:rFonts w:cs="Calibri"/>
+          <w:sz w:val="23"/>
+          <w:szCs w:val="23"/>
+        </w:rPr>
+        <w:t>, although its still not as popular</w:t>
+      </w:r>
+      <w:r>
+        <w:rPr>
+          <w:rFonts w:cs="Calibri"/>
+          <w:sz w:val="23"/>
+          <w:szCs w:val="23"/>
+        </w:rPr>
+        <w:t xml:space="preserve"> as the latter</w:t>
+      </w:r>
+      <w:r>
+        <w:rPr>
+          <w:rFonts w:cs="Calibri"/>
+          <w:sz w:val="23"/>
+          <w:szCs w:val="23"/>
+        </w:rPr>
+        <w:t xml:space="preserve">. </w:t>
+      </w:r>
+      <w:r>
+        <w:rPr>
+          <w:rFonts w:cs="Calibri"/>
+          <w:sz w:val="23"/>
+          <w:szCs w:val="23"/>
+        </w:rPr>
+        <w:t xml:space="preserve">In accompanying </w:t>
+      </w:r>
+      <w:r>
+        <w:rPr>
+          <w:rFonts w:cs="Calibri"/>
+          <w:sz w:val="23"/>
+          <w:szCs w:val="23"/>
+        </w:rPr>
+        <w:t>tables,</w:t>
+      </w:r>
+      <w:r>
+        <w:rPr>
+          <w:rFonts w:cs="Calibri"/>
+          <w:sz w:val="23"/>
+          <w:szCs w:val="23"/>
+        </w:rPr>
+        <w:t xml:space="preserve"> you can see the findings of all papers in which deep learning was used.</w:t>
+      </w:r>
+      <w:r>
+        <w:rPr>
+          <w:rFonts w:cs="Calibri"/>
+          <w:sz w:val="23"/>
+          <w:szCs w:val="23"/>
+        </w:rPr>
+        <w:t xml:space="preserve"> </w:t>
+      </w:r>
+      <w:r>
+        <w:rPr>
+          <w:rFonts w:cs="Calibri"/>
+          <w:sz w:val="23"/>
+          <w:szCs w:val="23"/>
+        </w:rPr>
+        <w:t>This is a very short conclusion as there are many papers compared in accompanying tables.</w:t>
+      </w:r>
+    </w:p>
+    <w:p>
+      <w:pPr>
+        <w:pStyle w:val="Default"/>
+        <w:ind w:left="720"/>
+        <w:rPr>
+          <w:rFonts w:cs="Calibri"/>
+          <w:sz w:val="23"/>
+          <w:szCs w:val="23"/>
+        </w:rPr>
+      </w:pPr>
+      <w:r>
+        <w:rPr>
+          <w:rFonts w:cs="Calibri"/>
+          <w:b/>
+          <w:bCs/>
+          <w:sz w:val="23"/>
+          <w:szCs w:val="23"/>
+        </w:rPr>
+        <w:t xml:space="preserve">Gaps in the Research: </w:t>
+      </w:r>
+      <w:r>
+        <w:rPr>
+          <w:rFonts w:cs="Calibri"/>
+          <w:sz w:val="23"/>
+          <w:szCs w:val="23"/>
+        </w:rPr>
+        <w:t>As this paper evaluated the state of the art its difficult to address potential gaps</w:t>
+      </w:r>
+      <w:r>
+        <w:rPr>
+          <w:rFonts w:cs="Calibri"/>
+          <w:b/>
+          <w:bCs/>
+          <w:sz w:val="23"/>
+          <w:szCs w:val="23"/>
+        </w:rPr>
+        <w:t xml:space="preserve"> </w:t>
+      </w:r>
+      <w:r>
+        <w:rPr>
+          <w:rFonts w:cs="Calibri"/>
+          <w:sz w:val="23"/>
+          <w:szCs w:val="23"/>
+        </w:rPr>
+        <w:t xml:space="preserve">without having significant knowledge/experience in the area. One thing worth mentioning is that it seems like their process for collecting said papers could have been a </w:t>
+      </w:r>
+      <w:r>
+        <w:rPr>
+          <w:rFonts w:cs="Calibri"/>
+          <w:sz w:val="23"/>
+          <w:szCs w:val="23"/>
+        </w:rPr>
+        <w:t>better rather than what it felt like “randomly”</w:t>
+      </w:r>
+      <w:r>
+        <w:rPr>
+          <w:rFonts w:cs="Calibri"/>
+          <w:sz w:val="23"/>
+          <w:szCs w:val="23"/>
+        </w:rPr>
+        <w:t xml:space="preserve"> </w:t>
+      </w:r>
+      <w:r>
+        <w:rPr>
+          <w:rFonts w:cs="Calibri"/>
+          <w:sz w:val="23"/>
+          <w:szCs w:val="23"/>
+        </w:rPr>
+        <w:t>searching for papers.</w:t>
+      </w:r>
+    </w:p>
+    <w:p>
+      <w:pPr>
+        <w:pStyle w:val="ListParagraph"/>
+        <w:rPr>
+          <w:rFonts w:cs="Calibri"/>
+          <w:sz w:val="23"/>
+          <w:szCs w:val="23"/>
+        </w:rPr>
+      </w:pPr>
+      <w:r>
+        <w:rPr>
+          <w:rFonts w:cs="Calibri"/>
+          <w:b/>
+          <w:bCs/>
+          <w:sz w:val="23"/>
+          <w:szCs w:val="23"/>
+        </w:rPr>
+        <w:t xml:space="preserve">Critique: </w:t>
+      </w:r>
+      <w:r>
+        <w:rPr>
+          <w:rFonts w:cs="Calibri"/>
+          <w:sz w:val="23"/>
+          <w:szCs w:val="23"/>
+        </w:rPr>
+        <w:t xml:space="preserve">A more advanced audience/reader would find some of the material too elementary, it was a good mix for someone </w:t>
+      </w:r>
+      <w:r>
+        <w:rPr>
+          <w:rFonts w:cs="Calibri"/>
+          <w:sz w:val="23"/>
+          <w:szCs w:val="23"/>
+        </w:rPr>
+        <w:t xml:space="preserve">like myself </w:t>
+      </w:r>
+      <w:r>
+        <w:rPr>
+          <w:rFonts w:cs="Calibri"/>
+          <w:sz w:val="23"/>
+          <w:szCs w:val="23"/>
+        </w:rPr>
+        <w:t>starting research in the area.</w:t>
+      </w:r>
+      <w:r>
+        <w:rPr>
+          <w:rFonts w:cs="Calibri"/>
+          <w:sz w:val="23"/>
+          <w:szCs w:val="23"/>
+        </w:rPr>
+        <w:t xml:space="preserve"> </w:t>
+      </w:r>
+      <w:r>
+        <w:rPr>
+          <w:rFonts w:cs="Calibri"/>
+          <w:sz w:val="23"/>
+          <w:szCs w:val="23"/>
+        </w:rPr>
+        <w:t xml:space="preserve">I didn’t find anything worth critiquing as this paper was reviewing use cases, I’ve covered it to gain insight on </w:t>
+      </w:r>
+      <w:r>
+        <w:rPr>
+          <w:rFonts w:cs="Calibri"/>
+          <w:sz w:val="23"/>
+          <w:szCs w:val="23"/>
+        </w:rPr>
+        <w:t>state-of-the-art</w:t>
+      </w:r>
+      <w:r>
+        <w:rPr>
+          <w:rFonts w:cs="Calibri"/>
+          <w:sz w:val="23"/>
+          <w:szCs w:val="23"/>
+        </w:rPr>
+        <w:t xml:space="preserve"> application of machine learning </w:t>
+      </w:r>
+      <w:r>
+        <w:rPr>
+          <w:rFonts w:cs="Calibri"/>
+          <w:sz w:val="23"/>
+          <w:szCs w:val="23"/>
+        </w:rPr>
+        <w:t>in</w:t>
+      </w:r>
+      <w:r>
+        <w:rPr>
+          <w:rFonts w:cs="Calibri"/>
+          <w:sz w:val="23"/>
+          <w:szCs w:val="23"/>
+        </w:rPr>
+        <w:t xml:space="preserve"> mental </w:t>
+      </w:r>
+      <w:r>
+        <w:rPr>
+          <w:rFonts w:cs="Calibri"/>
+          <w:sz w:val="23"/>
+          <w:szCs w:val="23"/>
+        </w:rPr>
+        <w:t>health</w:t>
+      </w:r>
+      <w:r>
+        <w:rPr>
+          <w:rFonts w:cs="Calibri"/>
+          <w:sz w:val="23"/>
+          <w:szCs w:val="23"/>
+        </w:rPr>
+        <w:t>.</w:t>
+      </w:r>
+    </w:p>
+    <w:p>
+      <w:pPr>
+        <w:pStyle w:val="Heading1"/>
+      </w:pPr>
+      <w:r>
+        <w:t>Paper 4</w:t>
+      </w:r>
+    </w:p>
+    <w:p>
+      <w:pPr>
+        <w:pStyle w:val="Default"/>
+        <w:ind w:left="720"/>
+        <w:rPr>
+          <w:rFonts w:cs="Calibri"/>
+          <w:sz w:val="23"/>
+          <w:szCs w:val="23"/>
+        </w:rPr>
+      </w:pPr>
+      <w:r>
+        <w:rPr>
+          <w:rFonts w:cs="Calibri"/>
+          <w:b/>
+          <w:bCs/>
+          <w:sz w:val="23"/>
+          <w:szCs w:val="23"/>
+        </w:rPr>
+        <w:t xml:space="preserve">Topic: </w:t>
+      </w:r>
+      <w:r>
+        <w:rPr>
+          <w:rFonts w:cs="Calibri"/>
+          <w:sz w:val="23"/>
+          <w:szCs w:val="23"/>
+        </w:rPr>
+        <w:t xml:space="preserve">Classifying and predicting the onset of mental health disorders using functional </w:t>
+      </w:r>
+      <w:r>
+        <w:rPr>
+          <w:rFonts w:cs="Calibri"/>
+          <w:sz w:val="23"/>
+          <w:szCs w:val="23"/>
+        </w:rPr>
+        <w:t>connectivity</w:t>
+      </w:r>
+    </w:p>
+    <w:p>
+      <w:pPr>
+        <w:pStyle w:val="Default"/>
+        <w:ind w:left="720"/>
+        <w:rPr>
+          <w:rFonts w:cs="Calibri"/>
+          <w:sz w:val="23"/>
+          <w:szCs w:val="23"/>
+        </w:rPr>
+      </w:pPr>
+      <w:r>
+        <w:rPr>
+          <w:rFonts w:cs="Calibri"/>
+          <w:b/>
+          <w:bCs/>
+          <w:sz w:val="23"/>
+          <w:szCs w:val="23"/>
+        </w:rPr>
+        <w:t xml:space="preserve">Reference: </w:t>
+      </w:r>
+      <w:r>
+        <w:rPr>
+          <w:rFonts w:cs="Calibri"/>
+          <w:sz w:val="23"/>
+          <w:szCs w:val="23"/>
+        </w:rPr>
+        <w:t>Yuhui Du1, Z. F. (06 August 2018). Classification and Prediction of Brain Disorders Using Functional Connectivity: Promising but Challenging. frontiers in Neuroscience.</w:t>
+      </w:r>
+    </w:p>
+    <w:p>
+      <w:pPr>
+        <w:pStyle w:val="Default"/>
+        <w:ind w:left="720"/>
+        <w:rPr>
+          <w:rFonts w:cs="Calibri"/>
+          <w:sz w:val="23"/>
+          <w:szCs w:val="23"/>
+        </w:rPr>
+      </w:pPr>
+      <w:r>
+        <w:rPr>
+          <w:rFonts w:cs="Calibri"/>
+          <w:b/>
+          <w:bCs/>
+          <w:sz w:val="23"/>
+          <w:szCs w:val="23"/>
+        </w:rPr>
+        <w:t>Aim:</w:t>
+      </w:r>
+      <w:r>
+        <w:rPr>
+          <w:rFonts w:cs="Calibri"/>
+          <w:b/>
+          <w:bCs/>
+          <w:sz w:val="23"/>
+          <w:szCs w:val="23"/>
+        </w:rPr>
+        <w:t xml:space="preserve"> </w:t>
+      </w:r>
+      <w:r>
+        <w:rPr>
+          <w:rFonts w:cs="Calibri"/>
+          <w:sz w:val="23"/>
+          <w:szCs w:val="23"/>
+        </w:rPr>
+        <w:t>Compare and review state-of-the-art of functional connectivity analysis methods</w:t>
+      </w:r>
+      <w:r>
+        <w:rPr>
+          <w:rFonts w:cs="Calibri"/>
+          <w:sz w:val="23"/>
+          <w:szCs w:val="23"/>
+        </w:rPr>
+        <w:t>, static vs dynamic connectivity.</w:t>
+      </w:r>
+      <w:r>
+        <w:rPr>
+          <w:rFonts w:cs="Calibri"/>
+          <w:sz w:val="23"/>
+          <w:szCs w:val="23"/>
+        </w:rPr>
+        <w:t xml:space="preserve"> </w:t>
+      </w:r>
+    </w:p>
+    <w:p>
+      <w:pPr>
+        <w:pStyle w:val="Default"/>
+        <w:ind w:left="720"/>
+        <w:rPr>
+          <w:rFonts w:cs="Calibri"/>
+          <w:b/>
+          <w:bCs/>
+          <w:sz w:val="23"/>
+          <w:szCs w:val="23"/>
+        </w:rPr>
+      </w:pPr>
+      <w:r>
+        <w:rPr>
+          <w:rFonts w:cs="Calibri"/>
+          <w:b/>
+          <w:bCs/>
+          <w:sz w:val="23"/>
+          <w:szCs w:val="23"/>
+        </w:rPr>
+        <w:t xml:space="preserve">Methods: </w:t>
+      </w:r>
+      <w:r>
+        <w:rPr>
+          <w:rFonts w:cs="Calibri"/>
+          <w:sz w:val="23"/>
+          <w:szCs w:val="23"/>
+        </w:rPr>
+        <w:t>Thematic analysis, Content analysis, Meta-analysis, Systematic review</w:t>
+      </w:r>
+    </w:p>
+    <w:p>
+      <w:pPr>
+        <w:pStyle w:val="Default"/>
+        <w:ind w:left="720"/>
+        <w:rPr>
+          <w:rFonts w:cs="Calibri"/>
+          <w:sz w:val="23"/>
+          <w:szCs w:val="23"/>
+        </w:rPr>
+      </w:pPr>
+      <w:r>
+        <w:rPr>
+          <w:rFonts w:cs="Calibri"/>
+          <w:b/>
+          <w:bCs/>
+          <w:sz w:val="23"/>
+          <w:szCs w:val="23"/>
+        </w:rPr>
+        <w:t xml:space="preserve">Conclusions: </w:t>
+      </w:r>
+      <w:r>
+        <w:rPr>
+          <w:rFonts w:cs="Calibri"/>
+          <w:sz w:val="23"/>
+          <w:szCs w:val="23"/>
+        </w:rPr>
+        <w:t>Accuracy, sensitivity and specificity do not provide a realistic measure of positive or negative outcomes/probabilities that someone has an illness or not.</w:t>
+      </w:r>
+      <w:r>
+        <w:rPr>
+          <w:rFonts w:cs="Calibri"/>
+          <w:sz w:val="23"/>
+          <w:szCs w:val="23"/>
+        </w:rPr>
+        <w:t xml:space="preserve"> More studies now focus on using continuous variables such as personal cognitive scores and behavioral performance using fMRI data.</w:t>
+      </w:r>
+      <w:r>
+        <w:rPr>
+          <w:rFonts w:cs="Calibri"/>
+          <w:sz w:val="23"/>
+          <w:szCs w:val="23"/>
+        </w:rPr>
+        <w:t xml:space="preserve"> </w:t>
+      </w:r>
+      <w:r>
+        <w:rPr>
+          <w:rFonts w:cs="Calibri"/>
+          <w:sz w:val="23"/>
+          <w:szCs w:val="23"/>
+        </w:rPr>
+        <w:t>There seems to be a lot of emphasis on what variables/techniques and methods should be used rather than there being a set standard, it seems it was more a thematic/content analysis of where the state-of-the-art is</w:t>
+      </w:r>
+      <w:r>
+        <w:rPr>
+          <w:rFonts w:cs="Calibri"/>
+          <w:sz w:val="23"/>
+          <w:szCs w:val="23"/>
+        </w:rPr>
+        <w:t>.</w:t>
+      </w:r>
+      <w:r>
+        <w:rPr>
+          <w:rFonts w:cs="Calibri"/>
+          <w:sz w:val="23"/>
+          <w:szCs w:val="23"/>
+        </w:rPr>
+        <w:t xml:space="preserve"> There is a need for the development of </w:t>
+      </w:r>
+      <w:r>
+        <w:rPr>
+          <w:rFonts w:cs="Calibri"/>
+          <w:sz w:val="23"/>
+          <w:szCs w:val="23"/>
+        </w:rPr>
+        <w:t xml:space="preserve">disease </w:t>
+      </w:r>
+      <w:r>
+        <w:rPr>
+          <w:rFonts w:cs="Calibri"/>
+          <w:sz w:val="23"/>
+          <w:szCs w:val="23"/>
+        </w:rPr>
+        <w:t xml:space="preserve">categories built on biological data to ease the segregation of </w:t>
+      </w:r>
+      <w:r>
+        <w:rPr>
+          <w:rFonts w:cs="Calibri"/>
+          <w:sz w:val="23"/>
+          <w:szCs w:val="23"/>
+        </w:rPr>
+        <w:t>said disorders.</w:t>
+      </w:r>
+    </w:p>
+    <w:p>
+      <w:pPr>
+        <w:pStyle w:val="Default"/>
+        <w:ind w:left="720"/>
+        <w:rPr>
+          <w:rFonts w:cs="Calibri"/>
+          <w:sz w:val="23"/>
+          <w:szCs w:val="23"/>
+        </w:rPr>
+      </w:pPr>
+      <w:r>
+        <w:rPr>
+          <w:rFonts w:cs="Calibri"/>
+          <w:b/>
+          <w:bCs/>
+          <w:sz w:val="23"/>
+          <w:szCs w:val="23"/>
+        </w:rPr>
+        <w:t xml:space="preserve">Gaps in the Research: </w:t>
+      </w:r>
+      <w:r>
+        <w:rPr>
+          <w:rFonts w:cs="Calibri"/>
+          <w:sz w:val="23"/>
+          <w:szCs w:val="23"/>
+        </w:rPr>
+        <w:t>Couldn’t identify any</w:t>
+      </w:r>
+      <w:r>
+        <w:rPr>
+          <w:rFonts w:cs="Calibri"/>
+          <w:sz w:val="23"/>
+          <w:szCs w:val="23"/>
+        </w:rPr>
+        <w:t>.</w:t>
+      </w:r>
+      <w:r>
+        <w:rPr>
+          <w:rFonts w:cs="Calibri"/>
+          <w:sz w:val="23"/>
+          <w:szCs w:val="23"/>
+        </w:rPr>
+        <w:t xml:space="preserve"> I found it to be an informative paper.</w:t>
+      </w:r>
+    </w:p>
+    <w:p>
+      <w:pPr>
+        <w:pStyle w:val="ListParagraph"/>
+        <w:rPr>
+          <w:rFonts w:cs="Calibri"/>
+          <w:sz w:val="23"/>
+          <w:szCs w:val="23"/>
+        </w:rPr>
+      </w:pPr>
+      <w:r>
+        <w:rPr>
+          <w:rFonts w:cs="Calibri"/>
+          <w:b/>
+          <w:bCs/>
+          <w:sz w:val="23"/>
+          <w:szCs w:val="23"/>
+        </w:rPr>
+        <w:t xml:space="preserve">Critique: </w:t>
+      </w:r>
+      <w:r>
+        <w:rPr>
+          <w:rFonts w:cs="Calibri"/>
+          <w:sz w:val="23"/>
+          <w:szCs w:val="23"/>
+        </w:rPr>
+        <w:t>Difficult to parse, that might be a result of my inexperience rather th</w:t>
+      </w:r>
+      <w:r>
+        <w:rPr>
+          <w:rFonts w:cs="Calibri"/>
+          <w:sz w:val="23"/>
+          <w:szCs w:val="23"/>
+        </w:rPr>
+        <w:t>a</w:t>
+      </w:r>
+      <w:r>
+        <w:rPr>
+          <w:rFonts w:cs="Calibri"/>
+          <w:sz w:val="23"/>
+          <w:szCs w:val="23"/>
+        </w:rPr>
+        <w:t>n the paper, it was very detailed and covered a lot of ground</w:t>
+      </w:r>
+      <w:r>
+        <w:rPr>
+          <w:rFonts w:cs="Calibri"/>
+          <w:sz w:val="23"/>
+          <w:szCs w:val="23"/>
+        </w:rPr>
+        <w:t>.</w:t>
+      </w:r>
+    </w:p>
+    <w:p>
+      <w:pPr>
+        <w:rPr>
+          <w:rFonts w:cs="Calibri"/>
+          <w:b/>
+          <w:bCs/>
+        </w:rPr>
+      </w:pPr>
+    </w:p>
+    <w:p>
+      <w:pPr>
+        <w:pStyle w:val="Heading1"/>
+      </w:pPr>
+      <w:r>
+        <w:lastRenderedPageBreak/>
+        <w:t>Paper 5</w:t>
+      </w:r>
+    </w:p>
+    <w:p>
+      <w:pPr>
+        <w:pStyle w:val="Default"/>
+        <w:ind w:left="720"/>
+        <w:rPr>
+          <w:rFonts w:cs="Calibri"/>
+          <w:b/>
+          <w:bCs/>
           <w:sz w:val="22"/>
           <w:szCs w:val="22"/>
-          <w:shd w:val="clear" w:color="auto" w:fill="FFFFFF"/>
-        </w:rPr>
-        <w:t>10</w:t>
-      </w:r>
-      <w:r>
-        <w:rPr>
-          <w:rFonts w:cs="Calibri"/>
-          <w:color w:val="000000" w:themeColor="text1"/>
+        </w:rPr>
+      </w:pPr>
+      <w:r>
+        <w:rPr>
+          <w:rFonts w:cs="Calibri"/>
+          <w:b/>
+          <w:bCs/>
           <w:sz w:val="22"/>
           <w:szCs w:val="22"/>
-          <w:shd w:val="clear" w:color="auto" w:fill="FFFFFF"/>
-        </w:rPr>
-        <w:t>(1), 116. https://doi.org/10.1038/s41398-020-0780-3</w:t>
+        </w:rPr>
+        <w:t xml:space="preserve">Topic: </w:t>
+      </w:r>
+      <w:r>
+        <w:rPr>
+          <w:rFonts w:cs="Calibri"/>
+          <w:sz w:val="22"/>
+          <w:szCs w:val="22"/>
+        </w:rPr>
+        <w:t>Machine learning in mental health</w:t>
       </w:r>
     </w:p>
     <w:p>
@@ -1728,6 +1960,8 @@
         <w:ind w:left="720"/>
         <w:rPr>
           <w:rFonts w:cs="Calibri"/>
+          <w:b/>
+          <w:bCs/>
           <w:sz w:val="22"/>
           <w:szCs w:val="22"/>
         </w:rPr>
@@ -1740,7 +1974,7 @@
           <w:sz w:val="22"/>
           <w:szCs w:val="22"/>
         </w:rPr>
-        <w:t>Aim:</w:t>
+        <w:t>Reference:</w:t>
       </w:r>
       <w:r>
         <w:rPr>
@@ -1755,10 +1989,66 @@
       <w:r>
         <w:rPr>
           <w:rFonts w:cs="Calibri"/>
+          <w:color w:val="212121"/>
+          <w:sz w:val="23"/>
+          <w:szCs w:val="23"/>
+          <w:shd w:val="clear" w:color="auto" w:fill="FFFFFF"/>
+        </w:rPr>
+        <w:t>Shatte, A., Hutchinson, D. M., &amp; Teague, S. J. (2019). Machine learning in mental health: a scoping review of methods and applications. </w:t>
+      </w:r>
+      <w:r>
+        <w:rPr>
+          <w:rFonts w:cs="Calibri"/>
+          <w:i/>
+          <w:iCs/>
+          <w:color w:val="212121"/>
+          <w:sz w:val="23"/>
+          <w:szCs w:val="23"/>
+          <w:shd w:val="clear" w:color="auto" w:fill="FFFFFF"/>
+        </w:rPr>
+        <w:t>Psychological medicine</w:t>
+      </w:r>
+      <w:r>
+        <w:rPr>
+          <w:rFonts w:cs="Calibri"/>
+          <w:color w:val="212121"/>
+          <w:sz w:val="23"/>
+          <w:szCs w:val="23"/>
+          <w:shd w:val="clear" w:color="auto" w:fill="FFFFFF"/>
+        </w:rPr>
+        <w:t>, </w:t>
+      </w:r>
+      <w:r>
+        <w:rPr>
+          <w:rFonts w:cs="Calibri"/>
+          <w:i/>
+          <w:iCs/>
+          <w:color w:val="212121"/>
+          <w:sz w:val="23"/>
+          <w:szCs w:val="23"/>
+          <w:shd w:val="clear" w:color="auto" w:fill="FFFFFF"/>
+        </w:rPr>
+        <w:t>49</w:t>
+      </w:r>
+      <w:r>
+        <w:rPr>
+          <w:rFonts w:cs="Calibri"/>
+          <w:color w:val="212121"/>
+          <w:sz w:val="23"/>
+          <w:szCs w:val="23"/>
+          <w:shd w:val="clear" w:color="auto" w:fill="FFFFFF"/>
+        </w:rPr>
+        <w:t>(9), 1426–1448. https://doi.org/10.1017/S0033291719000151</w:t>
+      </w:r>
+      <w:r>
+        <w:rPr>
+          <w:rFonts w:cs="Calibri"/>
+          <w:b/>
+          <w:bCs/>
           <w:sz w:val="22"/>
           <w:szCs w:val="22"/>
         </w:rPr>
-        <w:t xml:space="preserve">Review existing research on the application of deep learning techniques to mental health problems. </w:t>
+        <w:t xml:space="preserve"> </w:t>
       </w:r>
     </w:p>
     <w:p>
@@ -1779,15 +2069,17 @@
           <w:sz w:val="22"/>
           <w:szCs w:val="22"/>
         </w:rPr>
-        <w:t xml:space="preserve">Methods: </w:t>
-      </w:r>
-      <w:r>
-        <w:rPr>
-          <w:rFonts w:cs="Calibri"/>
+        <w:t>Aim:</w:t>
+      </w:r>
+      <w:r>
+        <w:rPr>
+          <w:rFonts w:cs="Calibri"/>
+          <w:b/>
+          <w:bCs/>
           <w:sz w:val="22"/>
           <w:szCs w:val="22"/>
         </w:rPr>
-        <w:t>Thematic analysis, Content analysis</w:t>
+        <w:t xml:space="preserve"> </w:t>
       </w:r>
       <w:r>
         <w:rPr>
@@ -1795,7 +2087,7 @@
           <w:sz w:val="22"/>
           <w:szCs w:val="22"/>
         </w:rPr>
-        <w:t>, Meta-analysis, Systematic review</w:t>
+        <w:t>Synthesize and review current literature on the application of machine learning to mental health in order to highlight current findings and applications in practice.</w:t>
       </w:r>
     </w:p>
     <w:p>
@@ -1816,7 +2108,7 @@
           <w:sz w:val="22"/>
           <w:szCs w:val="22"/>
         </w:rPr>
-        <w:t xml:space="preserve">Conclusions: </w:t>
+        <w:t xml:space="preserve">Methods: </w:t>
       </w:r>
       <w:r>
         <w:rPr>
@@ -1824,7 +2116,7 @@
           <w:sz w:val="22"/>
           <w:szCs w:val="22"/>
         </w:rPr>
-        <w:t>Deep Learning is gaining more traction in healthcare despite not being as interpretable as statistical or white box models</w:t>
+        <w:t>Thematic analysis, Content analysis, Meta-analysis, Systematic review</w:t>
       </w:r>
       <w:r>
         <w:rPr>
@@ -1832,655 +2124,175 @@
           <w:sz w:val="22"/>
           <w:szCs w:val="22"/>
         </w:rPr>
-        <w:t>, although its still not as popular</w:t>
-      </w:r>
-      <w:r>
-        <w:rPr>
-          <w:rFonts w:cs="Calibri"/>
+        <w:t>, Scoping review</w:t>
+      </w:r>
+    </w:p>
+    <w:p>
+      <w:pPr>
+        <w:pStyle w:val="Default"/>
+        <w:ind w:left="720"/>
+        <w:rPr>
+          <w:rFonts w:cs="Calibri"/>
+          <w:b/>
+          <w:bCs/>
           <w:sz w:val="22"/>
           <w:szCs w:val="22"/>
         </w:rPr>
-        <w:t xml:space="preserve"> as the latter</w:t>
-      </w:r>
-      <w:r>
-        <w:rPr>
-          <w:rFonts w:cs="Calibri"/>
+      </w:pPr>
+      <w:r>
+        <w:rPr>
+          <w:rFonts w:cs="Calibri"/>
+          <w:b/>
+          <w:bCs/>
           <w:sz w:val="22"/>
           <w:szCs w:val="22"/>
         </w:rPr>
-        <w:t xml:space="preserve">. </w:t>
-      </w:r>
-      <w:r>
-        <w:rPr>
-          <w:rFonts w:cs="Calibri"/>
+        <w:t xml:space="preserve">Conclusions: </w:t>
+      </w:r>
+    </w:p>
+    <w:p>
+      <w:pPr>
+        <w:pStyle w:val="Default"/>
+        <w:ind w:left="720"/>
+        <w:rPr>
+          <w:rFonts w:cs="Calibri"/>
+          <w:b/>
+          <w:bCs/>
           <w:sz w:val="22"/>
           <w:szCs w:val="22"/>
         </w:rPr>
-        <w:t xml:space="preserve">In accompanying </w:t>
-      </w:r>
-      <w:r>
-        <w:rPr>
-          <w:rFonts w:cs="Calibri"/>
+      </w:pPr>
+      <w:r>
+        <w:rPr>
+          <w:rFonts w:cs="Calibri"/>
+          <w:b/>
+          <w:bCs/>
           <w:sz w:val="22"/>
           <w:szCs w:val="22"/>
         </w:rPr>
-        <w:t>tables,</w:t>
-      </w:r>
-      <w:r>
-        <w:rPr>
-          <w:rFonts w:cs="Calibri"/>
-          <w:sz w:val="22"/>
-          <w:szCs w:val="22"/>
-        </w:rPr>
-        <w:t xml:space="preserve"> you can see the findings of all papers in which deep learning was used.</w:t>
-      </w:r>
-      <w:r>
-        <w:rPr>
-          <w:rFonts w:cs="Calibri"/>
-          <w:sz w:val="22"/>
-          <w:szCs w:val="22"/>
-        </w:rPr>
-        <w:t xml:space="preserve"> </w:t>
-      </w:r>
-      <w:r>
-        <w:rPr>
-          <w:rFonts w:cs="Calibri"/>
-          <w:sz w:val="22"/>
-          <w:szCs w:val="22"/>
-        </w:rPr>
-        <w:t>This is a very short conclusion as there are many papers compared in accompanying tables.</w:t>
+        <w:t xml:space="preserve">Gaps in the Research:  </w:t>
+      </w:r>
+    </w:p>
+    <w:p>
+      <w:pPr>
+        <w:pStyle w:val="ListParagraph"/>
+        <w:rPr>
+          <w:rFonts w:cs="Calibri"/>
+          <w:b/>
+          <w:bCs/>
+        </w:rPr>
+      </w:pPr>
+      <w:r>
+        <w:rPr>
+          <w:rFonts w:cs="Calibri"/>
+          <w:b/>
+          <w:bCs/>
+        </w:rPr>
+        <w:t xml:space="preserve">Critique: </w:t>
+      </w:r>
+    </w:p>
+    <w:p>
+      <w:pPr>
+        <w:pStyle w:val="ListParagraph"/>
+        <w:rPr>
+          <w:b/>
+          <w:bCs/>
+          <w:sz w:val="23"/>
+          <w:szCs w:val="23"/>
+        </w:rPr>
+      </w:pPr>
+    </w:p>
+    <w:p>
+      <w:pPr>
+        <w:rPr>
+          <w:sz w:val="40"/>
+          <w:szCs w:val="40"/>
+        </w:rPr>
+      </w:pPr>
+      <w:r>
+        <w:rPr>
+          <w:sz w:val="40"/>
+          <w:szCs w:val="40"/>
+        </w:rPr>
+        <w:t xml:space="preserve">Closing thoughts </w:t>
+      </w:r>
+    </w:p>
+    <w:p>
+      <w:pPr>
+        <w:pStyle w:val="ListParagraph"/>
+        <w:rPr>
+          <w:sz w:val="23"/>
+          <w:szCs w:val="23"/>
+        </w:rPr>
+      </w:pPr>
+      <w:r>
+        <w:rPr>
+          <w:sz w:val="23"/>
+          <w:szCs w:val="23"/>
+        </w:rPr>
+        <w:t xml:space="preserve">PCA and SVM seem to be the most dominant forms of classifying disorders </w:t>
+      </w:r>
+      <w:r>
+        <w:rPr>
+          <w:sz w:val="23"/>
+          <w:szCs w:val="23"/>
+        </w:rPr>
+        <w:t xml:space="preserve">from </w:t>
+      </w:r>
+      <w:r>
+        <w:rPr>
+          <w:sz w:val="23"/>
+          <w:szCs w:val="23"/>
+        </w:rPr>
+        <w:t xml:space="preserve">MRI images </w:t>
+      </w:r>
+      <w:r>
+        <w:rPr>
+          <w:sz w:val="23"/>
+          <w:szCs w:val="23"/>
+        </w:rPr>
+        <w:t>post 70% accuracy</w:t>
+      </w:r>
+      <w:r>
+        <w:rPr>
+          <w:sz w:val="23"/>
+          <w:szCs w:val="23"/>
+        </w:rPr>
+        <w:t>.</w:t>
       </w:r>
     </w:p>
     <w:p>
       <w:pPr>
         <w:pStyle w:val="Default"/>
-        <w:ind w:left="720"/>
-        <w:rPr>
-          <w:rFonts w:cs="Calibri"/>
-          <w:sz w:val="22"/>
-          <w:szCs w:val="22"/>
-        </w:rPr>
-      </w:pPr>
-      <w:r>
-        <w:rPr>
-          <w:rFonts w:cs="Calibri"/>
-          <w:b/>
-          <w:bCs/>
-          <w:sz w:val="22"/>
-          <w:szCs w:val="22"/>
-        </w:rPr>
-        <w:t xml:space="preserve">Gaps in the Research: </w:t>
-      </w:r>
-      <w:r>
-        <w:rPr>
-          <w:rFonts w:cs="Calibri"/>
-          <w:sz w:val="22"/>
-          <w:szCs w:val="22"/>
-        </w:rPr>
-        <w:t>As this paper evaluated the state of the art its difficult to address potential gaps</w:t>
-      </w:r>
-      <w:r>
-        <w:rPr>
-          <w:rFonts w:cs="Calibri"/>
-          <w:b/>
-          <w:bCs/>
-          <w:sz w:val="22"/>
-          <w:szCs w:val="22"/>
-        </w:rPr>
-        <w:t xml:space="preserve"> </w:t>
-      </w:r>
-      <w:r>
-        <w:rPr>
-          <w:rFonts w:cs="Calibri"/>
-          <w:sz w:val="22"/>
-          <w:szCs w:val="22"/>
-        </w:rPr>
-        <w:t xml:space="preserve">without having significant knowledge/experience in the area. One thing worth mentioning is that it seems like their process for collecting said papers could have been a </w:t>
-      </w:r>
-      <w:r>
-        <w:rPr>
-          <w:rFonts w:cs="Calibri"/>
-          <w:sz w:val="22"/>
-          <w:szCs w:val="22"/>
-        </w:rPr>
-        <w:t>better rather than what it felt like “randomly”</w:t>
-      </w:r>
-      <w:r>
-        <w:rPr>
-          <w:rFonts w:cs="Calibri"/>
-          <w:sz w:val="22"/>
-          <w:szCs w:val="22"/>
-        </w:rPr>
-        <w:t xml:space="preserve"> </w:t>
-      </w:r>
-      <w:r>
-        <w:rPr>
-          <w:rFonts w:cs="Calibri"/>
-          <w:sz w:val="22"/>
-          <w:szCs w:val="22"/>
-        </w:rPr>
-        <w:t>searching for papers.</w:t>
+        <w:numPr>
+          <w:ilvl w:val="1"/>
+          <w:numId w:val="1"/>
+        </w:numPr>
+        <w:pBdr>
+          <w:top w:val="none" w:sz="0" w:space="0" w:color="auto"/>
+          <w:left w:val="none" w:sz="0" w:space="0" w:color="auto"/>
+          <w:bottom w:val="none" w:sz="0" w:space="0" w:color="auto"/>
+          <w:right w:val="none" w:sz="0" w:space="0" w:color="auto"/>
+          <w:between w:val="none" w:sz="0" w:space="0" w:color="auto"/>
+          <w:bar w:val="none" w:sz="0" w:color="auto"/>
+        </w:pBdr>
+        <w:rPr>
+          <w:sz w:val="23"/>
+          <w:szCs w:val="23"/>
+        </w:rPr>
+      </w:pPr>
+      <w:r>
+        <w:rPr>
+          <w:sz w:val="23"/>
+          <w:szCs w:val="23"/>
+        </w:rPr>
+        <w:t xml:space="preserve">Your critique of the article, commenting on useful details for a future research project </w:t>
       </w:r>
     </w:p>
     <w:p>
       <w:pPr>
         <w:pStyle w:val="ListParagraph"/>
         <w:rPr>
-          <w:rFonts w:cs="Calibri"/>
-        </w:rPr>
-      </w:pPr>
-      <w:r>
-        <w:rPr>
-          <w:rFonts w:cs="Calibri"/>
-          <w:b/>
-          <w:bCs/>
-        </w:rPr>
-        <w:t xml:space="preserve">Critique: </w:t>
-      </w:r>
-      <w:r>
-        <w:rPr>
-          <w:rFonts w:cs="Calibri"/>
-        </w:rPr>
-        <w:t xml:space="preserve">A more advanced audience/reader would find some of the material too elementary, it was a good mix for someone </w:t>
-      </w:r>
-      <w:r>
-        <w:rPr>
-          <w:rFonts w:cs="Calibri"/>
-        </w:rPr>
-        <w:t xml:space="preserve">like myself </w:t>
-      </w:r>
-      <w:r>
-        <w:rPr>
-          <w:rFonts w:cs="Calibri"/>
-        </w:rPr>
-        <w:t>starting research in the area.</w:t>
-      </w:r>
-      <w:r>
-        <w:rPr>
-          <w:rFonts w:cs="Calibri"/>
-        </w:rPr>
-        <w:t xml:space="preserve"> </w:t>
-      </w:r>
-      <w:r>
-        <w:rPr>
-          <w:rFonts w:cs="Calibri"/>
-        </w:rPr>
-        <w:t xml:space="preserve">I didn’t find anything worth critiquing as this paper was reviewing use cases, I’ve covered it to gain insight on </w:t>
-      </w:r>
-      <w:r>
-        <w:rPr>
-          <w:rFonts w:cs="Calibri"/>
-        </w:rPr>
-        <w:t>state-of-the-art</w:t>
-      </w:r>
-      <w:r>
-        <w:rPr>
-          <w:rFonts w:cs="Calibri"/>
-        </w:rPr>
-        <w:t xml:space="preserve"> application of machine learning </w:t>
-      </w:r>
-      <w:r>
-        <w:rPr>
-          <w:rFonts w:cs="Calibri"/>
-        </w:rPr>
-        <w:t>in</w:t>
-      </w:r>
-      <w:r>
-        <w:rPr>
-          <w:rFonts w:cs="Calibri"/>
-        </w:rPr>
-        <w:t xml:space="preserve"> mental </w:t>
-      </w:r>
-      <w:r>
-        <w:rPr>
-          <w:rFonts w:cs="Calibri"/>
-        </w:rPr>
-        <w:t>health</w:t>
-      </w:r>
-      <w:r>
-        <w:rPr>
-          <w:rFonts w:cs="Calibri"/>
-        </w:rPr>
-        <w:t>.</w:t>
-      </w:r>
-    </w:p>
-    <w:p>
-      <w:pPr>
-        <w:pStyle w:val="ListParagraph"/>
-        <w:rPr>
-          <w:rFonts w:cs="Calibri"/>
-        </w:rPr>
-      </w:pPr>
-    </w:p>
-    <w:p>
-      <w:pPr>
-        <w:pStyle w:val="ListParagraph"/>
-        <w:rPr>
-          <w:rFonts w:cs="Calibri"/>
-        </w:rPr>
-      </w:pPr>
-    </w:p>
-    <w:p>
-      <w:pPr>
-        <w:pStyle w:val="ListParagraph"/>
-        <w:rPr>
-          <w:rFonts w:cs="Calibri"/>
-        </w:rPr>
-      </w:pPr>
-    </w:p>
-    <w:p>
-      <w:pPr>
-        <w:pStyle w:val="Heading1"/>
-      </w:pPr>
-      <w:r>
-        <w:lastRenderedPageBreak/>
-        <w:t>Paper 4</w:t>
-      </w:r>
-    </w:p>
-    <w:p>
-      <w:pPr>
-        <w:pStyle w:val="Default"/>
-        <w:ind w:left="720"/>
-        <w:rPr>
-          <w:rFonts w:cs="Calibri"/>
-          <w:sz w:val="22"/>
-          <w:szCs w:val="22"/>
-        </w:rPr>
-      </w:pPr>
-      <w:r>
-        <w:rPr>
-          <w:rFonts w:cs="Calibri"/>
-          <w:b/>
-          <w:bCs/>
-          <w:sz w:val="22"/>
-          <w:szCs w:val="22"/>
-        </w:rPr>
-        <w:t xml:space="preserve">Topic: </w:t>
-      </w:r>
-      <w:r>
-        <w:rPr>
-          <w:rFonts w:cs="Calibri"/>
-          <w:sz w:val="22"/>
-          <w:szCs w:val="22"/>
-        </w:rPr>
-        <w:t xml:space="preserve">Classifying and predicting the onset of mental health disorders using functional </w:t>
-      </w:r>
-      <w:r>
-        <w:rPr>
-          <w:rFonts w:cs="Calibri"/>
-          <w:sz w:val="22"/>
-          <w:szCs w:val="22"/>
-        </w:rPr>
-        <w:t>connectivity</w:t>
-      </w:r>
-    </w:p>
-    <w:p>
-      <w:pPr>
-        <w:pStyle w:val="Default"/>
-        <w:ind w:left="720"/>
-        <w:rPr>
-          <w:rFonts w:cs="Calibri"/>
-          <w:sz w:val="22"/>
-          <w:szCs w:val="22"/>
-        </w:rPr>
-      </w:pPr>
-      <w:r>
-        <w:rPr>
-          <w:rFonts w:cs="Calibri"/>
-          <w:b/>
-          <w:bCs/>
-          <w:sz w:val="22"/>
-          <w:szCs w:val="22"/>
-        </w:rPr>
-        <w:t xml:space="preserve">Reference: </w:t>
-      </w:r>
-      <w:proofErr w:type="spellStart"/>
-      <w:r>
-        <w:rPr>
-          <w:rFonts w:cs="Calibri"/>
-          <w:sz w:val="22"/>
-          <w:szCs w:val="22"/>
-        </w:rPr>
-        <w:t>Yuhui</w:t>
-      </w:r>
-      <w:proofErr w:type="spellEnd"/>
-      <w:r>
-        <w:rPr>
-          <w:rFonts w:cs="Calibri"/>
-          <w:sz w:val="22"/>
-          <w:szCs w:val="22"/>
-        </w:rPr>
-        <w:t xml:space="preserve"> Du1, Z. F. (06 August 2018). Classification and Prediction of Brain Disorders Using Functional Connectivity: Promising but Challenging. frontiers in Neuroscience.</w:t>
-      </w:r>
-    </w:p>
-    <w:p>
-      <w:pPr>
-        <w:pStyle w:val="Default"/>
-        <w:ind w:left="720"/>
-        <w:rPr>
-          <w:rFonts w:cs="Calibri"/>
-          <w:sz w:val="22"/>
-          <w:szCs w:val="22"/>
-        </w:rPr>
-      </w:pPr>
-      <w:r>
-        <w:rPr>
-          <w:rFonts w:cs="Calibri"/>
-          <w:b/>
-          <w:bCs/>
-          <w:sz w:val="22"/>
-          <w:szCs w:val="22"/>
-        </w:rPr>
-        <w:t>Aim:</w:t>
-      </w:r>
-      <w:r>
-        <w:rPr>
-          <w:rFonts w:cs="Calibri"/>
-          <w:b/>
-          <w:bCs/>
-          <w:sz w:val="22"/>
-          <w:szCs w:val="22"/>
-        </w:rPr>
-        <w:t xml:space="preserve"> </w:t>
-      </w:r>
-      <w:r>
-        <w:rPr>
-          <w:rFonts w:cs="Calibri"/>
-          <w:sz w:val="22"/>
-          <w:szCs w:val="22"/>
-        </w:rPr>
-        <w:t>Compare and review state-of-the-art of functional connectivity analysis methods</w:t>
-      </w:r>
-      <w:r>
-        <w:rPr>
-          <w:rFonts w:cs="Calibri"/>
-          <w:sz w:val="22"/>
-          <w:szCs w:val="22"/>
-        </w:rPr>
-        <w:t>, static vs dynamic connectivity.</w:t>
-      </w:r>
-      <w:r>
-        <w:rPr>
-          <w:rFonts w:cs="Calibri"/>
-          <w:sz w:val="22"/>
-          <w:szCs w:val="22"/>
-        </w:rPr>
-        <w:t xml:space="preserve"> </w:t>
-      </w:r>
-    </w:p>
-    <w:p>
-      <w:pPr>
-        <w:pStyle w:val="Default"/>
-        <w:ind w:left="720"/>
-        <w:rPr>
-          <w:rFonts w:cs="Calibri"/>
-          <w:b/>
-          <w:bCs/>
-          <w:sz w:val="22"/>
-          <w:szCs w:val="22"/>
-        </w:rPr>
-      </w:pPr>
-      <w:r>
-        <w:rPr>
-          <w:rFonts w:cs="Calibri"/>
-          <w:b/>
-          <w:bCs/>
-          <w:sz w:val="22"/>
-          <w:szCs w:val="22"/>
-        </w:rPr>
-        <w:t xml:space="preserve">Methods: </w:t>
-      </w:r>
-      <w:r>
-        <w:rPr>
-          <w:rFonts w:cs="Calibri"/>
-          <w:sz w:val="22"/>
-          <w:szCs w:val="22"/>
-        </w:rPr>
-        <w:t>Thematic analysis, Content analysis, Meta-analysis, Systematic review</w:t>
-      </w:r>
-    </w:p>
-    <w:p>
-      <w:pPr>
-        <w:pStyle w:val="Default"/>
-        <w:ind w:left="720"/>
-        <w:rPr>
-          <w:rFonts w:cs="Calibri"/>
-          <w:b/>
-          <w:bCs/>
-          <w:sz w:val="22"/>
-          <w:szCs w:val="22"/>
-        </w:rPr>
-      </w:pPr>
-      <w:r>
-        <w:rPr>
-          <w:rFonts w:cs="Calibri"/>
-          <w:b/>
-          <w:bCs/>
-          <w:sz w:val="22"/>
-          <w:szCs w:val="22"/>
-        </w:rPr>
-        <w:t xml:space="preserve">Conclusions: </w:t>
-      </w:r>
-    </w:p>
-    <w:p>
-      <w:pPr>
-        <w:pStyle w:val="Default"/>
-        <w:ind w:left="720"/>
-        <w:rPr>
-          <w:rFonts w:cs="Calibri"/>
-          <w:b/>
-          <w:bCs/>
-          <w:sz w:val="22"/>
-          <w:szCs w:val="22"/>
-        </w:rPr>
-      </w:pPr>
-      <w:r>
-        <w:rPr>
-          <w:rFonts w:cs="Calibri"/>
-          <w:b/>
-          <w:bCs/>
-          <w:sz w:val="22"/>
-          <w:szCs w:val="22"/>
-        </w:rPr>
-        <w:t xml:space="preserve">Gaps in the Research:  </w:t>
-      </w:r>
-    </w:p>
-    <w:p>
-      <w:pPr>
-        <w:pStyle w:val="ListParagraph"/>
-        <w:rPr>
-          <w:rFonts w:cs="Calibri"/>
-        </w:rPr>
-      </w:pPr>
-      <w:r>
-        <w:rPr>
-          <w:rFonts w:cs="Calibri"/>
-          <w:b/>
-          <w:bCs/>
-        </w:rPr>
-        <w:t xml:space="preserve">Critique: </w:t>
-      </w:r>
-    </w:p>
-    <w:p>
-      <w:pPr>
-        <w:pStyle w:val="ListParagraph"/>
-        <w:rPr>
-          <w:rFonts w:cs="Calibri"/>
-          <w:b/>
-          <w:bCs/>
-        </w:rPr>
-      </w:pPr>
-    </w:p>
-    <w:p>
-      <w:pPr>
-        <w:pStyle w:val="Heading1"/>
-      </w:pPr>
-      <w:r>
-        <w:t>Paper 5</w:t>
-      </w:r>
-    </w:p>
-    <w:p>
-      <w:pPr>
-        <w:pStyle w:val="Default"/>
-        <w:ind w:left="720"/>
-        <w:rPr>
-          <w:rFonts w:cs="Calibri"/>
-          <w:b/>
-          <w:bCs/>
-          <w:sz w:val="22"/>
-          <w:szCs w:val="22"/>
-        </w:rPr>
-      </w:pPr>
-      <w:r>
-        <w:rPr>
-          <w:rFonts w:cs="Calibri"/>
-          <w:b/>
-          <w:bCs/>
-          <w:sz w:val="22"/>
-          <w:szCs w:val="22"/>
-        </w:rPr>
-        <w:t xml:space="preserve">Topic: </w:t>
-      </w:r>
-    </w:p>
-    <w:p>
-      <w:pPr>
-        <w:pStyle w:val="Default"/>
-        <w:ind w:left="720"/>
-        <w:rPr>
-          <w:rFonts w:cs="Calibri"/>
-          <w:b/>
-          <w:bCs/>
-          <w:sz w:val="22"/>
-          <w:szCs w:val="22"/>
-        </w:rPr>
-      </w:pPr>
-      <w:r>
-        <w:rPr>
-          <w:rFonts w:cs="Calibri"/>
-          <w:b/>
-          <w:bCs/>
-          <w:sz w:val="22"/>
-          <w:szCs w:val="22"/>
-        </w:rPr>
-        <w:t xml:space="preserve">Reference: </w:t>
-      </w:r>
-    </w:p>
-    <w:p>
-      <w:pPr>
-        <w:pStyle w:val="Default"/>
-        <w:ind w:left="720"/>
-        <w:rPr>
-          <w:rFonts w:cs="Calibri"/>
-          <w:b/>
-          <w:bCs/>
-          <w:sz w:val="22"/>
-          <w:szCs w:val="22"/>
-        </w:rPr>
-      </w:pPr>
-      <w:r>
-        <w:rPr>
-          <w:rFonts w:cs="Calibri"/>
-          <w:b/>
-          <w:bCs/>
-          <w:sz w:val="22"/>
-          <w:szCs w:val="22"/>
-        </w:rPr>
-        <w:t>Aim:</w:t>
-      </w:r>
-    </w:p>
-    <w:p>
-      <w:pPr>
-        <w:pStyle w:val="Default"/>
-        <w:ind w:left="720"/>
-        <w:rPr>
-          <w:rFonts w:cs="Calibri"/>
-          <w:b/>
-          <w:bCs/>
-          <w:sz w:val="22"/>
-          <w:szCs w:val="22"/>
-        </w:rPr>
-      </w:pPr>
-      <w:r>
-        <w:rPr>
-          <w:rFonts w:cs="Calibri"/>
-          <w:b/>
-          <w:bCs/>
-          <w:sz w:val="22"/>
-          <w:szCs w:val="22"/>
-        </w:rPr>
-        <w:t xml:space="preserve">Methods: </w:t>
-      </w:r>
-    </w:p>
-    <w:p>
-      <w:pPr>
-        <w:pStyle w:val="Default"/>
-        <w:ind w:left="720"/>
-        <w:rPr>
-          <w:rFonts w:cs="Calibri"/>
-          <w:b/>
-          <w:bCs/>
-          <w:sz w:val="22"/>
-          <w:szCs w:val="22"/>
-        </w:rPr>
-      </w:pPr>
-      <w:r>
-        <w:rPr>
-          <w:rFonts w:cs="Calibri"/>
-          <w:b/>
-          <w:bCs/>
-          <w:sz w:val="22"/>
-          <w:szCs w:val="22"/>
-        </w:rPr>
-        <w:t xml:space="preserve">Conclusions: </w:t>
-      </w:r>
-    </w:p>
-    <w:p>
-      <w:pPr>
-        <w:pStyle w:val="Default"/>
-        <w:ind w:left="720"/>
-        <w:rPr>
-          <w:rFonts w:cs="Calibri"/>
-          <w:b/>
-          <w:bCs/>
-          <w:sz w:val="22"/>
-          <w:szCs w:val="22"/>
-        </w:rPr>
-      </w:pPr>
-      <w:r>
-        <w:rPr>
-          <w:rFonts w:cs="Calibri"/>
-          <w:b/>
-          <w:bCs/>
-          <w:sz w:val="22"/>
-          <w:szCs w:val="22"/>
-        </w:rPr>
-        <w:t xml:space="preserve">Gaps in the Research:  </w:t>
-      </w:r>
-    </w:p>
-    <w:p>
-      <w:pPr>
-        <w:pStyle w:val="ListParagraph"/>
-        <w:rPr>
-          <w:rFonts w:cs="Calibri"/>
-          <w:b/>
-          <w:bCs/>
-        </w:rPr>
-      </w:pPr>
-      <w:r>
-        <w:rPr>
-          <w:rFonts w:cs="Calibri"/>
-          <w:b/>
-          <w:bCs/>
-        </w:rPr>
-        <w:t xml:space="preserve">Critique: </w:t>
-      </w:r>
-    </w:p>
-    <w:p>
-      <w:pPr>
-        <w:pStyle w:val="ListParagraph"/>
-        <w:rPr>
-          <w:b/>
-          <w:bCs/>
           <w:sz w:val="23"/>
           <w:szCs w:val="23"/>
         </w:rPr>
@@ -2512,7 +2324,6 @@
           <w:docPartUnique/>
         </w:docPartObj>
       </w:sdtPr>
-      <w:sdtEndPr/>
       <w:sdtContent>
         <w:p>
           <w:pPr>
@@ -2534,7 +2345,6 @@
             <w:id w:val="-573587230"/>
             <w:bibliography/>
           </w:sdtPr>
-          <w:sdtEndPr/>
           <w:sdtContent>
             <w:p>
               <w:pPr>
@@ -2555,6 +2365,35 @@
               <w:r>
                 <w:fldChar w:fldCharType="separate"/>
               </w:r>
+              <w:r>
+                <w:rPr>
+                  <w:noProof/>
+                </w:rPr>
+                <w:t xml:space="preserve">Adrian B R Shatte, D. M. (2019 July). Machine learning in mental health: a scoping review of methods and applications. </w:t>
+              </w:r>
+              <w:r>
+                <w:rPr>
+                  <w:i/>
+                  <w:iCs/>
+                  <w:noProof/>
+                </w:rPr>
+                <w:t>Psychological Medicine</w:t>
+              </w:r>
+              <w:r>
+                <w:rPr>
+                  <w:noProof/>
+                </w:rPr>
+                <w:t>, https://doi.org/10.1017/S0033291719000151.</w:t>
+              </w:r>
+            </w:p>
+            <w:p>
+              <w:pPr>
+                <w:pStyle w:val="Bibliography"/>
+                <w:ind w:left="720" w:hanging="720"/>
+                <w:rPr>
+                  <w:noProof/>
+                </w:rPr>
+              </w:pPr>
               <w:r>
                 <w:rPr>
                   <w:noProof/>
@@ -2727,6 +2566,100 @@
     </w:p>
   </w:footnote>
 </w:footnotes>
+</file>
+
+<file path=word/numbering.xml><?xml version="1.0" encoding="utf-8"?>
+<w:numbering xmlns:wpc="http://schemas.microsoft.com/office/word/2010/wordprocessingCanvas" xmlns:cx="http://schemas.microsoft.com/office/drawing/2014/chartex" xmlns:cx1="http://schemas.microsoft.com/office/drawing/2015/9/8/chartex" xmlns:cx2="http://schemas.microsoft.com/office/drawing/2015/10/21/chartex" xmlns:cx3="http://schemas.microsoft.com/office/drawing/2016/5/9/chartex" xmlns:cx4="http://schemas.microsoft.com/office/drawing/2016/5/10/chartex" xmlns:cx5="http://schemas.microsoft.com/office/drawing/2016/5/11/chartex" xmlns:cx6="http://schemas.microsoft.com/office/drawing/2016/5/12/chartex" xmlns:cx7="http://schemas.microsoft.com/office/drawing/2016/5/13/chartex" xmlns:cx8="http://schemas.microsoft.com/office/drawing/2016/5/14/chartex" xmlns:mc="http://schemas.openxmlformats.org/markup-compatibility/2006" xmlns:aink="http://schemas.microsoft.com/office/drawing/2016/ink" xmlns:am3d="http://schemas.microsoft.com/office/drawing/2017/model3d" xmlns:o="urn:schemas-microsoft-com:office:office" xmlns:r="http://schemas.openxmlformats.org/officeDocument/2006/relationships" xmlns:m="http://schemas.openxmlformats.org/officeDocument/2006/math" xmlns:v="urn:schemas-microsoft-com:vml" xmlns:wp14="http://schemas.microsoft.com/office/word/2010/wordprocessingDrawing" xmlns:wp="http://schemas.openxmlformats.org/drawingml/2006/wordprocessingDrawing" xmlns:w10="urn:schemas-microsoft-com:office:word" xmlns:w="http://schemas.openxmlformats.org/wordprocessingml/2006/main" xmlns:w14="http://schemas.microsoft.com/office/word/2010/wordml" xmlns:w15="http://schemas.microsoft.com/office/word/2012/wordml" xmlns:w16cex="http://schemas.microsoft.com/office/word/2018/wordml/cex" xmlns:w16cid="http://schemas.microsoft.com/office/word/2016/wordml/cid" xmlns:w16="http://schemas.microsoft.com/office/word/2018/wordml" xmlns:w16se="http://schemas.microsoft.com/office/word/2015/wordml/symex" xmlns:wpg="http://schemas.microsoft.com/office/word/2010/wordprocessingGroup" xmlns:wpi="http://schemas.microsoft.com/office/word/2010/wordprocessingInk" xmlns:wne="http://schemas.microsoft.com/office/word/2006/wordml" xmlns:wps="http://schemas.microsoft.com/office/word/2010/wordprocessingShape" mc:Ignorable="w14 w15 w16se w16cid w16 w16cex wp14">
+  <w:abstractNum w:abstractNumId="0" w15:restartNumberingAfterBreak="0">
+    <w:nsid w:val="681375A8"/>
+    <w:multiLevelType w:val="multilevel"/>
+    <w:tmpl w:val="E7B83CEA"/>
+    <w:lvl w:ilvl="0">
+      <w:start w:val="1"/>
+      <w:numFmt w:val="decimal"/>
+      <w:lvlText w:val="%1."/>
+      <w:lvlJc w:val="left"/>
+      <w:pPr>
+        <w:ind w:left="720" w:hanging="360"/>
+      </w:pPr>
+    </w:lvl>
+    <w:lvl w:ilvl="1">
+      <w:start w:val="1"/>
+      <w:numFmt w:val="lowerLetter"/>
+      <w:lvlText w:val="%2."/>
+      <w:lvlJc w:val="left"/>
+      <w:pPr>
+        <w:ind w:left="1440" w:hanging="360"/>
+      </w:pPr>
+    </w:lvl>
+    <w:lvl w:ilvl="2">
+      <w:start w:val="1"/>
+      <w:numFmt w:val="lowerRoman"/>
+      <w:lvlText w:val="%3."/>
+      <w:lvlJc w:val="right"/>
+      <w:pPr>
+        <w:ind w:left="2160" w:hanging="180"/>
+      </w:pPr>
+    </w:lvl>
+    <w:lvl w:ilvl="3">
+      <w:start w:val="1"/>
+      <w:numFmt w:val="decimal"/>
+      <w:lvlText w:val="%4."/>
+      <w:lvlJc w:val="left"/>
+      <w:pPr>
+        <w:ind w:left="2880" w:hanging="360"/>
+      </w:pPr>
+    </w:lvl>
+    <w:lvl w:ilvl="4">
+      <w:start w:val="1"/>
+      <w:numFmt w:val="lowerLetter"/>
+      <w:lvlText w:val="%5."/>
+      <w:lvlJc w:val="left"/>
+      <w:pPr>
+        <w:ind w:left="3600" w:hanging="360"/>
+      </w:pPr>
+    </w:lvl>
+    <w:lvl w:ilvl="5">
+      <w:start w:val="1"/>
+      <w:numFmt w:val="lowerRoman"/>
+      <w:lvlText w:val="%6."/>
+      <w:lvlJc w:val="right"/>
+      <w:pPr>
+        <w:ind w:left="4320" w:hanging="180"/>
+      </w:pPr>
+    </w:lvl>
+    <w:lvl w:ilvl="6">
+      <w:start w:val="1"/>
+      <w:numFmt w:val="decimal"/>
+      <w:lvlText w:val="%7."/>
+      <w:lvlJc w:val="left"/>
+      <w:pPr>
+        <w:ind w:left="5040" w:hanging="360"/>
+      </w:pPr>
+    </w:lvl>
+    <w:lvl w:ilvl="7">
+      <w:start w:val="1"/>
+      <w:numFmt w:val="lowerLetter"/>
+      <w:lvlText w:val="%8."/>
+      <w:lvlJc w:val="left"/>
+      <w:pPr>
+        <w:ind w:left="5760" w:hanging="360"/>
+      </w:pPr>
+    </w:lvl>
+    <w:lvl w:ilvl="8">
+      <w:start w:val="1"/>
+      <w:numFmt w:val="lowerRoman"/>
+      <w:lvlText w:val="%9."/>
+      <w:lvlJc w:val="right"/>
+      <w:pPr>
+        <w:ind w:left="6480" w:hanging="180"/>
+      </w:pPr>
+    </w:lvl>
+  </w:abstractNum>
+  <w:num w:numId="1">
+    <w:abstractNumId w:val="0"/>
+  </w:num>
+</w:numbering>
 </file>
 
 <file path=word/styles.xml><?xml version="1.0" encoding="utf-8"?>
@@ -3264,6 +3197,7 @@
   </w:style>
   <w:style w:type="paragraph" w:customStyle="1" w:styleId="Default">
     <w:name w:val="Default"/>
+    <w:qFormat/>
     <w:pPr>
       <w:suppressAutoHyphens/>
     </w:pPr>
@@ -4511,11 +4445,32 @@
     <b:JournalName>frontiers in Neuroscience</b:JournalName>
     <b:RefOrder>1</b:RefOrder>
   </b:Source>
+  <b:Source>
+    <b:Tag>Adrly</b:Tag>
+    <b:SourceType>JournalArticle</b:SourceType>
+    <b:Guid>{5B1633CA-BC39-48FB-AF0E-AC23B3BDDE36}</b:Guid>
+    <b:Author>
+      <b:Author>
+        <b:NameList>
+          <b:Person>
+            <b:Last>Adrian B R Shatte</b:Last>
+            <b:First>Delyse</b:First>
+            <b:Middle>M Hutchinson, Samantha J Teague</b:Middle>
+          </b:Person>
+        </b:NameList>
+      </b:Author>
+    </b:Author>
+    <b:Title>Machine learning in mental health: a scoping review of methods and applications</b:Title>
+    <b:JournalName>Psychological Medicine</b:JournalName>
+    <b:Year>2019 July</b:Year>
+    <b:Pages>https://doi.org/10.1017/S0033291719000151</b:Pages>
+    <b:RefOrder>5</b:RefOrder>
+  </b:Source>
 </b:Sources>
 </file>
 
 <file path=customXml/itemProps1.xml><?xml version="1.0" encoding="utf-8"?>
-<ds:datastoreItem xmlns:ds="http://schemas.openxmlformats.org/officeDocument/2006/customXml" ds:itemID="{3C43CE54-239A-4BA0-A6D3-A342C4E1C373}">
+<ds:datastoreItem xmlns:ds="http://schemas.openxmlformats.org/officeDocument/2006/customXml" ds:itemID="{BB1F72F9-895D-4CF7-8B27-A7746F80F4BD}">
   <ds:schemaRefs>
     <ds:schemaRef ds:uri="http://schemas.openxmlformats.org/officeDocument/2006/bibliography"/>
   </ds:schemaRefs>

</xml_diff>

<commit_message>
workign on assign 2
</commit_message>
<xml_diff>
--- a/assignments/research&literature/assign_2/Maks_Drzezdzon_C15311966_assign_2.docx
+++ b/assignments/research&literature/assign_2/Maks_Drzezdzon_C15311966_assign_2.docx
@@ -2,40 +2,11 @@
 <file path=word/document.xml><?xml version="1.0" encoding="utf-8"?>
 <w:document xmlns:wpc="http://schemas.microsoft.com/office/word/2010/wordprocessingCanvas" xmlns:cx="http://schemas.microsoft.com/office/drawing/2014/chartex" xmlns:cx1="http://schemas.microsoft.com/office/drawing/2015/9/8/chartex" xmlns:cx2="http://schemas.microsoft.com/office/drawing/2015/10/21/chartex" xmlns:cx3="http://schemas.microsoft.com/office/drawing/2016/5/9/chartex" xmlns:cx4="http://schemas.microsoft.com/office/drawing/2016/5/10/chartex" xmlns:cx5="http://schemas.microsoft.com/office/drawing/2016/5/11/chartex" xmlns:cx6="http://schemas.microsoft.com/office/drawing/2016/5/12/chartex" xmlns:cx7="http://schemas.microsoft.com/office/drawing/2016/5/13/chartex" xmlns:cx8="http://schemas.microsoft.com/office/drawing/2016/5/14/chartex" xmlns:mc="http://schemas.openxmlformats.org/markup-compatibility/2006" xmlns:aink="http://schemas.microsoft.com/office/drawing/2016/ink" xmlns:am3d="http://schemas.microsoft.com/office/drawing/2017/model3d" xmlns:o="urn:schemas-microsoft-com:office:office" xmlns:r="http://schemas.openxmlformats.org/officeDocument/2006/relationships" xmlns:m="http://schemas.openxmlformats.org/officeDocument/2006/math" xmlns:v="urn:schemas-microsoft-com:vml" xmlns:wp14="http://schemas.microsoft.com/office/word/2010/wordprocessingDrawing" xmlns:wp="http://schemas.openxmlformats.org/drawingml/2006/wordprocessingDrawing" xmlns:w10="urn:schemas-microsoft-com:office:word" xmlns:w="http://schemas.openxmlformats.org/wordprocessingml/2006/main" xmlns:w14="http://schemas.microsoft.com/office/word/2010/wordml" xmlns:w15="http://schemas.microsoft.com/office/word/2012/wordml" xmlns:w16cex="http://schemas.microsoft.com/office/word/2018/wordml/cex" xmlns:w16cid="http://schemas.microsoft.com/office/word/2016/wordml/cid" xmlns:w16="http://schemas.microsoft.com/office/word/2018/wordml" xmlns:w16se="http://schemas.microsoft.com/office/word/2015/wordml/symex" xmlns:wpg="http://schemas.microsoft.com/office/word/2010/wordprocessingGroup" xmlns:wpi="http://schemas.microsoft.com/office/word/2010/wordprocessingInk" xmlns:wne="http://schemas.microsoft.com/office/word/2006/wordml" xmlns:wps="http://schemas.microsoft.com/office/word/2010/wordprocessingShape" mc:Ignorable="w14 w15 w16se w16cid w16 w16cex wp14">
   <w:body>
-    <w:bookmarkStart w:id="0" w:name="_Hlk57755128"/>
-    <w:bookmarkEnd w:id="0"/>
     <w:p>
       <w:pPr>
         <w:pStyle w:val="Title"/>
         <w:spacing w:line="360" w:lineRule="auto"/>
       </w:pPr>
-      <w:sdt>
-        <w:sdtPr>
-          <w:id w:val="1758483792"/>
-          <w:citation/>
-        </w:sdtPr>
-        <w:sdtEndPr/>
-        <w:sdtContent>
-          <w:r>
-            <w:fldChar w:fldCharType="begin"/>
-          </w:r>
-          <w:r>
-            <w:instrText xml:space="preserve"> CITATION Yuh18 \l 1033 </w:instrText>
-          </w:r>
-          <w:r>
-            <w:fldChar w:fldCharType="separate"/>
-          </w:r>
-          <w:r>
-            <w:rPr>
-              <w:noProof/>
-            </w:rPr>
-            <w:t>(Yuhui Du1, 06 August 2018)</w:t>
-          </w:r>
-          <w:r>
-            <w:fldChar w:fldCharType="end"/>
-          </w:r>
-        </w:sdtContent>
-      </w:sdt>
       <w:r>
         <w:rPr>
           <w:noProof/>
@@ -548,7 +519,161 @@
           <w:szCs w:val="23"/>
           <w:shd w:val="clear" w:color="auto" w:fill="FFFFFF"/>
         </w:rPr>
-        <w:t>Reinders, A., Marquand, A. F., Schlumpf, Y. R., Chalavi, S., Vissia, E. M., Nijenhuis, E., Dazzan, P., Jäncke, L., &amp; Veltman, D. J. (2019). Aiding the diagnosis of dissociative identity disorder: pattern recognition study of brain biomarkers. </w:t>
+        <w:t xml:space="preserve">Reinders, A., Marquand, A. F., </w:t>
+      </w:r>
+      <w:proofErr w:type="spellStart"/>
+      <w:r>
+        <w:rPr>
+          <w:rFonts w:cs="Calibri"/>
+          <w:color w:val="212121"/>
+          <w:sz w:val="23"/>
+          <w:szCs w:val="23"/>
+          <w:shd w:val="clear" w:color="auto" w:fill="FFFFFF"/>
+        </w:rPr>
+        <w:t>Schlumpf</w:t>
+      </w:r>
+      <w:proofErr w:type="spellEnd"/>
+      <w:r>
+        <w:rPr>
+          <w:rFonts w:cs="Calibri"/>
+          <w:color w:val="212121"/>
+          <w:sz w:val="23"/>
+          <w:szCs w:val="23"/>
+          <w:shd w:val="clear" w:color="auto" w:fill="FFFFFF"/>
+        </w:rPr>
+        <w:t xml:space="preserve">, Y. R., </w:t>
+      </w:r>
+      <w:proofErr w:type="spellStart"/>
+      <w:r>
+        <w:rPr>
+          <w:rFonts w:cs="Calibri"/>
+          <w:color w:val="212121"/>
+          <w:sz w:val="23"/>
+          <w:szCs w:val="23"/>
+          <w:shd w:val="clear" w:color="auto" w:fill="FFFFFF"/>
+        </w:rPr>
+        <w:t>Chalavi</w:t>
+      </w:r>
+      <w:proofErr w:type="spellEnd"/>
+      <w:r>
+        <w:rPr>
+          <w:rFonts w:cs="Calibri"/>
+          <w:color w:val="212121"/>
+          <w:sz w:val="23"/>
+          <w:szCs w:val="23"/>
+          <w:shd w:val="clear" w:color="auto" w:fill="FFFFFF"/>
+        </w:rPr>
+        <w:t xml:space="preserve">, S., </w:t>
+      </w:r>
+      <w:proofErr w:type="spellStart"/>
+      <w:r>
+        <w:rPr>
+          <w:rFonts w:cs="Calibri"/>
+          <w:color w:val="212121"/>
+          <w:sz w:val="23"/>
+          <w:szCs w:val="23"/>
+          <w:shd w:val="clear" w:color="auto" w:fill="FFFFFF"/>
+        </w:rPr>
+        <w:t>Vissia</w:t>
+      </w:r>
+      <w:proofErr w:type="spellEnd"/>
+      <w:r>
+        <w:rPr>
+          <w:rFonts w:cs="Calibri"/>
+          <w:color w:val="212121"/>
+          <w:sz w:val="23"/>
+          <w:szCs w:val="23"/>
+          <w:shd w:val="clear" w:color="auto" w:fill="FFFFFF"/>
+        </w:rPr>
+        <w:t xml:space="preserve">, E. M., </w:t>
+      </w:r>
+      <w:proofErr w:type="spellStart"/>
+      <w:r>
+        <w:rPr>
+          <w:rFonts w:cs="Calibri"/>
+          <w:color w:val="212121"/>
+          <w:sz w:val="23"/>
+          <w:szCs w:val="23"/>
+          <w:shd w:val="clear" w:color="auto" w:fill="FFFFFF"/>
+        </w:rPr>
+        <w:t>Nijenhuis</w:t>
+      </w:r>
+      <w:proofErr w:type="spellEnd"/>
+      <w:r>
+        <w:rPr>
+          <w:rFonts w:cs="Calibri"/>
+          <w:color w:val="212121"/>
+          <w:sz w:val="23"/>
+          <w:szCs w:val="23"/>
+          <w:shd w:val="clear" w:color="auto" w:fill="FFFFFF"/>
+        </w:rPr>
+        <w:t xml:space="preserve">, E., </w:t>
+      </w:r>
+      <w:proofErr w:type="spellStart"/>
+      <w:r>
+        <w:rPr>
+          <w:rFonts w:cs="Calibri"/>
+          <w:color w:val="212121"/>
+          <w:sz w:val="23"/>
+          <w:szCs w:val="23"/>
+          <w:shd w:val="clear" w:color="auto" w:fill="FFFFFF"/>
+        </w:rPr>
+        <w:t>Dazzan</w:t>
+      </w:r>
+      <w:proofErr w:type="spellEnd"/>
+      <w:r>
+        <w:rPr>
+          <w:rFonts w:cs="Calibri"/>
+          <w:color w:val="212121"/>
+          <w:sz w:val="23"/>
+          <w:szCs w:val="23"/>
+          <w:shd w:val="clear" w:color="auto" w:fill="FFFFFF"/>
+        </w:rPr>
+        <w:t xml:space="preserve">, P., </w:t>
+      </w:r>
+      <w:proofErr w:type="spellStart"/>
+      <w:r>
+        <w:rPr>
+          <w:rFonts w:cs="Calibri"/>
+          <w:color w:val="212121"/>
+          <w:sz w:val="23"/>
+          <w:szCs w:val="23"/>
+          <w:shd w:val="clear" w:color="auto" w:fill="FFFFFF"/>
+        </w:rPr>
+        <w:t>Jäncke</w:t>
+      </w:r>
+      <w:proofErr w:type="spellEnd"/>
+      <w:r>
+        <w:rPr>
+          <w:rFonts w:cs="Calibri"/>
+          <w:color w:val="212121"/>
+          <w:sz w:val="23"/>
+          <w:szCs w:val="23"/>
+          <w:shd w:val="clear" w:color="auto" w:fill="FFFFFF"/>
+        </w:rPr>
+        <w:t xml:space="preserve">, L., &amp; </w:t>
+      </w:r>
+      <w:proofErr w:type="spellStart"/>
+      <w:r>
+        <w:rPr>
+          <w:rFonts w:cs="Calibri"/>
+          <w:color w:val="212121"/>
+          <w:sz w:val="23"/>
+          <w:szCs w:val="23"/>
+          <w:shd w:val="clear" w:color="auto" w:fill="FFFFFF"/>
+        </w:rPr>
+        <w:t>Veltman</w:t>
+      </w:r>
+      <w:proofErr w:type="spellEnd"/>
+      <w:r>
+        <w:rPr>
+          <w:rFonts w:cs="Calibri"/>
+          <w:color w:val="212121"/>
+          <w:sz w:val="23"/>
+          <w:szCs w:val="23"/>
+          <w:shd w:val="clear" w:color="auto" w:fill="FFFFFF"/>
+        </w:rPr>
+        <w:t>, D. J. (2019). Aiding the diagnosis of dissociative identity disorder: pattern recognition study of brain biomarkers. </w:t>
       </w:r>
       <w:r>
         <w:rPr>
@@ -681,7 +806,25 @@
           <w:sz w:val="23"/>
           <w:szCs w:val="23"/>
         </w:rPr>
-        <w:t>Classification model yielded an accuracy of 72.84%, found significant proof that individuals with D.I.D can be distinguished from healthy ones via spatially dependant patterns in white and grey brain matter. Patients with D.I.D can be identified at an accuracy of 71.88% through the studying of underlying effects. This can be considered a limitation or solution due to a lack of data.</w:t>
+        <w:t xml:space="preserve">Classification model yielded an accuracy of 72.84%, found significant proof that individuals with D.I.D can be distinguished from healthy ones via spatially </w:t>
+      </w:r>
+      <w:proofErr w:type="spellStart"/>
+      <w:r>
+        <w:rPr>
+          <w:rFonts w:cs="Calibri"/>
+          <w:sz w:val="23"/>
+          <w:szCs w:val="23"/>
+        </w:rPr>
+        <w:t>dependant</w:t>
+      </w:r>
+      <w:proofErr w:type="spellEnd"/>
+      <w:r>
+        <w:rPr>
+          <w:rFonts w:cs="Calibri"/>
+          <w:sz w:val="23"/>
+          <w:szCs w:val="23"/>
+        </w:rPr>
+        <w:t xml:space="preserve"> patterns in white and grey brain matter. Patients with D.I.D can be identified at an accuracy of 71.88% through the studying of underlying effects. This can be considered a limitation or solution due to a lack of data.</w:t>
       </w:r>
     </w:p>
     <w:p>
@@ -739,7 +882,31 @@
           <w:sz w:val="23"/>
           <w:szCs w:val="23"/>
         </w:rPr>
-        <w:t>It's early in the life span of this kind of research to tell, the paper acknowledges the inferences are made at a group level and a limited ability to provide insight at an individual level. It's used as a proof of concept that differences in biomarkers can be extracted to provide some use.</w:t>
+        <w:t>The</w:t>
+      </w:r>
+      <w:r>
+        <w:rPr>
+          <w:rFonts w:cs="Calibri"/>
+          <w:sz w:val="23"/>
+          <w:szCs w:val="23"/>
+        </w:rPr>
+        <w:t xml:space="preserve"> paper acknowledges the inferences are made at a group level and a limited ability to provide insight at an individual level</w:t>
+      </w:r>
+      <w:r>
+        <w:rPr>
+          <w:rFonts w:cs="Calibri"/>
+          <w:sz w:val="23"/>
+          <w:szCs w:val="23"/>
+        </w:rPr>
+        <w:t xml:space="preserve"> this could be used for a future project</w:t>
+      </w:r>
+      <w:r>
+        <w:rPr>
+          <w:rFonts w:cs="Calibri"/>
+          <w:sz w:val="23"/>
+          <w:szCs w:val="23"/>
+        </w:rPr>
+        <w:t>. It's used as a proof of concept that differences in biomarkers can be extracted to provide use.</w:t>
       </w:r>
     </w:p>
     <w:p>
@@ -1093,6 +1260,14 @@
         </w:rPr>
         <w:t>etc.</w:t>
       </w:r>
+      <w:r>
+        <w:rPr>
+          <w:rFonts w:cs="Calibri"/>
+          <w:sz w:val="23"/>
+          <w:szCs w:val="23"/>
+        </w:rPr>
+        <w:t xml:space="preserve"> </w:t>
+      </w:r>
     </w:p>
     <w:p>
       <w:pPr>
@@ -1153,6 +1328,7 @@
         </w:rPr>
         <w:t xml:space="preserve">Reference: </w:t>
       </w:r>
+      <w:proofErr w:type="spellStart"/>
       <w:r>
         <w:rPr>
           <w:rFonts w:cs="Calibri"/>
@@ -1161,7 +1337,18 @@
           <w:szCs w:val="23"/>
           <w:shd w:val="clear" w:color="auto" w:fill="FFFFFF"/>
         </w:rPr>
-        <w:t>Su, C., Xu, Z., Pathak, J., &amp; Wang, F. (2020). Deep learning in mental health outcome research: a scoping review. </w:t>
+        <w:t>Su</w:t>
+      </w:r>
+      <w:proofErr w:type="spellEnd"/>
+      <w:r>
+        <w:rPr>
+          <w:rFonts w:cs="Calibri"/>
+          <w:color w:val="000000" w:themeColor="text1"/>
+          <w:sz w:val="23"/>
+          <w:szCs w:val="23"/>
+          <w:shd w:val="clear" w:color="auto" w:fill="FFFFFF"/>
+        </w:rPr>
+        <w:t>, C., Xu, Z., Pathak, J., &amp; Wang, F. (2020). Deep learning in mental health outcome research: a scoping review. </w:t>
       </w:r>
       <w:r>
         <w:rPr>
@@ -1318,7 +1505,23 @@
           <w:sz w:val="23"/>
           <w:szCs w:val="23"/>
         </w:rPr>
-        <w:t>, although its still not as popular</w:t>
+        <w:t xml:space="preserve">, although </w:t>
+      </w:r>
+      <w:r>
+        <w:rPr>
+          <w:rFonts w:cs="Calibri"/>
+          <w:sz w:val="23"/>
+          <w:szCs w:val="23"/>
+        </w:rPr>
+        <w:t>it’s</w:t>
+      </w:r>
+      <w:r>
+        <w:rPr>
+          <w:rFonts w:cs="Calibri"/>
+          <w:sz w:val="23"/>
+          <w:szCs w:val="23"/>
+        </w:rPr>
+        <w:t xml:space="preserve"> still not as popular</w:t>
       </w:r>
       <w:r>
         <w:rPr>
@@ -1403,7 +1606,23 @@
           <w:sz w:val="23"/>
           <w:szCs w:val="23"/>
         </w:rPr>
-        <w:t>As this paper evaluated the state of the art its difficult to address potential gaps</w:t>
+        <w:t xml:space="preserve">As this paper evaluated the state of the art </w:t>
+      </w:r>
+      <w:r>
+        <w:rPr>
+          <w:rFonts w:cs="Calibri"/>
+          <w:sz w:val="23"/>
+          <w:szCs w:val="23"/>
+        </w:rPr>
+        <w:t>it’s</w:t>
+      </w:r>
+      <w:r>
+        <w:rPr>
+          <w:rFonts w:cs="Calibri"/>
+          <w:sz w:val="23"/>
+          <w:szCs w:val="23"/>
+        </w:rPr>
+        <w:t xml:space="preserve"> difficult to address potential gaps</w:t>
       </w:r>
       <w:r>
         <w:rPr>
@@ -1447,6 +1666,14 @@
         </w:rPr>
         <w:t>searching for papers.</w:t>
       </w:r>
+      <w:r>
+        <w:rPr>
+          <w:rFonts w:cs="Calibri"/>
+          <w:sz w:val="23"/>
+          <w:szCs w:val="23"/>
+        </w:rPr>
+        <w:t xml:space="preserve"> Doesn’t specify details on techniques used or how something was implemented.</w:t>
+      </w:r>
     </w:p>
     <w:p>
       <w:pPr>
@@ -1505,7 +1732,23 @@
           <w:sz w:val="23"/>
           <w:szCs w:val="23"/>
         </w:rPr>
-        <w:t xml:space="preserve">I didn’t find anything worth critiquing as this paper was reviewing use cases, I’ve covered it to gain insight on </w:t>
+        <w:t>I didn’t find anything worth critiquing as this paper was reviewing use cases</w:t>
+      </w:r>
+      <w:r>
+        <w:rPr>
+          <w:rFonts w:cs="Calibri"/>
+          <w:sz w:val="23"/>
+          <w:szCs w:val="23"/>
+        </w:rPr>
+        <w:t xml:space="preserve"> from a plethora of papers</w:t>
+      </w:r>
+      <w:r>
+        <w:rPr>
+          <w:rFonts w:cs="Calibri"/>
+          <w:sz w:val="23"/>
+          <w:szCs w:val="23"/>
+        </w:rPr>
+        <w:t xml:space="preserve">, I’ve covered it to gain insight on </w:t>
       </w:r>
       <w:r>
         <w:rPr>
@@ -1555,12 +1798,157 @@
         </w:rPr>
         <w:t>.</w:t>
       </w:r>
+      <w:r>
+        <w:rPr>
+          <w:rFonts w:cs="Calibri"/>
+          <w:sz w:val="23"/>
+          <w:szCs w:val="23"/>
+        </w:rPr>
+        <w:t xml:space="preserve"> </w:t>
+      </w:r>
+    </w:p>
+    <w:p>
+      <w:pPr>
+        <w:pStyle w:val="ListParagraph"/>
+        <w:rPr>
+          <w:rFonts w:cs="Calibri"/>
+          <w:sz w:val="23"/>
+          <w:szCs w:val="23"/>
+        </w:rPr>
+      </w:pPr>
+      <w:r>
+        <w:rPr>
+          <w:rFonts w:cs="Calibri"/>
+          <w:sz w:val="23"/>
+          <w:szCs w:val="23"/>
+        </w:rPr>
+        <w:t xml:space="preserve">The paper itself mentions uses cases of deep learning with genetic data for studying mental health, social networks for finding patterns of depression and suicidal behavior. </w:t>
+      </w:r>
+      <w:r>
+        <w:rPr>
+          <w:rFonts w:cs="Calibri"/>
+          <w:sz w:val="23"/>
+          <w:szCs w:val="23"/>
+        </w:rPr>
+        <w:t>Already known use of deep learning for analyzing neuroimages which can then be reviewed by clinicians.</w:t>
+      </w:r>
+    </w:p>
+    <w:p>
+      <w:pPr>
+        <w:pStyle w:val="ListParagraph"/>
+        <w:rPr>
+          <w:rFonts w:cs="Calibri"/>
+          <w:sz w:val="23"/>
+          <w:szCs w:val="23"/>
+        </w:rPr>
+      </w:pPr>
+      <w:r>
+        <w:rPr>
+          <w:rFonts w:cs="Calibri"/>
+          <w:sz w:val="23"/>
+          <w:szCs w:val="23"/>
+        </w:rPr>
+        <w:t xml:space="preserve">Limitation via a lack of </w:t>
+      </w:r>
+      <w:r>
+        <w:rPr>
+          <w:rFonts w:cs="Calibri"/>
+          <w:lang w:val="en-GB"/>
+        </w:rPr>
+        <w:t>quantitative</w:t>
+      </w:r>
+      <w:r>
+        <w:rPr>
+          <w:rFonts w:ascii="AdvOTa9103878" w:hAnsi="AdvOTa9103878" w:cs="AdvOTa9103878"/>
+          <w:sz w:val="20"/>
+          <w:szCs w:val="20"/>
+          <w:lang w:val="en-GB"/>
+        </w:rPr>
+        <w:t xml:space="preserve"> </w:t>
+      </w:r>
+      <w:r>
+        <w:rPr>
+          <w:rFonts w:cs="Calibri"/>
+          <w:sz w:val="23"/>
+          <w:szCs w:val="23"/>
+        </w:rPr>
+        <w:t xml:space="preserve">tests such as blood chemistry tests </w:t>
+      </w:r>
+      <w:proofErr w:type="spellStart"/>
+      <w:r>
+        <w:rPr>
+          <w:rFonts w:cs="Calibri"/>
+          <w:sz w:val="23"/>
+          <w:szCs w:val="23"/>
+        </w:rPr>
+        <w:t>etc</w:t>
+      </w:r>
+      <w:proofErr w:type="spellEnd"/>
+      <w:r>
+        <w:rPr>
+          <w:rFonts w:cs="Calibri"/>
+          <w:sz w:val="23"/>
+          <w:szCs w:val="23"/>
+        </w:rPr>
+        <w:t xml:space="preserve"> Data for mental health is largely collected through self-reported surveys. This could be a future project that could aid the collection of more concrete data.</w:t>
+      </w:r>
+    </w:p>
+    <w:p>
+      <w:pPr>
+        <w:pStyle w:val="ListParagraph"/>
+        <w:rPr>
+          <w:rFonts w:cs="Calibri"/>
+          <w:sz w:val="23"/>
+          <w:szCs w:val="23"/>
+        </w:rPr>
+      </w:pPr>
+    </w:p>
+    <w:p>
+      <w:pPr>
+        <w:pStyle w:val="ListParagraph"/>
+        <w:rPr>
+          <w:rFonts w:cs="Calibri"/>
+          <w:sz w:val="23"/>
+          <w:szCs w:val="23"/>
+        </w:rPr>
+      </w:pPr>
+    </w:p>
+    <w:p>
+      <w:pPr>
+        <w:pStyle w:val="ListParagraph"/>
+        <w:rPr>
+          <w:rFonts w:cs="Calibri"/>
+          <w:sz w:val="23"/>
+          <w:szCs w:val="23"/>
+        </w:rPr>
+      </w:pPr>
+    </w:p>
+    <w:p>
+      <w:pPr>
+        <w:pStyle w:val="ListParagraph"/>
+        <w:rPr>
+          <w:rFonts w:cs="Calibri"/>
+          <w:sz w:val="23"/>
+          <w:szCs w:val="23"/>
+        </w:rPr>
+      </w:pPr>
+    </w:p>
+    <w:p>
+      <w:pPr>
+        <w:pStyle w:val="ListParagraph"/>
+        <w:rPr>
+          <w:rFonts w:cs="Calibri"/>
+          <w:sz w:val="23"/>
+          <w:szCs w:val="23"/>
+        </w:rPr>
+      </w:pPr>
     </w:p>
     <w:p>
       <w:pPr>
         <w:pStyle w:val="Heading1"/>
       </w:pPr>
       <w:r>
+        <w:lastRenderedPageBreak/>
         <w:t>Paper 4</w:t>
       </w:r>
     </w:p>
@@ -1621,13 +2009,23 @@
         </w:rPr>
         <w:t xml:space="preserve">Reference: </w:t>
       </w:r>
-      <w:r>
-        <w:rPr>
-          <w:rFonts w:cs="Calibri"/>
-          <w:sz w:val="23"/>
-          <w:szCs w:val="23"/>
-        </w:rPr>
-        <w:t>Yuhui Du1, Z. F. (06 August 2018). Classification and Prediction of Brain Disorders Using Functional Connectivity: Promising but Challenging. frontiers in Neuroscience.</w:t>
+      <w:proofErr w:type="spellStart"/>
+      <w:r>
+        <w:rPr>
+          <w:rFonts w:cs="Calibri"/>
+          <w:sz w:val="23"/>
+          <w:szCs w:val="23"/>
+        </w:rPr>
+        <w:t>Yuhui</w:t>
+      </w:r>
+      <w:proofErr w:type="spellEnd"/>
+      <w:r>
+        <w:rPr>
+          <w:rFonts w:cs="Calibri"/>
+          <w:sz w:val="23"/>
+          <w:szCs w:val="23"/>
+        </w:rPr>
+        <w:t xml:space="preserve"> Du1, Z. F. (06 August 2018). Classification and Prediction of Brain Disorders Using Functional Connectivity: Promising but Challenging. frontiers in Neuroscience.</w:t>
       </w:r>
     </w:p>
     <w:p>
@@ -1863,7 +2261,23 @@
           <w:sz w:val="23"/>
           <w:szCs w:val="23"/>
         </w:rPr>
-        <w:t>Difficult to parse, that might be a result of my inexperience rather th</w:t>
+        <w:t xml:space="preserve">Difficult to parse, </w:t>
+      </w:r>
+      <w:r>
+        <w:rPr>
+          <w:rFonts w:cs="Calibri"/>
+          <w:sz w:val="23"/>
+          <w:szCs w:val="23"/>
+        </w:rPr>
+        <w:t>this is probably</w:t>
+      </w:r>
+      <w:r>
+        <w:rPr>
+          <w:rFonts w:cs="Calibri"/>
+          <w:sz w:val="23"/>
+          <w:szCs w:val="23"/>
+        </w:rPr>
+        <w:t xml:space="preserve"> a result of my inexperience rather th</w:t>
       </w:r>
       <w:r>
         <w:rPr>
@@ -1889,6 +2303,40 @@
         </w:rPr>
         <w:t>.</w:t>
       </w:r>
+      <w:r>
+        <w:rPr>
+          <w:rFonts w:cs="Calibri"/>
+          <w:sz w:val="23"/>
+          <w:szCs w:val="23"/>
+        </w:rPr>
+        <w:t xml:space="preserve"> I would need more time, probably after this semester to look thoroughly into functional connectivity.</w:t>
+      </w:r>
+      <w:r>
+        <w:rPr>
+          <w:rFonts w:cs="Calibri"/>
+          <w:sz w:val="23"/>
+          <w:szCs w:val="23"/>
+        </w:rPr>
+        <w:t xml:space="preserve"> </w:t>
+      </w:r>
+    </w:p>
+    <w:p>
+      <w:pPr>
+        <w:pStyle w:val="ListParagraph"/>
+        <w:rPr>
+          <w:rFonts w:cs="Calibri"/>
+          <w:sz w:val="23"/>
+          <w:szCs w:val="23"/>
+        </w:rPr>
+      </w:pPr>
+      <w:r>
+        <w:rPr>
+          <w:rFonts w:cs="Calibri"/>
+          <w:sz w:val="23"/>
+          <w:szCs w:val="23"/>
+        </w:rPr>
+        <w:t>SVM seems to be a popular classifier for mental health classification</w:t>
+      </w:r>
     </w:p>
     <w:p>
       <w:pPr>
@@ -1904,7 +2352,6 @@
         <w:pStyle w:val="Heading1"/>
       </w:pPr>
       <w:r>
-        <w:lastRenderedPageBreak/>
         <w:t>Paper 5</w:t>
       </w:r>
     </w:p>
@@ -1961,6 +2408,7 @@
         </w:rPr>
         <w:t xml:space="preserve">Reference: </w:t>
       </w:r>
+      <w:proofErr w:type="spellStart"/>
       <w:r>
         <w:rPr>
           <w:rFonts w:cs="Calibri"/>
@@ -1969,7 +2417,18 @@
           <w:szCs w:val="23"/>
           <w:shd w:val="clear" w:color="auto" w:fill="FFFFFF"/>
         </w:rPr>
-        <w:t>Shatte, A., Hutchinson, D. M., &amp; Teague, S. J. (2019). Machine learning in mental health: a scoping review of methods and applications. </w:t>
+        <w:t>Shatte</w:t>
+      </w:r>
+      <w:proofErr w:type="spellEnd"/>
+      <w:r>
+        <w:rPr>
+          <w:rFonts w:cs="Calibri"/>
+          <w:color w:val="212121"/>
+          <w:sz w:val="23"/>
+          <w:szCs w:val="23"/>
+          <w:shd w:val="clear" w:color="auto" w:fill="FFFFFF"/>
+        </w:rPr>
+        <w:t>, A., Hutchinson, D. M., &amp; Teague, S. J. (2019). Machine learning in mental health: a scoping review of methods and applications. </w:t>
       </w:r>
       <w:r>
         <w:rPr>
@@ -2134,7 +2593,25 @@
           <w:sz w:val="23"/>
           <w:szCs w:val="23"/>
         </w:rPr>
-        <w:t xml:space="preserve">e over all consensus is that machine learning is being </w:t>
+        <w:t xml:space="preserve">e </w:t>
+      </w:r>
+      <w:proofErr w:type="spellStart"/>
+      <w:r>
+        <w:rPr>
+          <w:rFonts w:cs="Calibri"/>
+          <w:sz w:val="23"/>
+          <w:szCs w:val="23"/>
+        </w:rPr>
+        <w:t>over all</w:t>
+      </w:r>
+      <w:proofErr w:type="spellEnd"/>
+      <w:r>
+        <w:rPr>
+          <w:rFonts w:cs="Calibri"/>
+          <w:sz w:val="23"/>
+          <w:szCs w:val="23"/>
+        </w:rPr>
+        <w:t xml:space="preserve"> consensus is that machine learning is being </w:t>
       </w:r>
       <w:r>
         <w:rPr>
@@ -2307,36 +2784,219 @@
     </w:p>
     <w:p>
       <w:pPr>
-        <w:pStyle w:val="Default"/>
-        <w:numPr>
-          <w:ilvl w:val="1"/>
-          <w:numId w:val="1"/>
-        </w:numPr>
-        <w:pBdr>
-          <w:top w:val="none" w:sz="0" w:space="0" w:color="auto"/>
-          <w:left w:val="none" w:sz="0" w:space="0" w:color="auto"/>
-          <w:bottom w:val="none" w:sz="0" w:space="0" w:color="auto"/>
-          <w:right w:val="none" w:sz="0" w:space="0" w:color="auto"/>
-          <w:between w:val="none" w:sz="0" w:space="0" w:color="auto"/>
-          <w:bar w:val="none" w:sz="0" w:color="auto"/>
-        </w:pBdr>
-        <w:rPr>
-          <w:sz w:val="23"/>
-          <w:szCs w:val="23"/>
-        </w:rPr>
-      </w:pPr>
-      <w:r>
-        <w:rPr>
-          <w:sz w:val="23"/>
-          <w:szCs w:val="23"/>
-        </w:rPr>
-        <w:t xml:space="preserve">Your critique of the article, commenting on useful details for a future research project </w:t>
-      </w:r>
-    </w:p>
-    <w:p>
-      <w:pPr>
         <w:pStyle w:val="ListParagraph"/>
         <w:rPr>
+          <w:b/>
+          <w:bCs/>
+          <w:sz w:val="23"/>
+          <w:szCs w:val="23"/>
+        </w:rPr>
+      </w:pPr>
+    </w:p>
+    <w:p>
+      <w:pPr>
+        <w:pStyle w:val="ListParagraph"/>
+        <w:rPr>
+          <w:b/>
+          <w:bCs/>
+          <w:sz w:val="23"/>
+          <w:szCs w:val="23"/>
+        </w:rPr>
+      </w:pPr>
+    </w:p>
+    <w:p>
+      <w:pPr>
+        <w:pStyle w:val="ListParagraph"/>
+        <w:rPr>
+          <w:b/>
+          <w:bCs/>
+          <w:sz w:val="23"/>
+          <w:szCs w:val="23"/>
+        </w:rPr>
+      </w:pPr>
+    </w:p>
+    <w:p>
+      <w:pPr>
+        <w:pStyle w:val="ListParagraph"/>
+        <w:rPr>
+          <w:b/>
+          <w:bCs/>
+          <w:sz w:val="23"/>
+          <w:szCs w:val="23"/>
+        </w:rPr>
+      </w:pPr>
+    </w:p>
+    <w:p>
+      <w:pPr>
+        <w:pStyle w:val="ListParagraph"/>
+        <w:rPr>
+          <w:b/>
+          <w:bCs/>
+          <w:sz w:val="23"/>
+          <w:szCs w:val="23"/>
+        </w:rPr>
+      </w:pPr>
+    </w:p>
+    <w:p>
+      <w:pPr>
+        <w:pStyle w:val="ListParagraph"/>
+        <w:rPr>
+          <w:b/>
+          <w:bCs/>
+          <w:sz w:val="23"/>
+          <w:szCs w:val="23"/>
+        </w:rPr>
+      </w:pPr>
+    </w:p>
+    <w:p>
+      <w:pPr>
+        <w:pStyle w:val="ListParagraph"/>
+        <w:rPr>
+          <w:b/>
+          <w:bCs/>
+          <w:sz w:val="23"/>
+          <w:szCs w:val="23"/>
+        </w:rPr>
+      </w:pPr>
+    </w:p>
+    <w:p>
+      <w:pPr>
+        <w:pStyle w:val="ListParagraph"/>
+        <w:rPr>
+          <w:b/>
+          <w:bCs/>
+          <w:sz w:val="23"/>
+          <w:szCs w:val="23"/>
+        </w:rPr>
+      </w:pPr>
+    </w:p>
+    <w:p>
+      <w:pPr>
+        <w:pStyle w:val="ListParagraph"/>
+        <w:rPr>
+          <w:b/>
+          <w:bCs/>
+          <w:sz w:val="23"/>
+          <w:szCs w:val="23"/>
+        </w:rPr>
+      </w:pPr>
+    </w:p>
+    <w:p>
+      <w:pPr>
+        <w:pStyle w:val="ListParagraph"/>
+        <w:rPr>
+          <w:b/>
+          <w:bCs/>
+          <w:sz w:val="23"/>
+          <w:szCs w:val="23"/>
+        </w:rPr>
+      </w:pPr>
+    </w:p>
+    <w:p>
+      <w:pPr>
+        <w:pStyle w:val="ListParagraph"/>
+        <w:rPr>
+          <w:b/>
+          <w:bCs/>
+          <w:sz w:val="23"/>
+          <w:szCs w:val="23"/>
+        </w:rPr>
+      </w:pPr>
+    </w:p>
+    <w:p>
+      <w:pPr>
+        <w:pStyle w:val="ListParagraph"/>
+        <w:rPr>
+          <w:b/>
+          <w:bCs/>
+          <w:sz w:val="23"/>
+          <w:szCs w:val="23"/>
+        </w:rPr>
+      </w:pPr>
+    </w:p>
+    <w:p>
+      <w:pPr>
+        <w:pStyle w:val="ListParagraph"/>
+        <w:rPr>
+          <w:b/>
+          <w:bCs/>
+          <w:sz w:val="23"/>
+          <w:szCs w:val="23"/>
+        </w:rPr>
+      </w:pPr>
+    </w:p>
+    <w:p>
+      <w:pPr>
+        <w:pStyle w:val="ListParagraph"/>
+        <w:rPr>
+          <w:b/>
+          <w:bCs/>
+          <w:sz w:val="23"/>
+          <w:szCs w:val="23"/>
+        </w:rPr>
+      </w:pPr>
+    </w:p>
+    <w:p>
+      <w:pPr>
+        <w:pStyle w:val="ListParagraph"/>
+        <w:rPr>
+          <w:b/>
+          <w:bCs/>
+          <w:sz w:val="23"/>
+          <w:szCs w:val="23"/>
+        </w:rPr>
+      </w:pPr>
+    </w:p>
+    <w:p>
+      <w:pPr>
+        <w:pStyle w:val="ListParagraph"/>
+        <w:rPr>
+          <w:b/>
+          <w:bCs/>
+          <w:sz w:val="23"/>
+          <w:szCs w:val="23"/>
+        </w:rPr>
+      </w:pPr>
+    </w:p>
+    <w:p>
+      <w:pPr>
+        <w:pStyle w:val="ListParagraph"/>
+        <w:rPr>
+          <w:b/>
+          <w:bCs/>
+          <w:sz w:val="23"/>
+          <w:szCs w:val="23"/>
+        </w:rPr>
+      </w:pPr>
+    </w:p>
+    <w:p>
+      <w:pPr>
+        <w:pStyle w:val="ListParagraph"/>
+        <w:rPr>
+          <w:b/>
+          <w:bCs/>
+          <w:sz w:val="23"/>
+          <w:szCs w:val="23"/>
+        </w:rPr>
+      </w:pPr>
+    </w:p>
+    <w:p>
+      <w:pPr>
+        <w:pStyle w:val="ListParagraph"/>
+        <w:rPr>
+          <w:b/>
+          <w:bCs/>
+          <w:sz w:val="23"/>
+          <w:szCs w:val="23"/>
+        </w:rPr>
+      </w:pPr>
+    </w:p>
+    <w:p>
+      <w:pPr>
+        <w:pStyle w:val="ListParagraph"/>
+        <w:rPr>
+          <w:b/>
+          <w:bCs/>
           <w:sz w:val="23"/>
           <w:szCs w:val="23"/>
         </w:rPr>
@@ -2444,6 +3104,7 @@
                 <w:rPr>
                   <w:noProof/>
                 </w:rPr>
+                <w:lastRenderedPageBreak/>
                 <w:t xml:space="preserve">Chang Su, Z. X. (2020). Deep learning in mental health outcome research: a scoping review. </w:t>
               </w:r>
               <w:r>
@@ -2531,7 +3192,6 @@
                 <w:rPr>
                   <w:noProof/>
                 </w:rPr>
-                <w:lastRenderedPageBreak/>
                 <w:t xml:space="preserve">Yuhui Du1, Z. F. (06 August 2018). Classification and Prediction of Brain Disorders Using Functional Connectivity: Promising but Challenging. </w:t>
               </w:r>
               <w:r>

</xml_diff>